<commit_message>
made changes on the LOGICAL ERD
</commit_message>
<xml_diff>
--- a/papers/B.docx
+++ b/papers/B.docx
@@ -109,31 +109,15 @@
                                 <w:szCs w:val="16"/>
                                 <w:lang w:val="en-GB"/>
                               </w:rPr>
-                              <w:t xml:space="preserve"> </w:t>
-                            </w:r>
-                            <w:r>
-                              <w:rPr>
-                                <w:sz w:val="16"/>
-                                <w:szCs w:val="16"/>
-                                <w:lang w:val="en-GB"/>
-                              </w:rPr>
-                              <w:t>W1370.</w:t>
-                            </w:r>
-                            <w:r>
-                              <w:rPr>
-                                <w:sz w:val="16"/>
-                                <w:szCs w:val="16"/>
-                                <w:lang w:val="en-GB"/>
-                              </w:rPr>
-                              <w:t xml:space="preserve">StudioID </w:t>
-                            </w:r>
-                            <w:r>
-                              <w:rPr>
-                                <w:sz w:val="16"/>
-                                <w:szCs w:val="16"/>
-                                <w:lang w:val="en-GB"/>
-                              </w:rPr>
-                              <w:t xml:space="preserve">int </w:t>
+                              <w:t xml:space="preserve"> W1370.</w:t>
+                            </w:r>
+                            <w:r>
+                              <w:rPr>
+                                <w:sz w:val="16"/>
+                                <w:szCs w:val="16"/>
+                                <w:lang w:val="en-GB"/>
+                              </w:rPr>
+                              <w:t xml:space="preserve">StudioID int </w:t>
                             </w:r>
                           </w:p>
                           <w:p>
@@ -167,23 +151,7 @@
                                 <w:szCs w:val="16"/>
                                 <w:lang w:val="en-GB"/>
                               </w:rPr>
-                              <w:t xml:space="preserve"> </w:t>
-                            </w:r>
-                            <w:r>
-                              <w:rPr>
-                                <w:sz w:val="16"/>
-                                <w:szCs w:val="16"/>
-                                <w:lang w:val="en-GB"/>
-                              </w:rPr>
-                              <w:t>VARCHAR(255)</w:t>
-                            </w:r>
-                            <w:r>
-                              <w:rPr>
-                                <w:sz w:val="16"/>
-                                <w:szCs w:val="16"/>
-                                <w:lang w:val="en-GB"/>
-                              </w:rPr>
-                              <w:t xml:space="preserve"> </w:t>
+                              <w:t xml:space="preserve"> VARCHAR(255) </w:t>
                             </w:r>
                           </w:p>
                           <w:p>
@@ -225,15 +193,7 @@
                                 <w:szCs w:val="16"/>
                                 <w:lang w:val="en-GB"/>
                               </w:rPr>
-                              <w:t xml:space="preserve"> </w:t>
-                            </w:r>
-                            <w:r>
-                              <w:rPr>
-                                <w:sz w:val="16"/>
-                                <w:szCs w:val="16"/>
-                                <w:lang w:val="en-GB"/>
-                              </w:rPr>
-                              <w:t>VARCHAR(255)</w:t>
+                              <w:t xml:space="preserve"> VARCHAR(255)</w:t>
                             </w:r>
                           </w:p>
                           <w:p>
@@ -275,15 +235,7 @@
                                 <w:szCs w:val="16"/>
                                 <w:lang w:val="en-GB"/>
                               </w:rPr>
-                              <w:t xml:space="preserve"> </w:t>
-                            </w:r>
-                            <w:r>
-                              <w:rPr>
-                                <w:sz w:val="16"/>
-                                <w:szCs w:val="16"/>
-                                <w:lang w:val="en-GB"/>
-                              </w:rPr>
-                              <w:t>VARCHAR(255)</w:t>
+                              <w:t xml:space="preserve"> VARCHAR(255)</w:t>
                             </w:r>
                           </w:p>
                           <w:p>
@@ -317,15 +269,7 @@
                                 <w:szCs w:val="16"/>
                                 <w:lang w:val="en-GB"/>
                               </w:rPr>
-                              <w:t xml:space="preserve"> </w:t>
-                            </w:r>
-                            <w:r>
-                              <w:rPr>
-                                <w:sz w:val="16"/>
-                                <w:szCs w:val="16"/>
-                                <w:lang w:val="en-GB"/>
-                              </w:rPr>
-                              <w:t>VARCHAR(255)</w:t>
+                              <w:t xml:space="preserve"> VARCHAR(255)</w:t>
                             </w:r>
                           </w:p>
                           <w:p>
@@ -351,15 +295,7 @@
                                 <w:szCs w:val="16"/>
                                 <w:lang w:val="en-GB"/>
                               </w:rPr>
-                              <w:t xml:space="preserve"> </w:t>
-                            </w:r>
-                            <w:r>
-                              <w:rPr>
-                                <w:sz w:val="16"/>
-                                <w:szCs w:val="16"/>
-                                <w:lang w:val="en-GB"/>
-                              </w:rPr>
-                              <w:t>VARCHAR(255)</w:t>
+                              <w:t xml:space="preserve"> VARCHAR(255)</w:t>
                             </w:r>
                           </w:p>
                           <w:p>
@@ -1534,11 +1470,20 @@
                             </w:pPr>
                             <w:r>
                               <w:rPr>
-                                <w:sz w:val="16"/>
-                                <w:szCs w:val="16"/>
-                                <w:lang w:val="en-GB"/>
-                              </w:rPr>
-                              <w:t>W1370.</w:t>
+                                <w:b/>
+                                <w:sz w:val="16"/>
+                                <w:szCs w:val="16"/>
+                                <w:lang w:val="en-GB"/>
+                              </w:rPr>
+                              <w:t>W1808786</w:t>
+                            </w:r>
+                            <w:r>
+                              <w:rPr>
+                                <w:sz w:val="16"/>
+                                <w:szCs w:val="16"/>
+                                <w:lang w:val="en-GB"/>
+                              </w:rPr>
+                              <w:t>.</w:t>
                             </w:r>
                             <w:r>
                               <w:rPr>
@@ -1567,19 +1512,46 @@
                             </w:pPr>
                             <w:r>
                               <w:rPr>
-                                <w:sz w:val="16"/>
-                                <w:szCs w:val="16"/>
-                                <w:lang w:val="en-GB"/>
-                              </w:rPr>
-                              <w:t>W1370.</w:t>
-                            </w:r>
-                            <w:r>
-                              <w:rPr>
-                                <w:sz w:val="16"/>
-                                <w:szCs w:val="16"/>
-                                <w:lang w:val="en-GB"/>
-                              </w:rPr>
-                              <w:t xml:space="preserve">StudioID int </w:t>
+                                <w:b/>
+                                <w:sz w:val="16"/>
+                                <w:szCs w:val="16"/>
+                                <w:lang w:val="en-GB"/>
+                              </w:rPr>
+                              <w:t>W1808786</w:t>
+                            </w:r>
+                            <w:r>
+                              <w:rPr>
+                                <w:sz w:val="16"/>
+                                <w:szCs w:val="16"/>
+                                <w:lang w:val="en-GB"/>
+                              </w:rPr>
+                              <w:t>.</w:t>
+                            </w:r>
+                            <w:r>
+                              <w:rPr>
+                                <w:sz w:val="16"/>
+                                <w:szCs w:val="16"/>
+                                <w:lang w:val="en-GB"/>
+                              </w:rPr>
+                              <w:t xml:space="preserve">StudioID </w:t>
+                            </w:r>
+                            <w:proofErr w:type="spellStart"/>
+                            <w:r>
+                              <w:rPr>
+                                <w:sz w:val="16"/>
+                                <w:szCs w:val="16"/>
+                                <w:lang w:val="en-GB"/>
+                              </w:rPr>
+                              <w:t>int</w:t>
+                            </w:r>
+                            <w:proofErr w:type="spellEnd"/>
+                            <w:r>
+                              <w:rPr>
+                                <w:sz w:val="16"/>
+                                <w:szCs w:val="16"/>
+                                <w:lang w:val="en-GB"/>
+                              </w:rPr>
+                              <w:t xml:space="preserve"> </w:t>
                             </w:r>
                           </w:p>
                           <w:p>
@@ -1592,11 +1564,21 @@
                             </w:pPr>
                             <w:r>
                               <w:rPr>
-                                <w:sz w:val="16"/>
-                                <w:szCs w:val="16"/>
-                                <w:lang w:val="en-GB"/>
-                              </w:rPr>
-                              <w:t>W1370.</w:t>
+                                <w:b/>
+                                <w:sz w:val="16"/>
+                                <w:szCs w:val="16"/>
+                                <w:lang w:val="en-GB"/>
+                              </w:rPr>
+                              <w:t>W1808786</w:t>
+                            </w:r>
+                            <w:r>
+                              <w:rPr>
+                                <w:b/>
+                                <w:sz w:val="16"/>
+                                <w:szCs w:val="16"/>
+                                <w:lang w:val="en-GB"/>
+                              </w:rPr>
+                              <w:t>.</w:t>
                             </w:r>
                             <w:r>
                               <w:rPr>
@@ -1622,6 +1604,8 @@
                               </w:rPr>
                               <w:t xml:space="preserve"> TIMESTAMP</w:t>
                             </w:r>
+                            <w:bookmarkStart w:id="0" w:name="_GoBack"/>
+                            <w:bookmarkEnd w:id="0"/>
                           </w:p>
                           <w:p>
                             <w:pPr>
@@ -1633,11 +1617,20 @@
                             </w:pPr>
                             <w:r>
                               <w:rPr>
-                                <w:sz w:val="16"/>
-                                <w:szCs w:val="16"/>
-                                <w:lang w:val="en-GB"/>
-                              </w:rPr>
-                              <w:t>W1370.</w:t>
+                                <w:b/>
+                                <w:sz w:val="16"/>
+                                <w:szCs w:val="16"/>
+                                <w:lang w:val="en-GB"/>
+                              </w:rPr>
+                              <w:t>W1808786</w:t>
+                            </w:r>
+                            <w:r>
+                              <w:rPr>
+                                <w:sz w:val="16"/>
+                                <w:szCs w:val="16"/>
+                                <w:lang w:val="en-GB"/>
+                              </w:rPr>
+                              <w:t>.</w:t>
                             </w:r>
                             <w:r>
                               <w:rPr>
@@ -1674,11 +1667,20 @@
                             </w:pPr>
                             <w:r>
                               <w:rPr>
+                                <w:b/>
+                                <w:sz w:val="16"/>
+                                <w:szCs w:val="16"/>
+                                <w:lang w:val="en-GB"/>
+                              </w:rPr>
+                              <w:t>W1808786</w:t>
+                            </w:r>
+                            <w:r>
+                              <w:rPr>
                                 <w:sz w:val="18"/>
                                 <w:szCs w:val="18"/>
                                 <w:lang w:val="en-GB"/>
                               </w:rPr>
-                              <w:t>W1370.</w:t>
+                              <w:t>.</w:t>
                             </w:r>
                             <w:r>
                               <w:rPr>
@@ -1741,7 +1743,11 @@
           </mc:Choice>
           <mc:Fallback>
             <w:pict>
-              <v:shape w14:anchorId="236EC419" id="Text Box 33" o:spid="_x0000_s1029" type="#_x0000_t202" style="position:absolute;margin-left:140.55pt;margin-top:422.3pt;width:141.9pt;height:109.4pt;z-index:251699200;visibility:visible;mso-wrap-style:square;mso-width-percent:0;mso-height-percent:0;mso-wrap-distance-left:9pt;mso-wrap-distance-top:0;mso-wrap-distance-right:9pt;mso-wrap-distance-bottom:0;mso-position-horizontal:absolute;mso-position-horizontal-relative:text;mso-position-vertical:absolute;mso-position-vertical-relative:text;mso-width-percent:0;mso-height-percent:0;mso-width-relative:margin;mso-height-relative:margin;v-text-anchor:top" o:gfxdata="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" fillcolor="white [3201]" strokeweight=".5pt">
+              <v:shapetype w14:anchorId="236EC419" id="_x0000_t202" coordsize="21600,21600" o:spt="202" path="m,l,21600r21600,l21600,xe">
+                <v:stroke joinstyle="miter"/>
+                <v:path gradientshapeok="t" o:connecttype="rect"/>
+              </v:shapetype>
+              <v:shape id="Text Box 33" o:spid="_x0000_s1029" type="#_x0000_t202" style="position:absolute;margin-left:140.55pt;margin-top:422.3pt;width:141.9pt;height:109.4pt;z-index:251699200;visibility:visible;mso-wrap-style:square;mso-width-percent:0;mso-height-percent:0;mso-wrap-distance-left:9pt;mso-wrap-distance-top:0;mso-wrap-distance-right:9pt;mso-wrap-distance-bottom:0;mso-position-horizontal:absolute;mso-position-horizontal-relative:text;mso-position-vertical:absolute;mso-position-vertical-relative:text;mso-width-percent:0;mso-height-percent:0;mso-width-relative:margin;mso-height-relative:margin;v-text-anchor:top" o:gfxdata="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" fillcolor="white [3201]" strokeweight=".5pt">
                 <v:textbox>
                   <w:txbxContent>
                     <w:p>
@@ -1754,11 +1760,20 @@
                       </w:pPr>
                       <w:r>
                         <w:rPr>
-                          <w:sz w:val="16"/>
-                          <w:szCs w:val="16"/>
-                          <w:lang w:val="en-GB"/>
-                        </w:rPr>
-                        <w:t>W1370.</w:t>
+                          <w:b/>
+                          <w:sz w:val="16"/>
+                          <w:szCs w:val="16"/>
+                          <w:lang w:val="en-GB"/>
+                        </w:rPr>
+                        <w:t>W1808786</w:t>
+                      </w:r>
+                      <w:r>
+                        <w:rPr>
+                          <w:sz w:val="16"/>
+                          <w:szCs w:val="16"/>
+                          <w:lang w:val="en-GB"/>
+                        </w:rPr>
+                        <w:t>.</w:t>
                       </w:r>
                       <w:r>
                         <w:rPr>
@@ -1787,19 +1802,46 @@
                       </w:pPr>
                       <w:r>
                         <w:rPr>
-                          <w:sz w:val="16"/>
-                          <w:szCs w:val="16"/>
-                          <w:lang w:val="en-GB"/>
-                        </w:rPr>
-                        <w:t>W1370.</w:t>
-                      </w:r>
-                      <w:r>
-                        <w:rPr>
-                          <w:sz w:val="16"/>
-                          <w:szCs w:val="16"/>
-                          <w:lang w:val="en-GB"/>
-                        </w:rPr>
-                        <w:t xml:space="preserve">StudioID int </w:t>
+                          <w:b/>
+                          <w:sz w:val="16"/>
+                          <w:szCs w:val="16"/>
+                          <w:lang w:val="en-GB"/>
+                        </w:rPr>
+                        <w:t>W1808786</w:t>
+                      </w:r>
+                      <w:r>
+                        <w:rPr>
+                          <w:sz w:val="16"/>
+                          <w:szCs w:val="16"/>
+                          <w:lang w:val="en-GB"/>
+                        </w:rPr>
+                        <w:t>.</w:t>
+                      </w:r>
+                      <w:r>
+                        <w:rPr>
+                          <w:sz w:val="16"/>
+                          <w:szCs w:val="16"/>
+                          <w:lang w:val="en-GB"/>
+                        </w:rPr>
+                        <w:t xml:space="preserve">StudioID </w:t>
+                      </w:r>
+                      <w:proofErr w:type="spellStart"/>
+                      <w:r>
+                        <w:rPr>
+                          <w:sz w:val="16"/>
+                          <w:szCs w:val="16"/>
+                          <w:lang w:val="en-GB"/>
+                        </w:rPr>
+                        <w:t>int</w:t>
+                      </w:r>
+                      <w:proofErr w:type="spellEnd"/>
+                      <w:r>
+                        <w:rPr>
+                          <w:sz w:val="16"/>
+                          <w:szCs w:val="16"/>
+                          <w:lang w:val="en-GB"/>
+                        </w:rPr>
+                        <w:t xml:space="preserve"> </w:t>
                       </w:r>
                     </w:p>
                     <w:p>
@@ -1812,11 +1854,21 @@
                       </w:pPr>
                       <w:r>
                         <w:rPr>
-                          <w:sz w:val="16"/>
-                          <w:szCs w:val="16"/>
-                          <w:lang w:val="en-GB"/>
-                        </w:rPr>
-                        <w:t>W1370.</w:t>
+                          <w:b/>
+                          <w:sz w:val="16"/>
+                          <w:szCs w:val="16"/>
+                          <w:lang w:val="en-GB"/>
+                        </w:rPr>
+                        <w:t>W1808786</w:t>
+                      </w:r>
+                      <w:r>
+                        <w:rPr>
+                          <w:b/>
+                          <w:sz w:val="16"/>
+                          <w:szCs w:val="16"/>
+                          <w:lang w:val="en-GB"/>
+                        </w:rPr>
+                        <w:t>.</w:t>
                       </w:r>
                       <w:r>
                         <w:rPr>
@@ -1842,6 +1894,8 @@
                         </w:rPr>
                         <w:t xml:space="preserve"> TIMESTAMP</w:t>
                       </w:r>
+                      <w:bookmarkStart w:id="1" w:name="_GoBack"/>
+                      <w:bookmarkEnd w:id="1"/>
                     </w:p>
                     <w:p>
                       <w:pPr>
@@ -1853,11 +1907,20 @@
                       </w:pPr>
                       <w:r>
                         <w:rPr>
-                          <w:sz w:val="16"/>
-                          <w:szCs w:val="16"/>
-                          <w:lang w:val="en-GB"/>
-                        </w:rPr>
-                        <w:t>W1370.</w:t>
+                          <w:b/>
+                          <w:sz w:val="16"/>
+                          <w:szCs w:val="16"/>
+                          <w:lang w:val="en-GB"/>
+                        </w:rPr>
+                        <w:t>W1808786</w:t>
+                      </w:r>
+                      <w:r>
+                        <w:rPr>
+                          <w:sz w:val="16"/>
+                          <w:szCs w:val="16"/>
+                          <w:lang w:val="en-GB"/>
+                        </w:rPr>
+                        <w:t>.</w:t>
                       </w:r>
                       <w:r>
                         <w:rPr>
@@ -1894,11 +1957,20 @@
                       </w:pPr>
                       <w:r>
                         <w:rPr>
+                          <w:b/>
+                          <w:sz w:val="16"/>
+                          <w:szCs w:val="16"/>
+                          <w:lang w:val="en-GB"/>
+                        </w:rPr>
+                        <w:t>W1808786</w:t>
+                      </w:r>
+                      <w:r>
+                        <w:rPr>
                           <w:sz w:val="18"/>
                           <w:szCs w:val="18"/>
                           <w:lang w:val="en-GB"/>
                         </w:rPr>
-                        <w:t>W1370.</w:t>
+                        <w:t>.</w:t>
                       </w:r>
                       <w:r>
                         <w:rPr>
@@ -2888,11 +2960,20 @@
                             <w:r>
                               <w:rPr>
                                 <w:b/>
+                                <w:sz w:val="16"/>
+                                <w:szCs w:val="16"/>
+                                <w:lang w:val="en-GB"/>
+                              </w:rPr>
+                              <w:t>W1808786</w:t>
+                            </w:r>
+                            <w:r>
+                              <w:rPr>
+                                <w:b/>
                                 <w:sz w:val="18"/>
                                 <w:szCs w:val="18"/>
                                 <w:lang w:val="en-GB"/>
                               </w:rPr>
-                              <w:t>W1370.</w:t>
+                              <w:t>.</w:t>
                             </w:r>
                             <w:r>
                               <w:rPr>
@@ -2939,11 +3020,20 @@
                       <w:r>
                         <w:rPr>
                           <w:b/>
+                          <w:sz w:val="16"/>
+                          <w:szCs w:val="16"/>
+                          <w:lang w:val="en-GB"/>
+                        </w:rPr>
+                        <w:t>W1808786</w:t>
+                      </w:r>
+                      <w:r>
+                        <w:rPr>
+                          <w:b/>
                           <w:sz w:val="18"/>
                           <w:szCs w:val="18"/>
                           <w:lang w:val="en-GB"/>
                         </w:rPr>
-                        <w:t>W1370.</w:t>
+                        <w:t>.</w:t>
                       </w:r>
                       <w:r>
                         <w:rPr>
@@ -4051,15 +4141,7 @@
                                 <w:szCs w:val="16"/>
                                 <w:lang w:val="en-GB"/>
                               </w:rPr>
-                              <w:t xml:space="preserve">studioName </w:t>
-                            </w:r>
-                            <w:r>
-                              <w:rPr>
-                                <w:sz w:val="16"/>
-                                <w:szCs w:val="16"/>
-                                <w:lang w:val="en-GB"/>
-                              </w:rPr>
-                              <w:t>VARCHAR(255)</w:t>
+                              <w:t>studioName VARCHAR(255)</w:t>
                             </w:r>
                           </w:p>
                           <w:p>
@@ -4084,15 +4166,7 @@
                                 <w:szCs w:val="16"/>
                                 <w:lang w:val="en-GB"/>
                               </w:rPr>
-                              <w:t xml:space="preserve">studioAddress </w:t>
-                            </w:r>
-                            <w:r>
-                              <w:rPr>
-                                <w:sz w:val="16"/>
-                                <w:szCs w:val="16"/>
-                                <w:lang w:val="en-GB"/>
-                              </w:rPr>
-                              <w:t>VARCHAR(255)</w:t>
+                              <w:t>studioAddress VARCHAR(255)</w:t>
                             </w:r>
                           </w:p>
                           <w:p>
@@ -4117,15 +4191,7 @@
                                 <w:szCs w:val="16"/>
                                 <w:lang w:val="en-GB"/>
                               </w:rPr>
-                              <w:t xml:space="preserve">studioPCode </w:t>
-                            </w:r>
-                            <w:r>
-                              <w:rPr>
-                                <w:sz w:val="16"/>
-                                <w:szCs w:val="16"/>
-                                <w:lang w:val="en-GB"/>
-                              </w:rPr>
-                              <w:t>VARCHAR(255)</w:t>
+                              <w:t>studioPCode VARCHAR(255)</w:t>
                             </w:r>
                           </w:p>
                           <w:p>
@@ -4142,15 +4208,7 @@
                                 <w:szCs w:val="16"/>
                                 <w:lang w:val="en-GB"/>
                               </w:rPr>
-                              <w:t xml:space="preserve">studioTelNo </w:t>
-                            </w:r>
-                            <w:r>
-                              <w:rPr>
-                                <w:sz w:val="16"/>
-                                <w:szCs w:val="16"/>
-                                <w:lang w:val="en-GB"/>
-                              </w:rPr>
-                              <w:t>VARCHAR(255)</w:t>
+                              <w:t>studioTelNo VARCHAR(255)</w:t>
                             </w:r>
                           </w:p>
                         </w:txbxContent>
@@ -4756,15 +4814,7 @@
                                 <w:szCs w:val="16"/>
                                 <w:lang w:val="en-GB"/>
                               </w:rPr>
-                              <w:t xml:space="preserve">staffPosition </w:t>
-                            </w:r>
-                            <w:r>
-                              <w:rPr>
-                                <w:sz w:val="16"/>
-                                <w:szCs w:val="16"/>
-                                <w:lang w:val="en-GB"/>
-                              </w:rPr>
-                              <w:t>VARCHAR(255)</w:t>
+                              <w:t>staffPosition VARCHAR(255)</w:t>
                             </w:r>
                           </w:p>
                           <w:p>
@@ -4847,15 +4897,7 @@
                                 <w:szCs w:val="16"/>
                                 <w:lang w:val="en-GB"/>
                               </w:rPr>
-                              <w:t xml:space="preserve">staffEmail </w:t>
-                            </w:r>
-                            <w:r>
-                              <w:rPr>
-                                <w:sz w:val="16"/>
-                                <w:szCs w:val="16"/>
-                                <w:lang w:val="en-GB"/>
-                              </w:rPr>
-                              <w:t>VARCHAR(255</w:t>
+                              <w:t>staffEmail VARCHAR(255</w:t>
                             </w:r>
                             <w:r>
                               <w:rPr>
@@ -4880,15 +4922,7 @@
                                 <w:szCs w:val="16"/>
                                 <w:lang w:val="en-GB"/>
                               </w:rPr>
-                              <w:t xml:space="preserve">staffMobNo </w:t>
-                            </w:r>
-                            <w:r>
-                              <w:rPr>
-                                <w:sz w:val="16"/>
-                                <w:szCs w:val="16"/>
-                                <w:lang w:val="en-GB"/>
-                              </w:rPr>
-                              <w:t>VARCHAR(255)</w:t>
+                              <w:t>staffMobNo VARCHAR(255)</w:t>
                             </w:r>
                           </w:p>
                         </w:txbxContent>
@@ -5307,25 +5341,34 @@
                               <w:jc w:val="center"/>
                               <w:rPr>
                                 <w:b/>
-                                <w:sz w:val="18"/>
-                                <w:szCs w:val="18"/>
+                                <w:sz w:val="16"/>
+                                <w:szCs w:val="16"/>
                                 <w:lang w:val="en-GB"/>
                               </w:rPr>
                             </w:pPr>
                             <w:r>
                               <w:rPr>
                                 <w:b/>
-                                <w:sz w:val="18"/>
-                                <w:szCs w:val="18"/>
-                                <w:lang w:val="en-GB"/>
-                              </w:rPr>
-                              <w:t>W1370.</w:t>
+                                <w:sz w:val="16"/>
+                                <w:szCs w:val="16"/>
+                                <w:lang w:val="en-GB"/>
+                              </w:rPr>
+                              <w:t>W1808786</w:t>
                             </w:r>
                             <w:r>
                               <w:rPr>
                                 <w:b/>
-                                <w:sz w:val="18"/>
-                                <w:szCs w:val="18"/>
+                                <w:sz w:val="16"/>
+                                <w:szCs w:val="16"/>
+                                <w:lang w:val="en-GB"/>
+                              </w:rPr>
+                              <w:t>.</w:t>
+                            </w:r>
+                            <w:r>
+                              <w:rPr>
+                                <w:b/>
+                                <w:sz w:val="16"/>
+                                <w:szCs w:val="16"/>
                                 <w:lang w:val="en-GB"/>
                               </w:rPr>
                               <w:t>Staff</w:t>
@@ -5358,25 +5401,34 @@
                         <w:jc w:val="center"/>
                         <w:rPr>
                           <w:b/>
-                          <w:sz w:val="18"/>
-                          <w:szCs w:val="18"/>
+                          <w:sz w:val="16"/>
+                          <w:szCs w:val="16"/>
                           <w:lang w:val="en-GB"/>
                         </w:rPr>
                       </w:pPr>
                       <w:r>
                         <w:rPr>
                           <w:b/>
-                          <w:sz w:val="18"/>
-                          <w:szCs w:val="18"/>
-                          <w:lang w:val="en-GB"/>
-                        </w:rPr>
-                        <w:t>W1370.</w:t>
+                          <w:sz w:val="16"/>
+                          <w:szCs w:val="16"/>
+                          <w:lang w:val="en-GB"/>
+                        </w:rPr>
+                        <w:t>W1808786</w:t>
                       </w:r>
                       <w:r>
                         <w:rPr>
                           <w:b/>
-                          <w:sz w:val="18"/>
-                          <w:szCs w:val="18"/>
+                          <w:sz w:val="16"/>
+                          <w:szCs w:val="16"/>
+                          <w:lang w:val="en-GB"/>
+                        </w:rPr>
+                        <w:t>.</w:t>
+                      </w:r>
+                      <w:r>
+                        <w:rPr>
+                          <w:b/>
+                          <w:sz w:val="16"/>
+                          <w:szCs w:val="16"/>
                           <w:lang w:val="en-GB"/>
                         </w:rPr>
                         <w:t>Staff</w:t>
@@ -5768,15 +5820,7 @@
                                 <w:szCs w:val="16"/>
                                 <w:lang w:val="en-GB"/>
                               </w:rPr>
-                              <w:t>1</w:t>
-                            </w:r>
-                            <w:r>
-                              <w:rPr>
-                                <w:sz w:val="16"/>
-                                <w:szCs w:val="16"/>
-                                <w:lang w:val="en-GB"/>
-                              </w:rPr>
-                              <w:t xml:space="preserve"> ..1</w:t>
+                              <w:t>1 ..1</w:t>
                             </w:r>
                           </w:p>
                         </w:txbxContent>
@@ -6255,8 +6299,6 @@
           </wp:inline>
         </w:drawing>
       </w:r>
-      <w:bookmarkStart w:id="0" w:name="_GoBack"/>
-      <w:bookmarkEnd w:id="0"/>
       <w:r>
         <w:rPr>
           <w:noProof/>
@@ -6331,15 +6373,7 @@
                                 <w:szCs w:val="16"/>
                                 <w:lang w:val="en-GB"/>
                               </w:rPr>
-                              <w:t>1.</w:t>
-                            </w:r>
-                            <w:r>
-                              <w:rPr>
-                                <w:sz w:val="16"/>
-                                <w:szCs w:val="16"/>
-                                <w:lang w:val="en-GB"/>
-                              </w:rPr>
-                              <w:t>..1</w:t>
+                              <w:t>1...1</w:t>
                             </w:r>
                           </w:p>
                         </w:txbxContent>
@@ -7286,11 +7320,20 @@
                             <w:r>
                               <w:rPr>
                                 <w:b/>
+                                <w:sz w:val="16"/>
+                                <w:szCs w:val="16"/>
+                                <w:lang w:val="en-GB"/>
+                              </w:rPr>
+                              <w:t>W1808786</w:t>
+                            </w:r>
+                            <w:r>
+                              <w:rPr>
+                                <w:b/>
                                 <w:sz w:val="18"/>
                                 <w:szCs w:val="18"/>
                                 <w:lang w:val="en-GB"/>
                               </w:rPr>
-                              <w:t>W1370.</w:t>
+                              <w:t>.</w:t>
                             </w:r>
                             <w:r>
                               <w:rPr>
@@ -7339,11 +7382,20 @@
                       <w:r>
                         <w:rPr>
                           <w:b/>
+                          <w:sz w:val="16"/>
+                          <w:szCs w:val="16"/>
+                          <w:lang w:val="en-GB"/>
+                        </w:rPr>
+                        <w:t>W1808786</w:t>
+                      </w:r>
+                      <w:r>
+                        <w:rPr>
+                          <w:b/>
                           <w:sz w:val="18"/>
                           <w:szCs w:val="18"/>
                           <w:lang w:val="en-GB"/>
                         </w:rPr>
-                        <w:t>W1370.</w:t>
+                        <w:t>.</w:t>
                       </w:r>
                       <w:r>
                         <w:rPr>
@@ -7427,7 +7479,6 @@
                         <w:txbxContent>
                           <w:p>
                             <w:pPr>
-                              <w:jc w:val="center"/>
                               <w:rPr>
                                 <w:b/>
                                 <w:sz w:val="18"/>
@@ -7438,11 +7489,11 @@
                             <w:r>
                               <w:rPr>
                                 <w:b/>
-                                <w:sz w:val="18"/>
-                                <w:szCs w:val="18"/>
-                                <w:lang w:val="en-GB"/>
-                              </w:rPr>
-                              <w:t>W1370</w:t>
+                                <w:sz w:val="16"/>
+                                <w:szCs w:val="16"/>
+                                <w:lang w:val="en-GB"/>
+                              </w:rPr>
+                              <w:t>W1808786</w:t>
                             </w:r>
                             <w:r>
                               <w:rPr>
@@ -7487,7 +7538,6 @@
                   <w:txbxContent>
                     <w:p>
                       <w:pPr>
-                        <w:jc w:val="center"/>
                         <w:rPr>
                           <w:b/>
                           <w:sz w:val="18"/>
@@ -7498,11 +7548,11 @@
                       <w:r>
                         <w:rPr>
                           <w:b/>
-                          <w:sz w:val="18"/>
-                          <w:szCs w:val="18"/>
-                          <w:lang w:val="en-GB"/>
-                        </w:rPr>
-                        <w:t>W1370</w:t>
+                          <w:sz w:val="16"/>
+                          <w:szCs w:val="16"/>
+                          <w:lang w:val="en-GB"/>
+                        </w:rPr>
+                        <w:t>W1808786</w:t>
                       </w:r>
                       <w:r>
                         <w:rPr>
@@ -8058,11 +8108,38 @@
                             </w:pPr>
                             <w:r>
                               <w:rPr>
-                                <w:sz w:val="16"/>
-                                <w:szCs w:val="16"/>
-                                <w:lang w:val="en-GB"/>
-                              </w:rPr>
-                              <w:t xml:space="preserve">StudioID int </w:t>
+                                <w:b/>
+                                <w:sz w:val="16"/>
+                                <w:szCs w:val="16"/>
+                                <w:lang w:val="en-GB"/>
+                              </w:rPr>
+                              <w:t>W1808786</w:t>
+                            </w:r>
+                            <w:r>
+                              <w:rPr>
+                                <w:sz w:val="16"/>
+                                <w:szCs w:val="16"/>
+                                <w:lang w:val="en-GB"/>
+                              </w:rPr>
+                              <w:t xml:space="preserve">StudioID </w:t>
+                            </w:r>
+                            <w:proofErr w:type="spellStart"/>
+                            <w:r>
+                              <w:rPr>
+                                <w:sz w:val="16"/>
+                                <w:szCs w:val="16"/>
+                                <w:lang w:val="en-GB"/>
+                              </w:rPr>
+                              <w:t>int</w:t>
+                            </w:r>
+                            <w:proofErr w:type="spellEnd"/>
+                            <w:r>
+                              <w:rPr>
+                                <w:sz w:val="16"/>
+                                <w:szCs w:val="16"/>
+                                <w:lang w:val="en-GB"/>
+                              </w:rPr>
+                              <w:t xml:space="preserve"> </w:t>
                             </w:r>
                           </w:p>
                           <w:p>
@@ -8073,6 +8150,15 @@
                                 <w:lang w:val="en-GB"/>
                               </w:rPr>
                             </w:pPr>
+                            <w:r>
+                              <w:rPr>
+                                <w:b/>
+                                <w:sz w:val="16"/>
+                                <w:szCs w:val="16"/>
+                                <w:lang w:val="en-GB"/>
+                              </w:rPr>
+                              <w:t>W1808786</w:t>
+                            </w:r>
                             <w:r>
                               <w:rPr>
                                 <w:sz w:val="16"/>
@@ -8122,11 +8208,38 @@
                       </w:pPr>
                       <w:r>
                         <w:rPr>
-                          <w:sz w:val="16"/>
-                          <w:szCs w:val="16"/>
-                          <w:lang w:val="en-GB"/>
-                        </w:rPr>
-                        <w:t xml:space="preserve">StudioID int </w:t>
+                          <w:b/>
+                          <w:sz w:val="16"/>
+                          <w:szCs w:val="16"/>
+                          <w:lang w:val="en-GB"/>
+                        </w:rPr>
+                        <w:t>W1808786</w:t>
+                      </w:r>
+                      <w:r>
+                        <w:rPr>
+                          <w:sz w:val="16"/>
+                          <w:szCs w:val="16"/>
+                          <w:lang w:val="en-GB"/>
+                        </w:rPr>
+                        <w:t xml:space="preserve">StudioID </w:t>
+                      </w:r>
+                      <w:proofErr w:type="spellStart"/>
+                      <w:r>
+                        <w:rPr>
+                          <w:sz w:val="16"/>
+                          <w:szCs w:val="16"/>
+                          <w:lang w:val="en-GB"/>
+                        </w:rPr>
+                        <w:t>int</w:t>
+                      </w:r>
+                      <w:proofErr w:type="spellEnd"/>
+                      <w:r>
+                        <w:rPr>
+                          <w:sz w:val="16"/>
+                          <w:szCs w:val="16"/>
+                          <w:lang w:val="en-GB"/>
+                        </w:rPr>
+                        <w:t xml:space="preserve"> </w:t>
                       </w:r>
                     </w:p>
                     <w:p>
@@ -8137,6 +8250,15 @@
                           <w:lang w:val="en-GB"/>
                         </w:rPr>
                       </w:pPr>
+                      <w:r>
+                        <w:rPr>
+                          <w:b/>
+                          <w:sz w:val="16"/>
+                          <w:szCs w:val="16"/>
+                          <w:lang w:val="en-GB"/>
+                        </w:rPr>
+                        <w:t>W1808786</w:t>
+                      </w:r>
                       <w:r>
                         <w:rPr>
                           <w:sz w:val="16"/>
@@ -9195,11 +9317,20 @@
                             <w:r>
                               <w:rPr>
                                 <w:b/>
+                                <w:sz w:val="16"/>
+                                <w:szCs w:val="16"/>
+                                <w:lang w:val="en-GB"/>
+                              </w:rPr>
+                              <w:t>W1808786</w:t>
+                            </w:r>
+                            <w:r>
+                              <w:rPr>
+                                <w:b/>
                                 <w:sz w:val="18"/>
                                 <w:szCs w:val="18"/>
                                 <w:lang w:val="en-GB"/>
                               </w:rPr>
-                              <w:t>W1370.</w:t>
+                              <w:t>.</w:t>
                             </w:r>
                             <w:r>
                               <w:rPr>
@@ -9249,11 +9380,20 @@
                       <w:r>
                         <w:rPr>
                           <w:b/>
+                          <w:sz w:val="16"/>
+                          <w:szCs w:val="16"/>
+                          <w:lang w:val="en-GB"/>
+                        </w:rPr>
+                        <w:t>W1808786</w:t>
+                      </w:r>
+                      <w:r>
+                        <w:rPr>
+                          <w:b/>
                           <w:sz w:val="18"/>
                           <w:szCs w:val="18"/>
                           <w:lang w:val="en-GB"/>
                         </w:rPr>
-                        <w:t>W1370.</w:t>
+                        <w:t>.</w:t>
                       </w:r>
                       <w:r>
                         <w:rPr>
@@ -9348,11 +9488,20 @@
                             <w:r>
                               <w:rPr>
                                 <w:b/>
+                                <w:sz w:val="16"/>
+                                <w:szCs w:val="16"/>
+                                <w:lang w:val="en-GB"/>
+                              </w:rPr>
+                              <w:t>W1808786</w:t>
+                            </w:r>
+                            <w:r>
+                              <w:rPr>
+                                <w:b/>
                                 <w:sz w:val="18"/>
                                 <w:szCs w:val="18"/>
                                 <w:lang w:val="en-GB"/>
                               </w:rPr>
-                              <w:t>W1370.</w:t>
+                              <w:t>.</w:t>
                             </w:r>
                             <w:r>
                               <w:rPr>
@@ -9402,11 +9551,20 @@
                       <w:r>
                         <w:rPr>
                           <w:b/>
+                          <w:sz w:val="16"/>
+                          <w:szCs w:val="16"/>
+                          <w:lang w:val="en-GB"/>
+                        </w:rPr>
+                        <w:t>W1808786</w:t>
+                      </w:r>
+                      <w:r>
+                        <w:rPr>
+                          <w:b/>
                           <w:sz w:val="18"/>
                           <w:szCs w:val="18"/>
                           <w:lang w:val="en-GB"/>
                         </w:rPr>
-                        <w:t>W1370.</w:t>
+                        <w:t>.</w:t>
                       </w:r>
                       <w:r>
                         <w:rPr>
@@ -9499,11 +9657,20 @@
                             <w:r>
                               <w:rPr>
                                 <w:b/>
+                                <w:sz w:val="16"/>
+                                <w:szCs w:val="16"/>
+                                <w:lang w:val="en-GB"/>
+                              </w:rPr>
+                              <w:t>W1808786</w:t>
+                            </w:r>
+                            <w:r>
+                              <w:rPr>
+                                <w:b/>
                                 <w:sz w:val="18"/>
                                 <w:szCs w:val="18"/>
                                 <w:lang w:val="en-GB"/>
                               </w:rPr>
-                              <w:t>W1370.</w:t>
+                              <w:t>.</w:t>
                             </w:r>
                             <w:r>
                               <w:rPr>
@@ -9546,11 +9713,20 @@
                       <w:r>
                         <w:rPr>
                           <w:b/>
+                          <w:sz w:val="16"/>
+                          <w:szCs w:val="16"/>
+                          <w:lang w:val="en-GB"/>
+                        </w:rPr>
+                        <w:t>W1808786</w:t>
+                      </w:r>
+                      <w:r>
+                        <w:rPr>
+                          <w:b/>
                           <w:sz w:val="18"/>
                           <w:szCs w:val="18"/>
                           <w:lang w:val="en-GB"/>
                         </w:rPr>
-                        <w:t>W1370.</w:t>
+                        <w:t>.</w:t>
                       </w:r>
                       <w:r>
                         <w:rPr>
@@ -9739,15 +9915,7 @@
                                 <w:szCs w:val="16"/>
                                 <w:lang w:val="en-GB"/>
                               </w:rPr>
-                              <w:t xml:space="preserve"> </w:t>
-                            </w:r>
-                            <w:r>
-                              <w:rPr>
-                                <w:sz w:val="16"/>
-                                <w:szCs w:val="16"/>
-                                <w:lang w:val="en-GB"/>
-                              </w:rPr>
-                              <w:t>VARCHAR(255)</w:t>
+                              <w:t xml:space="preserve"> VARCHAR(255)</w:t>
                             </w:r>
                           </w:p>
                           <w:p>
@@ -9760,6 +9928,15 @@
                             </w:pPr>
                             <w:r>
                               <w:rPr>
+                                <w:b/>
+                                <w:sz w:val="16"/>
+                                <w:szCs w:val="16"/>
+                                <w:lang w:val="en-GB"/>
+                              </w:rPr>
+                              <w:t>W1808786</w:t>
+                            </w:r>
+                            <w:r>
+                              <w:rPr>
                                 <w:sz w:val="16"/>
                                 <w:szCs w:val="16"/>
                                 <w:lang w:val="en-GB"/>
@@ -9797,15 +9974,7 @@
                                 <w:szCs w:val="16"/>
                                 <w:lang w:val="en-GB"/>
                               </w:rPr>
-                              <w:t xml:space="preserve"> </w:t>
-                            </w:r>
-                            <w:r>
-                              <w:rPr>
-                                <w:sz w:val="16"/>
-                                <w:szCs w:val="16"/>
-                                <w:lang w:val="en-GB"/>
-                              </w:rPr>
-                              <w:t>VARCHAR(255)</w:t>
+                              <w:t xml:space="preserve"> VARCHAR(255)</w:t>
                             </w:r>
                           </w:p>
                           <w:p>
@@ -9838,15 +10007,7 @@
                                 <w:szCs w:val="16"/>
                                 <w:lang w:val="en-GB"/>
                               </w:rPr>
-                              <w:t xml:space="preserve"> </w:t>
-                            </w:r>
-                            <w:r>
-                              <w:rPr>
-                                <w:sz w:val="16"/>
-                                <w:szCs w:val="16"/>
-                                <w:lang w:val="en-GB"/>
-                              </w:rPr>
-                              <w:t>VARCHAR(255)</w:t>
+                              <w:t xml:space="preserve"> VARCHAR(255)</w:t>
                             </w:r>
                           </w:p>
                           <w:p>
@@ -10010,15 +10171,7 @@
                           <w:szCs w:val="16"/>
                           <w:lang w:val="en-GB"/>
                         </w:rPr>
-                        <w:t xml:space="preserve"> </w:t>
-                      </w:r>
-                      <w:r>
-                        <w:rPr>
-                          <w:sz w:val="16"/>
-                          <w:szCs w:val="16"/>
-                          <w:lang w:val="en-GB"/>
-                        </w:rPr>
-                        <w:t>VARCHAR(255)</w:t>
+                        <w:t xml:space="preserve"> VARCHAR(255)</w:t>
                       </w:r>
                     </w:p>
                     <w:p>
@@ -10031,6 +10184,15 @@
                       </w:pPr>
                       <w:r>
                         <w:rPr>
+                          <w:b/>
+                          <w:sz w:val="16"/>
+                          <w:szCs w:val="16"/>
+                          <w:lang w:val="en-GB"/>
+                        </w:rPr>
+                        <w:t>W1808786</w:t>
+                      </w:r>
+                      <w:r>
+                        <w:rPr>
                           <w:sz w:val="16"/>
                           <w:szCs w:val="16"/>
                           <w:lang w:val="en-GB"/>
@@ -10068,15 +10230,7 @@
                           <w:szCs w:val="16"/>
                           <w:lang w:val="en-GB"/>
                         </w:rPr>
-                        <w:t xml:space="preserve"> </w:t>
-                      </w:r>
-                      <w:r>
-                        <w:rPr>
-                          <w:sz w:val="16"/>
-                          <w:szCs w:val="16"/>
-                          <w:lang w:val="en-GB"/>
-                        </w:rPr>
-                        <w:t>VARCHAR(255)</w:t>
+                        <w:t xml:space="preserve"> VARCHAR(255)</w:t>
                       </w:r>
                     </w:p>
                     <w:p>
@@ -10109,15 +10263,7 @@
                           <w:szCs w:val="16"/>
                           <w:lang w:val="en-GB"/>
                         </w:rPr>
-                        <w:t xml:space="preserve"> </w:t>
-                      </w:r>
-                      <w:r>
-                        <w:rPr>
-                          <w:sz w:val="16"/>
-                          <w:szCs w:val="16"/>
-                          <w:lang w:val="en-GB"/>
-                        </w:rPr>
-                        <w:t>VARCHAR(255)</w:t>
+                        <w:t xml:space="preserve"> VARCHAR(255)</w:t>
                       </w:r>
                     </w:p>
                     <w:p>
@@ -10930,12 +11076,20 @@
                         <w:txbxContent>
                           <w:p>
                             <w:pPr>
-                              <w:jc w:val="center"/>
                               <w:rPr>
                                 <w:b/>
                                 <w:lang w:val="en-GB"/>
                               </w:rPr>
                             </w:pPr>
+                            <w:r>
+                              <w:rPr>
+                                <w:b/>
+                                <w:sz w:val="16"/>
+                                <w:szCs w:val="16"/>
+                                <w:lang w:val="en-GB"/>
+                              </w:rPr>
+                              <w:t>W1808786</w:t>
+                            </w:r>
                             <w:r>
                               <w:rPr>
                                 <w:b/>
@@ -10943,7 +11097,7 @@
                                 <w:szCs w:val="18"/>
                                 <w:lang w:val="en-GB"/>
                               </w:rPr>
-                              <w:t>W1370.</w:t>
+                              <w:t>.</w:t>
                             </w:r>
                             <w:r>
                               <w:rPr>
@@ -10980,12 +11134,20 @@
                   <w:txbxContent>
                     <w:p>
                       <w:pPr>
-                        <w:jc w:val="center"/>
                         <w:rPr>
                           <w:b/>
                           <w:lang w:val="en-GB"/>
                         </w:rPr>
                       </w:pPr>
+                      <w:r>
+                        <w:rPr>
+                          <w:b/>
+                          <w:sz w:val="16"/>
+                          <w:szCs w:val="16"/>
+                          <w:lang w:val="en-GB"/>
+                        </w:rPr>
+                        <w:t>W1808786</w:t>
+                      </w:r>
                       <w:r>
                         <w:rPr>
                           <w:b/>
@@ -10993,7 +11155,7 @@
                           <w:szCs w:val="18"/>
                           <w:lang w:val="en-GB"/>
                         </w:rPr>
-                        <w:t>W1370.</w:t>
+                        <w:t>.</w:t>
                       </w:r>
                       <w:r>
                         <w:rPr>
@@ -11338,7 +11500,6 @@
                         <w:txbxContent>
                           <w:p>
                             <w:pPr>
-                              <w:jc w:val="center"/>
                               <w:rPr>
                                 <w:b/>
                                 <w:sz w:val="16"/>
@@ -11353,7 +11514,16 @@
                                 <w:szCs w:val="16"/>
                                 <w:lang w:val="en-GB"/>
                               </w:rPr>
-                              <w:t>W1370.</w:t>
+                              <w:t>W1808786</w:t>
+                            </w:r>
+                            <w:r>
+                              <w:rPr>
+                                <w:b/>
+                                <w:sz w:val="16"/>
+                                <w:szCs w:val="16"/>
+                                <w:lang w:val="en-GB"/>
+                              </w:rPr>
+                              <w:t>.</w:t>
                             </w:r>
                             <w:r>
                               <w:rPr>
@@ -11389,7 +11559,6 @@
                   <w:txbxContent>
                     <w:p>
                       <w:pPr>
-                        <w:jc w:val="center"/>
                         <w:rPr>
                           <w:b/>
                           <w:sz w:val="16"/>
@@ -11404,7 +11573,16 @@
                           <w:szCs w:val="16"/>
                           <w:lang w:val="en-GB"/>
                         </w:rPr>
-                        <w:t>W1370.</w:t>
+                        <w:t>W1808786</w:t>
+                      </w:r>
+                      <w:r>
+                        <w:rPr>
+                          <w:b/>
+                          <w:sz w:val="16"/>
+                          <w:szCs w:val="16"/>
+                          <w:lang w:val="en-GB"/>
+                        </w:rPr>
+                        <w:t>.</w:t>
                       </w:r>
                       <w:r>
                         <w:rPr>
@@ -11499,11 +11677,20 @@
                             <w:r>
                               <w:rPr>
                                 <w:b/>
+                                <w:sz w:val="16"/>
+                                <w:szCs w:val="16"/>
+                                <w:lang w:val="en-GB"/>
+                              </w:rPr>
+                              <w:t>W1808786</w:t>
+                            </w:r>
+                            <w:r>
+                              <w:rPr>
+                                <w:b/>
                                 <w:sz w:val="18"/>
                                 <w:szCs w:val="18"/>
                                 <w:lang w:val="en-GB"/>
                               </w:rPr>
-                              <w:t>W1370.</w:t>
+                              <w:t>.</w:t>
                             </w:r>
                             <w:r>
                               <w:rPr>
@@ -11553,11 +11740,20 @@
                       <w:r>
                         <w:rPr>
                           <w:b/>
+                          <w:sz w:val="16"/>
+                          <w:szCs w:val="16"/>
+                          <w:lang w:val="en-GB"/>
+                        </w:rPr>
+                        <w:t>W1808786</w:t>
+                      </w:r>
+                      <w:r>
+                        <w:rPr>
+                          <w:b/>
                           <w:sz w:val="18"/>
                           <w:szCs w:val="18"/>
                           <w:lang w:val="en-GB"/>
                         </w:rPr>
-                        <w:t>W1370.</w:t>
+                        <w:t>.</w:t>
                       </w:r>
                       <w:r>
                         <w:rPr>
@@ -12278,7 +12474,7 @@
 </file>
 
 <file path=customXml/itemProps1.xml><?xml version="1.0" encoding="utf-8"?>
-<ds:datastoreItem xmlns:ds="http://schemas.openxmlformats.org/officeDocument/2006/customXml" ds:itemID="{44C1BE6F-8592-438B-AB7A-41A15621407F}">
+<ds:datastoreItem xmlns:ds="http://schemas.openxmlformats.org/officeDocument/2006/customXml" ds:itemID="{2D930A47-38F6-416C-9A94-01968C1B9FF6}">
   <ds:schemaRefs>
     <ds:schemaRef ds:uri="http://schemas.openxmlformats.org/officeDocument/2006/bibliography"/>
   </ds:schemaRefs>

</xml_diff>

<commit_message>
made changes on the ERD
</commit_message>
<xml_diff>
--- a/papers/B.docx
+++ b/papers/B.docx
@@ -19,7 +19,168 @@
         <mc:AlternateContent>
           <mc:Choice Requires="wps">
             <w:drawing>
-              <wp:anchor distT="0" distB="0" distL="114300" distR="114300" simplePos="0" relativeHeight="251696128" behindDoc="0" locked="0" layoutInCell="1" allowOverlap="1" wp14:anchorId="501F5299" wp14:editId="5CB09BC2">
+              <wp:anchor distT="0" distB="0" distL="114300" distR="114300" simplePos="0" relativeHeight="251692032" behindDoc="0" locked="0" layoutInCell="1" allowOverlap="1" wp14:anchorId="40C8AD19" wp14:editId="6DA566C1">
+                <wp:simplePos x="0" y="0"/>
+                <wp:positionH relativeFrom="column">
+                  <wp:posOffset>7477125</wp:posOffset>
+                </wp:positionH>
+                <wp:positionV relativeFrom="paragraph">
+                  <wp:posOffset>5657850</wp:posOffset>
+                </wp:positionV>
+                <wp:extent cx="343535" cy="1072515"/>
+                <wp:effectExtent l="0" t="0" r="18415" b="13335"/>
+                <wp:wrapNone/>
+                <wp:docPr id="26" name="Text Box 26"/>
+                <wp:cNvGraphicFramePr/>
+                <a:graphic xmlns:a="http://schemas.openxmlformats.org/drawingml/2006/main">
+                  <a:graphicData uri="http://schemas.microsoft.com/office/word/2010/wordprocessingShape">
+                    <wps:wsp>
+                      <wps:cNvSpPr txBox="1"/>
+                      <wps:spPr>
+                        <a:xfrm>
+                          <a:off x="0" y="0"/>
+                          <a:ext cx="343535" cy="1072515"/>
+                        </a:xfrm>
+                        <a:prstGeom prst="rect">
+                          <a:avLst/>
+                        </a:prstGeom>
+                        <a:solidFill>
+                          <a:schemeClr val="lt1"/>
+                        </a:solidFill>
+                        <a:ln w="6350">
+                          <a:solidFill>
+                            <a:prstClr val="black"/>
+                          </a:solidFill>
+                        </a:ln>
+                        <a:effectLst/>
+                      </wps:spPr>
+                      <wps:style>
+                        <a:lnRef idx="0">
+                          <a:schemeClr val="accent1"/>
+                        </a:lnRef>
+                        <a:fillRef idx="0">
+                          <a:schemeClr val="accent1"/>
+                        </a:fillRef>
+                        <a:effectRef idx="0">
+                          <a:schemeClr val="accent1"/>
+                        </a:effectRef>
+                        <a:fontRef idx="minor">
+                          <a:schemeClr val="dk1"/>
+                        </a:fontRef>
+                      </wps:style>
+                      <wps:txbx>
+                        <w:txbxContent>
+                          <w:p>
+                            <w:pPr>
+                              <w:rPr>
+                                <w:sz w:val="16"/>
+                                <w:szCs w:val="16"/>
+                                <w:lang w:val="en-GB"/>
+                              </w:rPr>
+                            </w:pPr>
+                            <w:r>
+                              <w:rPr>
+                                <w:sz w:val="16"/>
+                                <w:szCs w:val="16"/>
+                                <w:lang w:val="en-GB"/>
+                              </w:rPr>
+                              <w:t>PK</w:t>
+                            </w:r>
+                          </w:p>
+                          <w:p>
+                            <w:pPr>
+                              <w:rPr>
+                                <w:sz w:val="16"/>
+                                <w:szCs w:val="16"/>
+                                <w:lang w:val="en-GB"/>
+                              </w:rPr>
+                            </w:pPr>
+                            <w:r>
+                              <w:rPr>
+                                <w:sz w:val="16"/>
+                                <w:szCs w:val="16"/>
+                                <w:lang w:val="en-GB"/>
+                              </w:rPr>
+                              <w:t>FK</w:t>
+                            </w:r>
+                          </w:p>
+                        </w:txbxContent>
+                      </wps:txbx>
+                      <wps:bodyPr rot="0" spcFirstLastPara="0" vertOverflow="overflow" horzOverflow="overflow" vert="horz" wrap="square" lIns="91440" tIns="45720" rIns="91440" bIns="45720" numCol="1" spcCol="0" rtlCol="0" fromWordArt="0" anchor="t" anchorCtr="0" forceAA="0" compatLnSpc="1">
+                        <a:prstTxWarp prst="textNoShape">
+                          <a:avLst/>
+                        </a:prstTxWarp>
+                        <a:noAutofit/>
+                      </wps:bodyPr>
+                    </wps:wsp>
+                  </a:graphicData>
+                </a:graphic>
+                <wp14:sizeRelH relativeFrom="margin">
+                  <wp14:pctWidth>0</wp14:pctWidth>
+                </wp14:sizeRelH>
+              </wp:anchor>
+            </w:drawing>
+          </mc:Choice>
+          <mc:Fallback>
+            <w:pict>
+              <v:shapetype w14:anchorId="40C8AD19" id="_x0000_t202" coordsize="21600,21600" o:spt="202" path="m,l,21600r21600,l21600,xe">
+                <v:stroke joinstyle="miter"/>
+                <v:path gradientshapeok="t" o:connecttype="rect"/>
+              </v:shapetype>
+              <v:shape id="Text Box 26" o:spid="_x0000_s1026" type="#_x0000_t202" style="position:absolute;margin-left:588.75pt;margin-top:445.5pt;width:27.05pt;height:84.45pt;z-index:251692032;visibility:visible;mso-wrap-style:square;mso-width-percent:0;mso-wrap-distance-left:9pt;mso-wrap-distance-top:0;mso-wrap-distance-right:9pt;mso-wrap-distance-bottom:0;mso-position-horizontal:absolute;mso-position-horizontal-relative:text;mso-position-vertical:absolute;mso-position-vertical-relative:text;mso-width-percent:0;mso-width-relative:margin;v-text-anchor:top" o:gfxdata="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" fillcolor="white [3201]" strokeweight=".5pt">
+                <v:textbox>
+                  <w:txbxContent>
+                    <w:p>
+                      <w:pPr>
+                        <w:rPr>
+                          <w:sz w:val="16"/>
+                          <w:szCs w:val="16"/>
+                          <w:lang w:val="en-GB"/>
+                        </w:rPr>
+                      </w:pPr>
+                      <w:r>
+                        <w:rPr>
+                          <w:sz w:val="16"/>
+                          <w:szCs w:val="16"/>
+                          <w:lang w:val="en-GB"/>
+                        </w:rPr>
+                        <w:t>PK</w:t>
+                      </w:r>
+                    </w:p>
+                    <w:p>
+                      <w:pPr>
+                        <w:rPr>
+                          <w:sz w:val="16"/>
+                          <w:szCs w:val="16"/>
+                          <w:lang w:val="en-GB"/>
+                        </w:rPr>
+                      </w:pPr>
+                      <w:r>
+                        <w:rPr>
+                          <w:sz w:val="16"/>
+                          <w:szCs w:val="16"/>
+                          <w:lang w:val="en-GB"/>
+                        </w:rPr>
+                        <w:t>FK</w:t>
+                      </w:r>
+                    </w:p>
+                  </w:txbxContent>
+                </v:textbox>
+              </v:shape>
+            </w:pict>
+          </mc:Fallback>
+        </mc:AlternateContent>
+      </w:r>
+      <w:r>
+        <w:rPr>
+          <w:noProof/>
+          <w:sz w:val="18"/>
+          <w:szCs w:val="18"/>
+        </w:rPr>
+        <mc:AlternateContent>
+          <mc:Choice Requires="wps">
+            <w:drawing>
+              <wp:anchor distT="0" distB="0" distL="114300" distR="114300" simplePos="0" relativeHeight="251696128" behindDoc="0" locked="0" layoutInCell="1" allowOverlap="1" wp14:anchorId="6D839FD5" wp14:editId="6D979A33">
                 <wp:simplePos x="0" y="0"/>
                 <wp:positionH relativeFrom="column">
                   <wp:posOffset>4387362</wp:posOffset>
@@ -85,7 +246,15 @@
                                 <w:szCs w:val="16"/>
                                 <w:lang w:val="en-GB"/>
                               </w:rPr>
-                              <w:t>W1370.</w:t>
+                              <w:t>W1808786</w:t>
+                            </w:r>
+                            <w:r>
+                              <w:rPr>
+                                <w:sz w:val="16"/>
+                                <w:szCs w:val="16"/>
+                                <w:lang w:val="en-GB"/>
+                              </w:rPr>
+                              <w:t>.</w:t>
                             </w:r>
                             <w:r>
                               <w:rPr>
@@ -109,15 +278,7 @@
                                 <w:szCs w:val="16"/>
                                 <w:lang w:val="en-GB"/>
                               </w:rPr>
-                              <w:t xml:space="preserve"> W1370.</w:t>
-                            </w:r>
-                            <w:r>
-                              <w:rPr>
-                                <w:sz w:val="16"/>
-                                <w:szCs w:val="16"/>
-                                <w:lang w:val="en-GB"/>
-                              </w:rPr>
-                              <w:t xml:space="preserve">StudioID int </w:t>
+                              <w:t xml:space="preserve"> </w:t>
                             </w:r>
                           </w:p>
                           <w:p>
@@ -135,23 +296,23 @@
                                 <w:szCs w:val="16"/>
                                 <w:lang w:val="en-GB"/>
                               </w:rPr>
-                              <w:t>W1370.</w:t>
-                            </w:r>
-                            <w:r>
-                              <w:rPr>
-                                <w:sz w:val="16"/>
-                                <w:szCs w:val="16"/>
-                                <w:lang w:val="en-GB"/>
-                              </w:rPr>
-                              <w:t>CustName</w:t>
-                            </w:r>
-                            <w:r>
-                              <w:rPr>
-                                <w:sz w:val="16"/>
-                                <w:szCs w:val="16"/>
-                                <w:lang w:val="en-GB"/>
-                              </w:rPr>
-                              <w:t xml:space="preserve"> VARCHAR(255) </w:t>
+                              <w:t>W1808786</w:t>
+                            </w:r>
+                            <w:r>
+                              <w:rPr>
+                                <w:sz w:val="16"/>
+                                <w:szCs w:val="16"/>
+                                <w:lang w:val="en-GB"/>
+                              </w:rPr>
+                              <w:t>.</w:t>
+                            </w:r>
+                            <w:r>
+                              <w:rPr>
+                                <w:sz w:val="16"/>
+                                <w:szCs w:val="16"/>
+                                <w:lang w:val="en-GB"/>
+                              </w:rPr>
+                              <w:t>StudioID INT</w:t>
                             </w:r>
                           </w:p>
                           <w:p>
@@ -169,31 +330,31 @@
                                 <w:szCs w:val="16"/>
                                 <w:lang w:val="en-GB"/>
                               </w:rPr>
-                              <w:t>W1370.</w:t>
-                            </w:r>
-                            <w:r>
-                              <w:rPr>
-                                <w:sz w:val="16"/>
-                                <w:szCs w:val="16"/>
-                                <w:lang w:val="en-GB"/>
-                              </w:rPr>
-                              <w:t>C</w:t>
-                            </w:r>
-                            <w:r>
-                              <w:rPr>
-                                <w:sz w:val="16"/>
-                                <w:szCs w:val="16"/>
-                                <w:lang w:val="en-GB"/>
-                              </w:rPr>
-                              <w:t>ustAddress</w:t>
-                            </w:r>
-                            <w:r>
-                              <w:rPr>
-                                <w:sz w:val="16"/>
-                                <w:szCs w:val="16"/>
-                                <w:lang w:val="en-GB"/>
-                              </w:rPr>
-                              <w:t xml:space="preserve"> VARCHAR(255)</w:t>
+                              <w:t>W1808786</w:t>
+                            </w:r>
+                            <w:r>
+                              <w:rPr>
+                                <w:sz w:val="16"/>
+                                <w:szCs w:val="16"/>
+                                <w:lang w:val="en-GB"/>
+                              </w:rPr>
+                              <w:t>.</w:t>
+                            </w:r>
+                            <w:r>
+                              <w:rPr>
+                                <w:sz w:val="16"/>
+                                <w:szCs w:val="16"/>
+                                <w:lang w:val="en-GB"/>
+                              </w:rPr>
+                              <w:t>CustName</w:t>
+                            </w:r>
+                            <w:r>
+                              <w:rPr>
+                                <w:sz w:val="16"/>
+                                <w:szCs w:val="16"/>
+                                <w:lang w:val="en-GB"/>
+                              </w:rPr>
+                              <w:t xml:space="preserve"> VARCHAR(255) </w:t>
                             </w:r>
                           </w:p>
                           <w:p>
@@ -211,7 +372,65 @@
                                 <w:szCs w:val="16"/>
                                 <w:lang w:val="en-GB"/>
                               </w:rPr>
-                              <w:t>W1370.</w:t>
+                              <w:t>W1808786</w:t>
+                            </w:r>
+                            <w:r>
+                              <w:rPr>
+                                <w:sz w:val="16"/>
+                                <w:szCs w:val="16"/>
+                                <w:lang w:val="en-GB"/>
+                              </w:rPr>
+                              <w:t>.</w:t>
+                            </w:r>
+                            <w:r>
+                              <w:rPr>
+                                <w:sz w:val="16"/>
+                                <w:szCs w:val="16"/>
+                                <w:lang w:val="en-GB"/>
+                              </w:rPr>
+                              <w:t>C</w:t>
+                            </w:r>
+                            <w:r>
+                              <w:rPr>
+                                <w:sz w:val="16"/>
+                                <w:szCs w:val="16"/>
+                                <w:lang w:val="en-GB"/>
+                              </w:rPr>
+                              <w:t>ustAddress</w:t>
+                            </w:r>
+                            <w:r>
+                              <w:rPr>
+                                <w:sz w:val="16"/>
+                                <w:szCs w:val="16"/>
+                                <w:lang w:val="en-GB"/>
+                              </w:rPr>
+                              <w:t xml:space="preserve"> VARCHAR(255)</w:t>
+                            </w:r>
+                          </w:p>
+                          <w:p>
+                            <w:pPr>
+                              <w:spacing w:line="240" w:lineRule="auto"/>
+                              <w:rPr>
+                                <w:sz w:val="16"/>
+                                <w:szCs w:val="16"/>
+                                <w:lang w:val="en-GB"/>
+                              </w:rPr>
+                            </w:pPr>
+                            <w:r>
+                              <w:rPr>
+                                <w:sz w:val="16"/>
+                                <w:szCs w:val="16"/>
+                                <w:lang w:val="en-GB"/>
+                              </w:rPr>
+                              <w:t>W1808786</w:t>
+                            </w:r>
+                            <w:r>
+                              <w:rPr>
+                                <w:sz w:val="16"/>
+                                <w:szCs w:val="16"/>
+                                <w:lang w:val="en-GB"/>
+                              </w:rPr>
+                              <w:t>.</w:t>
                             </w:r>
                             <w:r>
                               <w:rPr>
@@ -356,11 +575,7 @@
           </mc:Choice>
           <mc:Fallback>
             <w:pict>
-              <v:shapetype w14:anchorId="501F5299" id="_x0000_t202" coordsize="21600,21600" o:spt="202" path="m,l,21600r21600,l21600,xe">
-                <v:stroke joinstyle="miter"/>
-                <v:path gradientshapeok="t" o:connecttype="rect"/>
-              </v:shapetype>
-              <v:shape id="Text Box 30" o:spid="_x0000_s1026" type="#_x0000_t202" style="position:absolute;margin-left:345.45pt;margin-top:420.9pt;width:119.05pt;height:108.65pt;z-index:251696128;visibility:visible;mso-wrap-style:square;mso-width-percent:0;mso-height-percent:0;mso-wrap-distance-left:9pt;mso-wrap-distance-top:0;mso-wrap-distance-right:9pt;mso-wrap-distance-bottom:0;mso-position-horizontal:absolute;mso-position-horizontal-relative:text;mso-position-vertical:absolute;mso-position-vertical-relative:text;mso-width-percent:0;mso-height-percent:0;mso-width-relative:margin;mso-height-relative:margin;v-text-anchor:top" o:gfxdata="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" fillcolor="white [3201]" strokeweight=".5pt">
+              <v:shape w14:anchorId="6D839FD5" id="Text Box 30" o:spid="_x0000_s1027" type="#_x0000_t202" style="position:absolute;margin-left:345.45pt;margin-top:420.9pt;width:119.05pt;height:108.65pt;z-index:251696128;visibility:visible;mso-wrap-style:square;mso-width-percent:0;mso-height-percent:0;mso-wrap-distance-left:9pt;mso-wrap-distance-top:0;mso-wrap-distance-right:9pt;mso-wrap-distance-bottom:0;mso-position-horizontal:absolute;mso-position-horizontal-relative:text;mso-position-vertical:absolute;mso-position-vertical-relative:text;mso-width-percent:0;mso-height-percent:0;mso-width-relative:margin;mso-height-relative:margin;v-text-anchor:top" o:gfxdata="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" fillcolor="white [3201]" strokeweight=".5pt">
                 <v:textbox>
                   <w:txbxContent>
                     <w:p>
@@ -378,7 +593,15 @@
                           <w:szCs w:val="16"/>
                           <w:lang w:val="en-GB"/>
                         </w:rPr>
-                        <w:t>W1370.</w:t>
+                        <w:t>W1808786</w:t>
+                      </w:r>
+                      <w:r>
+                        <w:rPr>
+                          <w:sz w:val="16"/>
+                          <w:szCs w:val="16"/>
+                          <w:lang w:val="en-GB"/>
+                        </w:rPr>
+                        <w:t>.</w:t>
                       </w:r>
                       <w:r>
                         <w:rPr>
@@ -403,30 +626,6 @@
                           <w:lang w:val="en-GB"/>
                         </w:rPr>
                         <w:t xml:space="preserve"> </w:t>
-                      </w:r>
-                      <w:r>
-                        <w:rPr>
-                          <w:sz w:val="16"/>
-                          <w:szCs w:val="16"/>
-                          <w:lang w:val="en-GB"/>
-                        </w:rPr>
-                        <w:t>W1370.</w:t>
-                      </w:r>
-                      <w:r>
-                        <w:rPr>
-                          <w:sz w:val="16"/>
-                          <w:szCs w:val="16"/>
-                          <w:lang w:val="en-GB"/>
-                        </w:rPr>
-                        <w:t xml:space="preserve">StudioID </w:t>
-                      </w:r>
-                      <w:r>
-                        <w:rPr>
-                          <w:sz w:val="16"/>
-                          <w:szCs w:val="16"/>
-                          <w:lang w:val="en-GB"/>
-                        </w:rPr>
-                        <w:t xml:space="preserve">int </w:t>
                       </w:r>
                     </w:p>
                     <w:p>
@@ -444,39 +643,23 @@
                           <w:szCs w:val="16"/>
                           <w:lang w:val="en-GB"/>
                         </w:rPr>
-                        <w:t>W1370.</w:t>
-                      </w:r>
-                      <w:r>
-                        <w:rPr>
-                          <w:sz w:val="16"/>
-                          <w:szCs w:val="16"/>
-                          <w:lang w:val="en-GB"/>
-                        </w:rPr>
-                        <w:t>CustName</w:t>
-                      </w:r>
-                      <w:r>
-                        <w:rPr>
-                          <w:sz w:val="16"/>
-                          <w:szCs w:val="16"/>
-                          <w:lang w:val="en-GB"/>
-                        </w:rPr>
-                        <w:t xml:space="preserve"> </w:t>
-                      </w:r>
-                      <w:r>
-                        <w:rPr>
-                          <w:sz w:val="16"/>
-                          <w:szCs w:val="16"/>
-                          <w:lang w:val="en-GB"/>
-                        </w:rPr>
-                        <w:t>VARCHAR(255)</w:t>
-                      </w:r>
-                      <w:r>
-                        <w:rPr>
-                          <w:sz w:val="16"/>
-                          <w:szCs w:val="16"/>
-                          <w:lang w:val="en-GB"/>
-                        </w:rPr>
-                        <w:t xml:space="preserve"> </w:t>
+                        <w:t>W1808786</w:t>
+                      </w:r>
+                      <w:r>
+                        <w:rPr>
+                          <w:sz w:val="16"/>
+                          <w:szCs w:val="16"/>
+                          <w:lang w:val="en-GB"/>
+                        </w:rPr>
+                        <w:t>.</w:t>
+                      </w:r>
+                      <w:r>
+                        <w:rPr>
+                          <w:sz w:val="16"/>
+                          <w:szCs w:val="16"/>
+                          <w:lang w:val="en-GB"/>
+                        </w:rPr>
+                        <w:t>StudioID INT</w:t>
                       </w:r>
                     </w:p>
                     <w:p>
@@ -494,39 +677,31 @@
                           <w:szCs w:val="16"/>
                           <w:lang w:val="en-GB"/>
                         </w:rPr>
-                        <w:t>W1370.</w:t>
-                      </w:r>
-                      <w:r>
-                        <w:rPr>
-                          <w:sz w:val="16"/>
-                          <w:szCs w:val="16"/>
-                          <w:lang w:val="en-GB"/>
-                        </w:rPr>
-                        <w:t>C</w:t>
-                      </w:r>
-                      <w:r>
-                        <w:rPr>
-                          <w:sz w:val="16"/>
-                          <w:szCs w:val="16"/>
-                          <w:lang w:val="en-GB"/>
-                        </w:rPr>
-                        <w:t>ustAddress</w:t>
-                      </w:r>
-                      <w:r>
-                        <w:rPr>
-                          <w:sz w:val="16"/>
-                          <w:szCs w:val="16"/>
-                          <w:lang w:val="en-GB"/>
-                        </w:rPr>
-                        <w:t xml:space="preserve"> </w:t>
-                      </w:r>
-                      <w:r>
-                        <w:rPr>
-                          <w:sz w:val="16"/>
-                          <w:szCs w:val="16"/>
-                          <w:lang w:val="en-GB"/>
-                        </w:rPr>
-                        <w:t>VARCHAR(255)</w:t>
+                        <w:t>W1808786</w:t>
+                      </w:r>
+                      <w:r>
+                        <w:rPr>
+                          <w:sz w:val="16"/>
+                          <w:szCs w:val="16"/>
+                          <w:lang w:val="en-GB"/>
+                        </w:rPr>
+                        <w:t>.</w:t>
+                      </w:r>
+                      <w:r>
+                        <w:rPr>
+                          <w:sz w:val="16"/>
+                          <w:szCs w:val="16"/>
+                          <w:lang w:val="en-GB"/>
+                        </w:rPr>
+                        <w:t>CustName</w:t>
+                      </w:r>
+                      <w:r>
+                        <w:rPr>
+                          <w:sz w:val="16"/>
+                          <w:szCs w:val="16"/>
+                          <w:lang w:val="en-GB"/>
+                        </w:rPr>
+                        <w:t xml:space="preserve"> VARCHAR(255) </w:t>
                       </w:r>
                     </w:p>
                     <w:p>
@@ -544,7 +719,15 @@
                           <w:szCs w:val="16"/>
                           <w:lang w:val="en-GB"/>
                         </w:rPr>
-                        <w:t>W1370.</w:t>
+                        <w:t>W1808786</w:t>
+                      </w:r>
+                      <w:r>
+                        <w:rPr>
+                          <w:sz w:val="16"/>
+                          <w:szCs w:val="16"/>
+                          <w:lang w:val="en-GB"/>
+                        </w:rPr>
+                        <w:t>.</w:t>
                       </w:r>
                       <w:r>
                         <w:rPr>
@@ -560,23 +743,15 @@
                           <w:szCs w:val="16"/>
                           <w:lang w:val="en-GB"/>
                         </w:rPr>
-                        <w:t>ustPostCode</w:t>
-                      </w:r>
-                      <w:r>
-                        <w:rPr>
-                          <w:sz w:val="16"/>
-                          <w:szCs w:val="16"/>
-                          <w:lang w:val="en-GB"/>
-                        </w:rPr>
-                        <w:t xml:space="preserve"> </w:t>
-                      </w:r>
-                      <w:r>
-                        <w:rPr>
-                          <w:sz w:val="16"/>
-                          <w:szCs w:val="16"/>
-                          <w:lang w:val="en-GB"/>
-                        </w:rPr>
-                        <w:t>VARCHAR(255)</w:t>
+                        <w:t>ustAddress</w:t>
+                      </w:r>
+                      <w:r>
+                        <w:rPr>
+                          <w:sz w:val="16"/>
+                          <w:szCs w:val="16"/>
+                          <w:lang w:val="en-GB"/>
+                        </w:rPr>
+                        <w:t xml:space="preserve"> VARCHAR(255)</w:t>
                       </w:r>
                     </w:p>
                     <w:p>
@@ -594,6 +769,22 @@
                           <w:szCs w:val="16"/>
                           <w:lang w:val="en-GB"/>
                         </w:rPr>
+                        <w:t>W1808786</w:t>
+                      </w:r>
+                      <w:r>
+                        <w:rPr>
+                          <w:sz w:val="16"/>
+                          <w:szCs w:val="16"/>
+                          <w:lang w:val="en-GB"/>
+                        </w:rPr>
+                        <w:t>.</w:t>
+                      </w:r>
+                      <w:r>
+                        <w:rPr>
+                          <w:sz w:val="16"/>
+                          <w:szCs w:val="16"/>
+                          <w:lang w:val="en-GB"/>
+                        </w:rPr>
                         <w:t>C</w:t>
                       </w:r>
                       <w:r>
@@ -602,23 +793,15 @@
                           <w:szCs w:val="16"/>
                           <w:lang w:val="en-GB"/>
                         </w:rPr>
-                        <w:t>ustEmail</w:t>
-                      </w:r>
-                      <w:r>
-                        <w:rPr>
-                          <w:sz w:val="16"/>
-                          <w:szCs w:val="16"/>
-                          <w:lang w:val="en-GB"/>
-                        </w:rPr>
-                        <w:t xml:space="preserve"> </w:t>
-                      </w:r>
-                      <w:r>
-                        <w:rPr>
-                          <w:sz w:val="16"/>
-                          <w:szCs w:val="16"/>
-                          <w:lang w:val="en-GB"/>
-                        </w:rPr>
-                        <w:t>VARCHAR(255)</w:t>
+                        <w:t>ustPostCode</w:t>
+                      </w:r>
+                      <w:r>
+                        <w:rPr>
+                          <w:sz w:val="16"/>
+                          <w:szCs w:val="16"/>
+                          <w:lang w:val="en-GB"/>
+                        </w:rPr>
+                        <w:t xml:space="preserve"> VARCHAR(255)</w:t>
                       </w:r>
                     </w:p>
                     <w:p>
@@ -636,6 +819,40 @@
                           <w:szCs w:val="16"/>
                           <w:lang w:val="en-GB"/>
                         </w:rPr>
+                        <w:t>C</w:t>
+                      </w:r>
+                      <w:r>
+                        <w:rPr>
+                          <w:sz w:val="16"/>
+                          <w:szCs w:val="16"/>
+                          <w:lang w:val="en-GB"/>
+                        </w:rPr>
+                        <w:t>ustEmail</w:t>
+                      </w:r>
+                      <w:r>
+                        <w:rPr>
+                          <w:sz w:val="16"/>
+                          <w:szCs w:val="16"/>
+                          <w:lang w:val="en-GB"/>
+                        </w:rPr>
+                        <w:t xml:space="preserve"> VARCHAR(255)</w:t>
+                      </w:r>
+                    </w:p>
+                    <w:p>
+                      <w:pPr>
+                        <w:spacing w:line="240" w:lineRule="auto"/>
+                        <w:rPr>
+                          <w:sz w:val="16"/>
+                          <w:szCs w:val="16"/>
+                          <w:lang w:val="en-GB"/>
+                        </w:rPr>
+                      </w:pPr>
+                      <w:r>
+                        <w:rPr>
+                          <w:sz w:val="16"/>
+                          <w:szCs w:val="16"/>
+                          <w:lang w:val="en-GB"/>
+                        </w:rPr>
                         <w:t>CustSkills</w:t>
                       </w:r>
                       <w:r>
@@ -644,15 +861,7 @@
                           <w:szCs w:val="16"/>
                           <w:lang w:val="en-GB"/>
                         </w:rPr>
-                        <w:t xml:space="preserve"> </w:t>
-                      </w:r>
-                      <w:r>
-                        <w:rPr>
-                          <w:sz w:val="16"/>
-                          <w:szCs w:val="16"/>
-                          <w:lang w:val="en-GB"/>
-                        </w:rPr>
-                        <w:t>VARCHAR(255)</w:t>
+                        <w:t xml:space="preserve"> VARCHAR(255)</w:t>
                       </w:r>
                     </w:p>
                     <w:p>
@@ -707,7 +916,7 @@
         <mc:AlternateContent>
           <mc:Choice Requires="wps">
             <w:drawing>
-              <wp:anchor distT="0" distB="0" distL="114300" distR="114300" simplePos="0" relativeHeight="251695104" behindDoc="0" locked="0" layoutInCell="1" allowOverlap="1" wp14:anchorId="22761F84" wp14:editId="28A3C0FA">
+              <wp:anchor distT="0" distB="0" distL="114300" distR="114300" simplePos="0" relativeHeight="251695104" behindDoc="0" locked="0" layoutInCell="1" allowOverlap="1" wp14:anchorId="6C037F0D" wp14:editId="5D2DFE8C">
                 <wp:simplePos x="0" y="0"/>
                 <wp:positionH relativeFrom="column">
                   <wp:posOffset>3991707</wp:posOffset>
@@ -867,7 +1076,7 @@
         <mc:AlternateContent>
           <mc:Choice Requires="wps">
             <w:drawing>
-              <wp:anchor distT="0" distB="0" distL="114300" distR="114300" simplePos="0" relativeHeight="251673600" behindDoc="0" locked="0" layoutInCell="1" allowOverlap="1" wp14:anchorId="2D2F0F3D" wp14:editId="01685787">
+              <wp:anchor distT="0" distB="0" distL="114300" distR="114300" simplePos="0" relativeHeight="251673600" behindDoc="0" locked="0" layoutInCell="1" allowOverlap="1" wp14:anchorId="488B1F32" wp14:editId="1C388EF1">
                 <wp:simplePos x="0" y="0"/>
                 <wp:positionH relativeFrom="column">
                   <wp:posOffset>3965331</wp:posOffset>
@@ -949,7 +1158,7 @@
         <mc:AlternateContent>
           <mc:Choice Requires="wps">
             <w:drawing>
-              <wp:anchor distT="0" distB="0" distL="114300" distR="114300" simplePos="0" relativeHeight="251693056" behindDoc="0" locked="0" layoutInCell="1" allowOverlap="1" wp14:anchorId="1AF28AA5" wp14:editId="65BDA30C">
+              <wp:anchor distT="0" distB="0" distL="114300" distR="114300" simplePos="0" relativeHeight="251693056" behindDoc="0" locked="0" layoutInCell="1" allowOverlap="1" wp14:anchorId="40D07BDB" wp14:editId="192C6544">
                 <wp:simplePos x="0" y="0"/>
                 <wp:positionH relativeFrom="column">
                   <wp:posOffset>7833946</wp:posOffset>
@@ -1014,7 +1223,15 @@
                                 <w:szCs w:val="16"/>
                                 <w:lang w:val="en-GB"/>
                               </w:rPr>
-                              <w:t>W1370.</w:t>
+                              <w:t>W1808786</w:t>
+                            </w:r>
+                            <w:r>
+                              <w:rPr>
+                                <w:sz w:val="16"/>
+                                <w:szCs w:val="16"/>
+                                <w:lang w:val="en-GB"/>
+                              </w:rPr>
+                              <w:t>.</w:t>
                             </w:r>
                             <w:r>
                               <w:rPr>
@@ -1039,7 +1256,15 @@
                                 <w:szCs w:val="16"/>
                                 <w:lang w:val="en-GB"/>
                               </w:rPr>
-                              <w:t>W1370.</w:t>
+                              <w:t>W1808786</w:t>
+                            </w:r>
+                            <w:r>
+                              <w:rPr>
+                                <w:sz w:val="16"/>
+                                <w:szCs w:val="16"/>
+                                <w:lang w:val="en-GB"/>
+                              </w:rPr>
+                              <w:t>.</w:t>
                             </w:r>
                             <w:r>
                               <w:rPr>
@@ -1064,7 +1289,15 @@
                                 <w:szCs w:val="16"/>
                                 <w:lang w:val="en-GB"/>
                               </w:rPr>
-                              <w:t>W1370.</w:t>
+                              <w:t>W1808786</w:t>
+                            </w:r>
+                            <w:r>
+                              <w:rPr>
+                                <w:sz w:val="16"/>
+                                <w:szCs w:val="16"/>
+                                <w:lang w:val="en-GB"/>
+                              </w:rPr>
+                              <w:t>.</w:t>
                             </w:r>
                             <w:r>
                               <w:rPr>
@@ -1089,7 +1322,15 @@
                                 <w:szCs w:val="16"/>
                                 <w:lang w:val="en-GB"/>
                               </w:rPr>
-                              <w:t>W1370.</w:t>
+                              <w:t>W1808786</w:t>
+                            </w:r>
+                            <w:r>
+                              <w:rPr>
+                                <w:sz w:val="16"/>
+                                <w:szCs w:val="16"/>
+                                <w:lang w:val="en-GB"/>
+                              </w:rPr>
+                              <w:t>.</w:t>
                             </w:r>
                             <w:r>
                               <w:rPr>
@@ -1165,7 +1406,7 @@
           </mc:Choice>
           <mc:Fallback>
             <w:pict>
-              <v:shape w14:anchorId="1AF28AA5" id="Text Box 27" o:spid="_x0000_s1028" type="#_x0000_t202" style="position:absolute;margin-left:616.85pt;margin-top:443.1pt;width:98.9pt;height:92.75pt;z-index:251693056;visibility:visible;mso-wrap-style:square;mso-width-percent:0;mso-height-percent:0;mso-wrap-distance-left:9pt;mso-wrap-distance-top:0;mso-wrap-distance-right:9pt;mso-wrap-distance-bottom:0;mso-position-horizontal:absolute;mso-position-horizontal-relative:text;mso-position-vertical:absolute;mso-position-vertical-relative:text;mso-width-percent:0;mso-height-percent:0;mso-width-relative:margin;mso-height-relative:margin;v-text-anchor:top" o:gfxdata="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" fillcolor="white [3201]" strokeweight=".5pt">
+              <v:shape w14:anchorId="40D07BDB" id="Text Box 27" o:spid="_x0000_s1029" type="#_x0000_t202" style="position:absolute;margin-left:616.85pt;margin-top:443.1pt;width:98.9pt;height:92.75pt;z-index:251693056;visibility:visible;mso-wrap-style:square;mso-width-percent:0;mso-height-percent:0;mso-wrap-distance-left:9pt;mso-wrap-distance-top:0;mso-wrap-distance-right:9pt;mso-wrap-distance-bottom:0;mso-position-horizontal:absolute;mso-position-horizontal-relative:text;mso-position-vertical:absolute;mso-position-vertical-relative:text;mso-width-percent:0;mso-height-percent:0;mso-width-relative:margin;mso-height-relative:margin;v-text-anchor:top" o:gfxdata="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" fillcolor="white [3201]" strokeweight=".5pt">
                 <v:textbox>
                   <w:txbxContent>
                     <w:p>
@@ -1182,7 +1423,15 @@
                           <w:szCs w:val="16"/>
                           <w:lang w:val="en-GB"/>
                         </w:rPr>
-                        <w:t>W1370.</w:t>
+                        <w:t>W1808786</w:t>
+                      </w:r>
+                      <w:r>
+                        <w:rPr>
+                          <w:sz w:val="16"/>
+                          <w:szCs w:val="16"/>
+                          <w:lang w:val="en-GB"/>
+                        </w:rPr>
+                        <w:t>.</w:t>
                       </w:r>
                       <w:r>
                         <w:rPr>
@@ -1207,7 +1456,15 @@
                           <w:szCs w:val="16"/>
                           <w:lang w:val="en-GB"/>
                         </w:rPr>
-                        <w:t>W1370.</w:t>
+                        <w:t>W1808786</w:t>
+                      </w:r>
+                      <w:r>
+                        <w:rPr>
+                          <w:sz w:val="16"/>
+                          <w:szCs w:val="16"/>
+                          <w:lang w:val="en-GB"/>
+                        </w:rPr>
+                        <w:t>.</w:t>
                       </w:r>
                       <w:r>
                         <w:rPr>
@@ -1232,7 +1489,15 @@
                           <w:szCs w:val="16"/>
                           <w:lang w:val="en-GB"/>
                         </w:rPr>
-                        <w:t>W1370.</w:t>
+                        <w:t>W1808786</w:t>
+                      </w:r>
+                      <w:r>
+                        <w:rPr>
+                          <w:sz w:val="16"/>
+                          <w:szCs w:val="16"/>
+                          <w:lang w:val="en-GB"/>
+                        </w:rPr>
+                        <w:t>.</w:t>
                       </w:r>
                       <w:r>
                         <w:rPr>
@@ -1257,7 +1522,15 @@
                           <w:szCs w:val="16"/>
                           <w:lang w:val="en-GB"/>
                         </w:rPr>
-                        <w:t>W1370.</w:t>
+                        <w:t>W1808786</w:t>
+                      </w:r>
+                      <w:r>
+                        <w:rPr>
+                          <w:sz w:val="16"/>
+                          <w:szCs w:val="16"/>
+                          <w:lang w:val="en-GB"/>
+                        </w:rPr>
+                        <w:t>.</w:t>
                       </w:r>
                       <w:r>
                         <w:rPr>
@@ -1327,7 +1600,7 @@
         <mc:AlternateContent>
           <mc:Choice Requires="wps">
             <w:drawing>
-              <wp:anchor distT="0" distB="0" distL="114300" distR="114300" simplePos="0" relativeHeight="251672576" behindDoc="0" locked="0" layoutInCell="1" allowOverlap="1" wp14:anchorId="3724F729" wp14:editId="202AC25A">
+              <wp:anchor distT="0" distB="0" distL="114300" distR="114300" simplePos="0" relativeHeight="251672576" behindDoc="0" locked="0" layoutInCell="1" allowOverlap="1" wp14:anchorId="573599F9" wp14:editId="3E60CF1B">
                 <wp:simplePos x="0" y="0"/>
                 <wp:positionH relativeFrom="column">
                   <wp:posOffset>7447085</wp:posOffset>
@@ -1409,7 +1682,7 @@
         <mc:AlternateContent>
           <mc:Choice Requires="wps">
             <w:drawing>
-              <wp:anchor distT="0" distB="0" distL="114300" distR="114300" simplePos="0" relativeHeight="251699200" behindDoc="0" locked="0" layoutInCell="1" allowOverlap="1" wp14:anchorId="236EC419" wp14:editId="6B65BEE8">
+              <wp:anchor distT="0" distB="0" distL="114300" distR="114300" simplePos="0" relativeHeight="251699200" behindDoc="0" locked="0" layoutInCell="1" allowOverlap="1" wp14:anchorId="22F61CFF" wp14:editId="56C32279">
                 <wp:simplePos x="0" y="0"/>
                 <wp:positionH relativeFrom="column">
                   <wp:posOffset>1784838</wp:posOffset>
@@ -1470,7 +1743,6 @@
                             </w:pPr>
                             <w:r>
                               <w:rPr>
-                                <w:b/>
                                 <w:sz w:val="16"/>
                                 <w:szCs w:val="16"/>
                                 <w:lang w:val="en-GB"/>
@@ -1512,7 +1784,6 @@
                             </w:pPr>
                             <w:r>
                               <w:rPr>
-                                <w:b/>
                                 <w:sz w:val="16"/>
                                 <w:szCs w:val="16"/>
                                 <w:lang w:val="en-GB"/>
@@ -1533,25 +1804,7 @@
                                 <w:szCs w:val="16"/>
                                 <w:lang w:val="en-GB"/>
                               </w:rPr>
-                              <w:t xml:space="preserve">StudioID </w:t>
-                            </w:r>
-                            <w:proofErr w:type="spellStart"/>
-                            <w:r>
-                              <w:rPr>
-                                <w:sz w:val="16"/>
-                                <w:szCs w:val="16"/>
-                                <w:lang w:val="en-GB"/>
-                              </w:rPr>
-                              <w:t>int</w:t>
-                            </w:r>
-                            <w:proofErr w:type="spellEnd"/>
-                            <w:r>
-                              <w:rPr>
-                                <w:sz w:val="16"/>
-                                <w:szCs w:val="16"/>
-                                <w:lang w:val="en-GB"/>
-                              </w:rPr>
-                              <w:t xml:space="preserve"> </w:t>
+                              <w:t xml:space="preserve">StudioID int </w:t>
                             </w:r>
                           </w:p>
                           <w:p>
@@ -1564,7 +1817,6 @@
                             </w:pPr>
                             <w:r>
                               <w:rPr>
-                                <w:b/>
                                 <w:sz w:val="16"/>
                                 <w:szCs w:val="16"/>
                                 <w:lang w:val="en-GB"/>
@@ -1573,7 +1825,6 @@
                             </w:r>
                             <w:r>
                               <w:rPr>
-                                <w:b/>
                                 <w:sz w:val="16"/>
                                 <w:szCs w:val="16"/>
                                 <w:lang w:val="en-GB"/>
@@ -1604,8 +1855,6 @@
                               </w:rPr>
                               <w:t xml:space="preserve"> TIMESTAMP</w:t>
                             </w:r>
-                            <w:bookmarkStart w:id="0" w:name="_GoBack"/>
-                            <w:bookmarkEnd w:id="0"/>
                           </w:p>
                           <w:p>
                             <w:pPr>
@@ -1617,7 +1866,6 @@
                             </w:pPr>
                             <w:r>
                               <w:rPr>
-                                <w:b/>
                                 <w:sz w:val="16"/>
                                 <w:szCs w:val="16"/>
                                 <w:lang w:val="en-GB"/>
@@ -1667,7 +1915,6 @@
                             </w:pPr>
                             <w:r>
                               <w:rPr>
-                                <w:b/>
                                 <w:sz w:val="16"/>
                                 <w:szCs w:val="16"/>
                                 <w:lang w:val="en-GB"/>
@@ -1676,8 +1923,8 @@
                             </w:r>
                             <w:r>
                               <w:rPr>
-                                <w:sz w:val="18"/>
-                                <w:szCs w:val="18"/>
+                                <w:sz w:val="16"/>
+                                <w:szCs w:val="16"/>
                                 <w:lang w:val="en-GB"/>
                               </w:rPr>
                               <w:t>.</w:t>
@@ -1710,6 +1957,8 @@
                           <w:p>
                             <w:pPr>
                               <w:rPr>
+                                <w:sz w:val="16"/>
+                                <w:szCs w:val="16"/>
                                 <w:lang w:val="en-GB"/>
                               </w:rPr>
                             </w:pPr>
@@ -1743,11 +1992,7 @@
           </mc:Choice>
           <mc:Fallback>
             <w:pict>
-              <v:shapetype w14:anchorId="236EC419" id="_x0000_t202" coordsize="21600,21600" o:spt="202" path="m,l,21600r21600,l21600,xe">
-                <v:stroke joinstyle="miter"/>
-                <v:path gradientshapeok="t" o:connecttype="rect"/>
-              </v:shapetype>
-              <v:shape id="Text Box 33" o:spid="_x0000_s1029" type="#_x0000_t202" style="position:absolute;margin-left:140.55pt;margin-top:422.3pt;width:141.9pt;height:109.4pt;z-index:251699200;visibility:visible;mso-wrap-style:square;mso-width-percent:0;mso-height-percent:0;mso-wrap-distance-left:9pt;mso-wrap-distance-top:0;mso-wrap-distance-right:9pt;mso-wrap-distance-bottom:0;mso-position-horizontal:absolute;mso-position-horizontal-relative:text;mso-position-vertical:absolute;mso-position-vertical-relative:text;mso-width-percent:0;mso-height-percent:0;mso-width-relative:margin;mso-height-relative:margin;v-text-anchor:top" o:gfxdata="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" fillcolor="white [3201]" strokeweight=".5pt">
+              <v:shape w14:anchorId="22F61CFF" id="Text Box 33" o:spid="_x0000_s1030" type="#_x0000_t202" style="position:absolute;margin-left:140.55pt;margin-top:422.3pt;width:141.9pt;height:109.4pt;z-index:251699200;visibility:visible;mso-wrap-style:square;mso-width-percent:0;mso-height-percent:0;mso-wrap-distance-left:9pt;mso-wrap-distance-top:0;mso-wrap-distance-right:9pt;mso-wrap-distance-bottom:0;mso-position-horizontal:absolute;mso-position-horizontal-relative:text;mso-position-vertical:absolute;mso-position-vertical-relative:text;mso-width-percent:0;mso-height-percent:0;mso-width-relative:margin;mso-height-relative:margin;v-text-anchor:top" o:gfxdata="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" fillcolor="white [3201]" strokeweight=".5pt">
                 <v:textbox>
                   <w:txbxContent>
                     <w:p>
@@ -1760,7 +2005,6 @@
                       </w:pPr>
                       <w:r>
                         <w:rPr>
-                          <w:b/>
                           <w:sz w:val="16"/>
                           <w:szCs w:val="16"/>
                           <w:lang w:val="en-GB"/>
@@ -1802,7 +2046,6 @@
                       </w:pPr>
                       <w:r>
                         <w:rPr>
-                          <w:b/>
                           <w:sz w:val="16"/>
                           <w:szCs w:val="16"/>
                           <w:lang w:val="en-GB"/>
@@ -1823,25 +2066,7 @@
                           <w:szCs w:val="16"/>
                           <w:lang w:val="en-GB"/>
                         </w:rPr>
-                        <w:t xml:space="preserve">StudioID </w:t>
-                      </w:r>
-                      <w:proofErr w:type="spellStart"/>
-                      <w:r>
-                        <w:rPr>
-                          <w:sz w:val="16"/>
-                          <w:szCs w:val="16"/>
-                          <w:lang w:val="en-GB"/>
-                        </w:rPr>
-                        <w:t>int</w:t>
-                      </w:r>
-                      <w:proofErr w:type="spellEnd"/>
-                      <w:r>
-                        <w:rPr>
-                          <w:sz w:val="16"/>
-                          <w:szCs w:val="16"/>
-                          <w:lang w:val="en-GB"/>
-                        </w:rPr>
-                        <w:t xml:space="preserve"> </w:t>
+                        <w:t xml:space="preserve">StudioID int </w:t>
                       </w:r>
                     </w:p>
                     <w:p>
@@ -1854,7 +2079,6 @@
                       </w:pPr>
                       <w:r>
                         <w:rPr>
-                          <w:b/>
                           <w:sz w:val="16"/>
                           <w:szCs w:val="16"/>
                           <w:lang w:val="en-GB"/>
@@ -1863,7 +2087,6 @@
                       </w:r>
                       <w:r>
                         <w:rPr>
-                          <w:b/>
                           <w:sz w:val="16"/>
                           <w:szCs w:val="16"/>
                           <w:lang w:val="en-GB"/>
@@ -1894,8 +2117,6 @@
                         </w:rPr>
                         <w:t xml:space="preserve"> TIMESTAMP</w:t>
                       </w:r>
-                      <w:bookmarkStart w:id="1" w:name="_GoBack"/>
-                      <w:bookmarkEnd w:id="1"/>
                     </w:p>
                     <w:p>
                       <w:pPr>
@@ -1907,7 +2128,6 @@
                       </w:pPr>
                       <w:r>
                         <w:rPr>
-                          <w:b/>
                           <w:sz w:val="16"/>
                           <w:szCs w:val="16"/>
                           <w:lang w:val="en-GB"/>
@@ -1957,7 +2177,6 @@
                       </w:pPr>
                       <w:r>
                         <w:rPr>
-                          <w:b/>
                           <w:sz w:val="16"/>
                           <w:szCs w:val="16"/>
                           <w:lang w:val="en-GB"/>
@@ -1966,8 +2185,8 @@
                       </w:r>
                       <w:r>
                         <w:rPr>
-                          <w:sz w:val="18"/>
-                          <w:szCs w:val="18"/>
+                          <w:sz w:val="16"/>
+                          <w:szCs w:val="16"/>
                           <w:lang w:val="en-GB"/>
                         </w:rPr>
                         <w:t>.</w:t>
@@ -2000,6 +2219,8 @@
                     <w:p>
                       <w:pPr>
                         <w:rPr>
+                          <w:sz w:val="16"/>
+                          <w:szCs w:val="16"/>
                           <w:lang w:val="en-GB"/>
                         </w:rPr>
                       </w:pPr>
@@ -2027,7 +2248,7 @@
         <mc:AlternateContent>
           <mc:Choice Requires="wps">
             <w:drawing>
-              <wp:anchor distT="0" distB="0" distL="114300" distR="114300" simplePos="0" relativeHeight="251683840" behindDoc="0" locked="0" layoutInCell="1" allowOverlap="1" wp14:anchorId="3959C397" wp14:editId="43B154B1">
+              <wp:anchor distT="0" distB="0" distL="114300" distR="114300" simplePos="0" relativeHeight="251683840" behindDoc="0" locked="0" layoutInCell="1" allowOverlap="1" wp14:anchorId="170E72DF" wp14:editId="2059929B">
                 <wp:simplePos x="0" y="0"/>
                 <wp:positionH relativeFrom="column">
                   <wp:posOffset>1257299</wp:posOffset>
@@ -2109,7 +2330,7 @@
         <mc:AlternateContent>
           <mc:Choice Requires="wps">
             <w:drawing>
-              <wp:anchor distT="0" distB="0" distL="114300" distR="114300" simplePos="0" relativeHeight="251686912" behindDoc="0" locked="0" layoutInCell="1" allowOverlap="1" wp14:anchorId="050AE62B" wp14:editId="0E2CA743">
+              <wp:anchor distT="0" distB="0" distL="114300" distR="114300" simplePos="0" relativeHeight="251686912" behindDoc="0" locked="0" layoutInCell="1" allowOverlap="1" wp14:anchorId="275A03A0" wp14:editId="4349D742">
                 <wp:simplePos x="0" y="0"/>
                 <wp:positionH relativeFrom="column">
                   <wp:posOffset>5767754</wp:posOffset>
@@ -2266,7 +2487,7 @@
         <mc:AlternateContent>
           <mc:Choice Requires="wps">
             <w:drawing>
-              <wp:anchor distT="0" distB="0" distL="114300" distR="114300" simplePos="0" relativeHeight="251691008" behindDoc="0" locked="0" layoutInCell="1" allowOverlap="1" wp14:anchorId="62196C30" wp14:editId="045845C8">
+              <wp:anchor distT="0" distB="0" distL="114300" distR="114300" simplePos="0" relativeHeight="251691008" behindDoc="0" locked="0" layoutInCell="1" allowOverlap="1" wp14:anchorId="02D3D96B" wp14:editId="14489A91">
                 <wp:simplePos x="0" y="0"/>
                 <wp:positionH relativeFrom="margin">
                   <wp:posOffset>6365631</wp:posOffset>
@@ -2313,11 +2534,19 @@
                             </w:pPr>
                             <w:r>
                               <w:rPr>
+                                <w:sz w:val="16"/>
+                                <w:szCs w:val="16"/>
+                                <w:lang w:val="en-GB"/>
+                              </w:rPr>
+                              <w:t>W1808786</w:t>
+                            </w:r>
+                            <w:r>
+                              <w:rPr>
                                 <w:sz w:val="18"/>
                                 <w:szCs w:val="18"/>
                                 <w:lang w:val="en-GB"/>
                               </w:rPr>
-                              <w:t>W1370.</w:t>
+                              <w:t>.</w:t>
                             </w:r>
                             <w:r>
                               <w:rPr>
@@ -2346,11 +2575,19 @@
                             </w:pPr>
                             <w:r>
                               <w:rPr>
-                                <w:sz w:val="18"/>
-                                <w:szCs w:val="18"/>
-                                <w:lang w:val="en-GB"/>
-                              </w:rPr>
-                              <w:t>W1370.</w:t>
+                                <w:sz w:val="16"/>
+                                <w:szCs w:val="16"/>
+                                <w:lang w:val="en-GB"/>
+                              </w:rPr>
+                              <w:t>W1808786</w:t>
+                            </w:r>
+                            <w:r>
+                              <w:rPr>
+                                <w:sz w:val="16"/>
+                                <w:szCs w:val="16"/>
+                                <w:lang w:val="en-GB"/>
+                              </w:rPr>
+                              <w:t>.</w:t>
                             </w:r>
                             <w:r>
                               <w:rPr>
@@ -2371,11 +2608,19 @@
                             </w:pPr>
                             <w:r>
                               <w:rPr>
+                                <w:sz w:val="16"/>
+                                <w:szCs w:val="16"/>
+                                <w:lang w:val="en-GB"/>
+                              </w:rPr>
+                              <w:t>W1808786</w:t>
+                            </w:r>
+                            <w:r>
+                              <w:rPr>
                                 <w:sz w:val="18"/>
                                 <w:szCs w:val="18"/>
                                 <w:lang w:val="en-GB"/>
                               </w:rPr>
-                              <w:t>W1370.</w:t>
+                              <w:t>.</w:t>
                             </w:r>
                             <w:r>
                               <w:rPr>
@@ -2404,11 +2649,19 @@
                             </w:pPr>
                             <w:r>
                               <w:rPr>
-                                <w:sz w:val="18"/>
-                                <w:szCs w:val="18"/>
-                                <w:lang w:val="en-GB"/>
-                              </w:rPr>
-                              <w:t>W1370.</w:t>
+                                <w:sz w:val="16"/>
+                                <w:szCs w:val="16"/>
+                                <w:lang w:val="en-GB"/>
+                              </w:rPr>
+                              <w:t>W1808786</w:t>
+                            </w:r>
+                            <w:r>
+                              <w:rPr>
+                                <w:sz w:val="16"/>
+                                <w:szCs w:val="16"/>
+                                <w:lang w:val="en-GB"/>
+                              </w:rPr>
+                              <w:t>.</w:t>
                             </w:r>
                             <w:r>
                               <w:rPr>
@@ -2437,11 +2690,19 @@
                             </w:pPr>
                             <w:r>
                               <w:rPr>
+                                <w:sz w:val="16"/>
+                                <w:szCs w:val="16"/>
+                                <w:lang w:val="en-GB"/>
+                              </w:rPr>
+                              <w:t>W1808786</w:t>
+                            </w:r>
+                            <w:r>
+                              <w:rPr>
                                 <w:sz w:val="18"/>
                                 <w:szCs w:val="18"/>
                                 <w:lang w:val="en-GB"/>
                               </w:rPr>
-                              <w:t>W1370.</w:t>
+                              <w:t>.</w:t>
                             </w:r>
                             <w:r>
                               <w:rPr>
@@ -2470,11 +2731,19 @@
                             </w:pPr>
                             <w:r>
                               <w:rPr>
+                                <w:sz w:val="16"/>
+                                <w:szCs w:val="16"/>
+                                <w:lang w:val="en-GB"/>
+                              </w:rPr>
+                              <w:t>W1808786</w:t>
+                            </w:r>
+                            <w:r>
+                              <w:rPr>
                                 <w:sz w:val="18"/>
                                 <w:szCs w:val="18"/>
                                 <w:lang w:val="en-GB"/>
                               </w:rPr>
-                              <w:t>W1370.</w:t>
+                              <w:t>.</w:t>
                             </w:r>
                             <w:r>
                               <w:rPr>
@@ -2503,11 +2772,19 @@
                             </w:pPr>
                             <w:r>
                               <w:rPr>
-                                <w:sz w:val="18"/>
-                                <w:szCs w:val="18"/>
-                                <w:lang w:val="en-GB"/>
-                              </w:rPr>
-                              <w:t>W1370.</w:t>
+                                <w:sz w:val="16"/>
+                                <w:szCs w:val="16"/>
+                                <w:lang w:val="en-GB"/>
+                              </w:rPr>
+                              <w:t>W1808786</w:t>
+                            </w:r>
+                            <w:r>
+                              <w:rPr>
+                                <w:sz w:val="16"/>
+                                <w:szCs w:val="16"/>
+                                <w:lang w:val="en-GB"/>
+                              </w:rPr>
+                              <w:t>.</w:t>
                             </w:r>
                             <w:r>
                               <w:rPr>
@@ -2528,11 +2805,19 @@
                             </w:pPr>
                             <w:r>
                               <w:rPr>
+                                <w:sz w:val="16"/>
+                                <w:szCs w:val="16"/>
+                                <w:lang w:val="en-GB"/>
+                              </w:rPr>
+                              <w:t>W1808786</w:t>
+                            </w:r>
+                            <w:r>
+                              <w:rPr>
                                 <w:sz w:val="18"/>
                                 <w:szCs w:val="18"/>
                                 <w:lang w:val="en-GB"/>
                               </w:rPr>
-                              <w:t>W1370.</w:t>
+                              <w:t>.</w:t>
                             </w:r>
                             <w:r>
                               <w:rPr>
@@ -2559,6 +2844,22 @@
                                 <w:lang w:val="en-GB"/>
                               </w:rPr>
                             </w:pPr>
+                            <w:r>
+                              <w:rPr>
+                                <w:sz w:val="16"/>
+                                <w:szCs w:val="16"/>
+                                <w:lang w:val="en-GB"/>
+                              </w:rPr>
+                              <w:t>W1808786</w:t>
+                            </w:r>
+                            <w:r>
+                              <w:rPr>
+                                <w:sz w:val="16"/>
+                                <w:szCs w:val="16"/>
+                                <w:lang w:val="en-GB"/>
+                              </w:rPr>
+                              <w:t>.</w:t>
+                            </w:r>
                             <w:r>
                               <w:rPr>
                                 <w:sz w:val="16"/>
@@ -2599,7 +2900,7 @@
           </mc:Choice>
           <mc:Fallback>
             <w:pict>
-              <v:shape w14:anchorId="62196C30" id="Text Box 25" o:spid="_x0000_s1031" type="#_x0000_t202" style="position:absolute;margin-left:501.25pt;margin-top:181.4pt;width:211.15pt;height:168.9pt;z-index:251691008;visibility:visible;mso-wrap-style:square;mso-width-percent:0;mso-height-percent:0;mso-wrap-distance-left:9pt;mso-wrap-distance-top:0;mso-wrap-distance-right:9pt;mso-wrap-distance-bottom:0;mso-position-horizontal:absolute;mso-position-horizontal-relative:margin;mso-position-vertical:absolute;mso-position-vertical-relative:text;mso-width-percent:0;mso-height-percent:0;mso-width-relative:margin;mso-height-relative:margin;v-text-anchor:top" o:gfxdata="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" fillcolor="window" strokeweight=".5pt">
+              <v:shape w14:anchorId="02D3D96B" id="Text Box 25" o:spid="_x0000_s1032" type="#_x0000_t202" style="position:absolute;margin-left:501.25pt;margin-top:181.4pt;width:211.15pt;height:168.9pt;z-index:251691008;visibility:visible;mso-wrap-style:square;mso-width-percent:0;mso-height-percent:0;mso-wrap-distance-left:9pt;mso-wrap-distance-top:0;mso-wrap-distance-right:9pt;mso-wrap-distance-bottom:0;mso-position-horizontal:absolute;mso-position-horizontal-relative:margin;mso-position-vertical:absolute;mso-position-vertical-relative:text;mso-width-percent:0;mso-height-percent:0;mso-width-relative:margin;mso-height-relative:margin;v-text-anchor:top" o:gfxdata="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" fillcolor="window" strokeweight=".5pt">
                 <v:textbox>
                   <w:txbxContent>
                     <w:p>
@@ -2612,11 +2913,19 @@
                       </w:pPr>
                       <w:r>
                         <w:rPr>
+                          <w:sz w:val="16"/>
+                          <w:szCs w:val="16"/>
+                          <w:lang w:val="en-GB"/>
+                        </w:rPr>
+                        <w:t>W1808786</w:t>
+                      </w:r>
+                      <w:r>
+                        <w:rPr>
                           <w:sz w:val="18"/>
                           <w:szCs w:val="18"/>
                           <w:lang w:val="en-GB"/>
                         </w:rPr>
-                        <w:t>W1370.</w:t>
+                        <w:t>.</w:t>
                       </w:r>
                       <w:r>
                         <w:rPr>
@@ -2645,11 +2954,19 @@
                       </w:pPr>
                       <w:r>
                         <w:rPr>
-                          <w:sz w:val="18"/>
-                          <w:szCs w:val="18"/>
-                          <w:lang w:val="en-GB"/>
-                        </w:rPr>
-                        <w:t>W1370.</w:t>
+                          <w:sz w:val="16"/>
+                          <w:szCs w:val="16"/>
+                          <w:lang w:val="en-GB"/>
+                        </w:rPr>
+                        <w:t>W1808786</w:t>
+                      </w:r>
+                      <w:r>
+                        <w:rPr>
+                          <w:sz w:val="16"/>
+                          <w:szCs w:val="16"/>
+                          <w:lang w:val="en-GB"/>
+                        </w:rPr>
+                        <w:t>.</w:t>
                       </w:r>
                       <w:r>
                         <w:rPr>
@@ -2670,11 +2987,19 @@
                       </w:pPr>
                       <w:r>
                         <w:rPr>
+                          <w:sz w:val="16"/>
+                          <w:szCs w:val="16"/>
+                          <w:lang w:val="en-GB"/>
+                        </w:rPr>
+                        <w:t>W1808786</w:t>
+                      </w:r>
+                      <w:r>
+                        <w:rPr>
                           <w:sz w:val="18"/>
                           <w:szCs w:val="18"/>
                           <w:lang w:val="en-GB"/>
                         </w:rPr>
-                        <w:t>W1370.</w:t>
+                        <w:t>.</w:t>
                       </w:r>
                       <w:r>
                         <w:rPr>
@@ -2703,11 +3028,19 @@
                       </w:pPr>
                       <w:r>
                         <w:rPr>
-                          <w:sz w:val="18"/>
-                          <w:szCs w:val="18"/>
-                          <w:lang w:val="en-GB"/>
-                        </w:rPr>
-                        <w:t>W1370.</w:t>
+                          <w:sz w:val="16"/>
+                          <w:szCs w:val="16"/>
+                          <w:lang w:val="en-GB"/>
+                        </w:rPr>
+                        <w:t>W1808786</w:t>
+                      </w:r>
+                      <w:r>
+                        <w:rPr>
+                          <w:sz w:val="16"/>
+                          <w:szCs w:val="16"/>
+                          <w:lang w:val="en-GB"/>
+                        </w:rPr>
+                        <w:t>.</w:t>
                       </w:r>
                       <w:r>
                         <w:rPr>
@@ -2736,11 +3069,19 @@
                       </w:pPr>
                       <w:r>
                         <w:rPr>
+                          <w:sz w:val="16"/>
+                          <w:szCs w:val="16"/>
+                          <w:lang w:val="en-GB"/>
+                        </w:rPr>
+                        <w:t>W1808786</w:t>
+                      </w:r>
+                      <w:r>
+                        <w:rPr>
                           <w:sz w:val="18"/>
                           <w:szCs w:val="18"/>
                           <w:lang w:val="en-GB"/>
                         </w:rPr>
-                        <w:t>W1370.</w:t>
+                        <w:t>.</w:t>
                       </w:r>
                       <w:r>
                         <w:rPr>
@@ -2769,11 +3110,19 @@
                       </w:pPr>
                       <w:r>
                         <w:rPr>
+                          <w:sz w:val="16"/>
+                          <w:szCs w:val="16"/>
+                          <w:lang w:val="en-GB"/>
+                        </w:rPr>
+                        <w:t>W1808786</w:t>
+                      </w:r>
+                      <w:r>
+                        <w:rPr>
                           <w:sz w:val="18"/>
                           <w:szCs w:val="18"/>
                           <w:lang w:val="en-GB"/>
                         </w:rPr>
-                        <w:t>W1370.</w:t>
+                        <w:t>.</w:t>
                       </w:r>
                       <w:r>
                         <w:rPr>
@@ -2802,11 +3151,19 @@
                       </w:pPr>
                       <w:r>
                         <w:rPr>
-                          <w:sz w:val="18"/>
-                          <w:szCs w:val="18"/>
-                          <w:lang w:val="en-GB"/>
-                        </w:rPr>
-                        <w:t>W1370.</w:t>
+                          <w:sz w:val="16"/>
+                          <w:szCs w:val="16"/>
+                          <w:lang w:val="en-GB"/>
+                        </w:rPr>
+                        <w:t>W1808786</w:t>
+                      </w:r>
+                      <w:r>
+                        <w:rPr>
+                          <w:sz w:val="16"/>
+                          <w:szCs w:val="16"/>
+                          <w:lang w:val="en-GB"/>
+                        </w:rPr>
+                        <w:t>.</w:t>
                       </w:r>
                       <w:r>
                         <w:rPr>
@@ -2827,11 +3184,19 @@
                       </w:pPr>
                       <w:r>
                         <w:rPr>
+                          <w:sz w:val="16"/>
+                          <w:szCs w:val="16"/>
+                          <w:lang w:val="en-GB"/>
+                        </w:rPr>
+                        <w:t>W1808786</w:t>
+                      </w:r>
+                      <w:r>
+                        <w:rPr>
                           <w:sz w:val="18"/>
                           <w:szCs w:val="18"/>
                           <w:lang w:val="en-GB"/>
                         </w:rPr>
-                        <w:t>W1370.</w:t>
+                        <w:t>.</w:t>
                       </w:r>
                       <w:r>
                         <w:rPr>
@@ -2858,6 +3223,22 @@
                           <w:lang w:val="en-GB"/>
                         </w:rPr>
                       </w:pPr>
+                      <w:r>
+                        <w:rPr>
+                          <w:sz w:val="16"/>
+                          <w:szCs w:val="16"/>
+                          <w:lang w:val="en-GB"/>
+                        </w:rPr>
+                        <w:t>W1808786</w:t>
+                      </w:r>
+                      <w:r>
+                        <w:rPr>
+                          <w:sz w:val="16"/>
+                          <w:szCs w:val="16"/>
+                          <w:lang w:val="en-GB"/>
+                        </w:rPr>
+                        <w:t>.</w:t>
+                      </w:r>
                       <w:r>
                         <w:rPr>
                           <w:sz w:val="16"/>
@@ -2893,7 +3274,7 @@
         <mc:AlternateContent>
           <mc:Choice Requires="wps">
             <w:drawing>
-              <wp:anchor distT="0" distB="0" distL="114300" distR="114300" simplePos="0" relativeHeight="251688960" behindDoc="0" locked="0" layoutInCell="1" allowOverlap="1" wp14:anchorId="4979C30D" wp14:editId="5F3CA8CE">
+              <wp:anchor distT="0" distB="0" distL="114300" distR="114300" simplePos="0" relativeHeight="251688960" behindDoc="0" locked="0" layoutInCell="1" allowOverlap="1" wp14:anchorId="405E6519" wp14:editId="00595850">
                 <wp:simplePos x="0" y="0"/>
                 <wp:positionH relativeFrom="column">
                   <wp:posOffset>5802630</wp:posOffset>
@@ -3004,7 +3385,7 @@
           </mc:Choice>
           <mc:Fallback>
             <w:pict>
-              <v:shape w14:anchorId="4979C30D" id="Text Box 24" o:spid="_x0000_s1032" type="#_x0000_t202" style="position:absolute;margin-left:456.9pt;margin-top:158.55pt;width:175.8pt;height:21.45pt;z-index:251688960;visibility:visible;mso-wrap-style:square;mso-width-percent:0;mso-wrap-distance-left:9pt;mso-wrap-distance-top:0;mso-wrap-distance-right:9pt;mso-wrap-distance-bottom:0;mso-position-horizontal:absolute;mso-position-horizontal-relative:text;mso-position-vertical:absolute;mso-position-vertical-relative:text;mso-width-percent:0;mso-width-relative:margin;v-text-anchor:top" o:gfxdata="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" fillcolor="#c9c9c9 [1942]" strokeweight=".5pt">
+              <v:shape w14:anchorId="405E6519" id="Text Box 24" o:spid="_x0000_s1033" type="#_x0000_t202" style="position:absolute;margin-left:456.9pt;margin-top:158.55pt;width:175.8pt;height:21.45pt;z-index:251688960;visibility:visible;mso-wrap-style:square;mso-width-percent:0;mso-wrap-distance-left:9pt;mso-wrap-distance-top:0;mso-wrap-distance-right:9pt;mso-wrap-distance-bottom:0;mso-position-horizontal:absolute;mso-position-horizontal-relative:text;mso-position-vertical:absolute;mso-position-vertical-relative:text;mso-width-percent:0;mso-width-relative:margin;v-text-anchor:top" o:gfxdata="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" fillcolor="#c9c9c9 [1942]" strokeweight=".5pt">
                 <v:textbox>
                   <w:txbxContent>
                     <w:p>
@@ -3061,7 +3442,7 @@
         <mc:AlternateContent>
           <mc:Choice Requires="wps">
             <w:drawing>
-              <wp:anchor distT="0" distB="0" distL="114300" distR="114300" simplePos="0" relativeHeight="251668480" behindDoc="0" locked="0" layoutInCell="1" allowOverlap="1" wp14:anchorId="3524D3EF" wp14:editId="60E33D48">
+              <wp:anchor distT="0" distB="0" distL="114300" distR="114300" simplePos="0" relativeHeight="251668480" behindDoc="0" locked="0" layoutInCell="1" allowOverlap="1" wp14:anchorId="7E9D9B92" wp14:editId="7F663E2D">
                 <wp:simplePos x="0" y="0"/>
                 <wp:positionH relativeFrom="page">
                   <wp:align>right</wp:align>
@@ -3145,7 +3526,7 @@
         <mc:AlternateContent>
           <mc:Choice Requires="wps">
             <w:drawing>
-              <wp:anchor distT="0" distB="0" distL="114300" distR="114300" simplePos="0" relativeHeight="251709440" behindDoc="0" locked="0" layoutInCell="1" allowOverlap="1" wp14:anchorId="08B2DB9C" wp14:editId="509FAB17">
+              <wp:anchor distT="0" distB="0" distL="114300" distR="114300" simplePos="0" relativeHeight="251709440" behindDoc="0" locked="0" layoutInCell="1" allowOverlap="1" wp14:anchorId="106C429B" wp14:editId="2443EA55">
                 <wp:simplePos x="0" y="0"/>
                 <wp:positionH relativeFrom="column">
                   <wp:posOffset>2716823</wp:posOffset>
@@ -3206,11 +3587,27 @@
                             </w:pPr>
                             <w:r>
                               <w:rPr>
+                                <w:sz w:val="16"/>
+                                <w:szCs w:val="16"/>
+                                <w:lang w:val="en-GB"/>
+                              </w:rPr>
+                              <w:t>W1808786</w:t>
+                            </w:r>
+                            <w:r>
+                              <w:rPr>
+                                <w:sz w:val="16"/>
+                                <w:szCs w:val="16"/>
+                                <w:lang w:val="en-GB"/>
+                              </w:rPr>
+                              <w:t>.</w:t>
+                            </w:r>
+                            <w:r>
+                              <w:rPr>
                                 <w:sz w:val="18"/>
                                 <w:szCs w:val="18"/>
                                 <w:lang w:val="en-GB"/>
                               </w:rPr>
-                              <w:t>W1370.</w:t>
+                              <w:t>.</w:t>
                             </w:r>
                             <w:r>
                               <w:rPr>
@@ -3231,11 +3628,19 @@
                             </w:pPr>
                             <w:r>
                               <w:rPr>
-                                <w:sz w:val="18"/>
-                                <w:szCs w:val="18"/>
-                                <w:lang w:val="en-GB"/>
-                              </w:rPr>
-                              <w:t>W1370.</w:t>
+                                <w:sz w:val="16"/>
+                                <w:szCs w:val="16"/>
+                                <w:lang w:val="en-GB"/>
+                              </w:rPr>
+                              <w:t>W1808786</w:t>
+                            </w:r>
+                            <w:r>
+                              <w:rPr>
+                                <w:sz w:val="16"/>
+                                <w:szCs w:val="16"/>
+                                <w:lang w:val="en-GB"/>
+                              </w:rPr>
+                              <w:t>.</w:t>
                             </w:r>
                             <w:r>
                               <w:rPr>
@@ -3256,11 +3661,19 @@
                             </w:pPr>
                             <w:r>
                               <w:rPr>
+                                <w:sz w:val="16"/>
+                                <w:szCs w:val="16"/>
+                                <w:lang w:val="en-GB"/>
+                              </w:rPr>
+                              <w:t>W1808786</w:t>
+                            </w:r>
+                            <w:r>
+                              <w:rPr>
                                 <w:sz w:val="18"/>
                                 <w:szCs w:val="18"/>
                                 <w:lang w:val="en-GB"/>
                               </w:rPr>
-                              <w:t>W1370.</w:t>
+                              <w:t>.</w:t>
                             </w:r>
                             <w:r>
                               <w:rPr>
@@ -3309,7 +3722,7 @@
           </mc:Choice>
           <mc:Fallback>
             <w:pict>
-              <v:shape w14:anchorId="08B2DB9C" id="Text Box 43" o:spid="_x0000_s1033" type="#_x0000_t202" style="position:absolute;margin-left:213.9pt;margin-top:224.3pt;width:155.1pt;height:61.6pt;z-index:251709440;visibility:visible;mso-wrap-style:square;mso-width-percent:0;mso-height-percent:0;mso-wrap-distance-left:9pt;mso-wrap-distance-top:0;mso-wrap-distance-right:9pt;mso-wrap-distance-bottom:0;mso-position-horizontal:absolute;mso-position-horizontal-relative:text;mso-position-vertical:absolute;mso-position-vertical-relative:text;mso-width-percent:0;mso-height-percent:0;mso-width-relative:margin;mso-height-relative:margin;v-text-anchor:top" o:gfxdata="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" fillcolor="white [3201]" strokeweight=".5pt">
+              <v:shape w14:anchorId="106C429B" id="Text Box 43" o:spid="_x0000_s1034" type="#_x0000_t202" style="position:absolute;margin-left:213.9pt;margin-top:224.3pt;width:155.1pt;height:61.6pt;z-index:251709440;visibility:visible;mso-wrap-style:square;mso-width-percent:0;mso-height-percent:0;mso-wrap-distance-left:9pt;mso-wrap-distance-top:0;mso-wrap-distance-right:9pt;mso-wrap-distance-bottom:0;mso-position-horizontal:absolute;mso-position-horizontal-relative:text;mso-position-vertical:absolute;mso-position-vertical-relative:text;mso-width-percent:0;mso-height-percent:0;mso-width-relative:margin;mso-height-relative:margin;v-text-anchor:top" o:gfxdata="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" fillcolor="white [3201]" strokeweight=".5pt">
                 <v:textbox>
                   <w:txbxContent>
                     <w:p>
@@ -3322,11 +3735,27 @@
                       </w:pPr>
                       <w:r>
                         <w:rPr>
+                          <w:sz w:val="16"/>
+                          <w:szCs w:val="16"/>
+                          <w:lang w:val="en-GB"/>
+                        </w:rPr>
+                        <w:t>W1808786</w:t>
+                      </w:r>
+                      <w:r>
+                        <w:rPr>
+                          <w:sz w:val="16"/>
+                          <w:szCs w:val="16"/>
+                          <w:lang w:val="en-GB"/>
+                        </w:rPr>
+                        <w:t>.</w:t>
+                      </w:r>
+                      <w:r>
+                        <w:rPr>
                           <w:sz w:val="18"/>
                           <w:szCs w:val="18"/>
                           <w:lang w:val="en-GB"/>
                         </w:rPr>
-                        <w:t>W1370.</w:t>
+                        <w:t>.</w:t>
                       </w:r>
                       <w:r>
                         <w:rPr>
@@ -3347,11 +3776,19 @@
                       </w:pPr>
                       <w:r>
                         <w:rPr>
-                          <w:sz w:val="18"/>
-                          <w:szCs w:val="18"/>
-                          <w:lang w:val="en-GB"/>
-                        </w:rPr>
-                        <w:t>W1370.</w:t>
+                          <w:sz w:val="16"/>
+                          <w:szCs w:val="16"/>
+                          <w:lang w:val="en-GB"/>
+                        </w:rPr>
+                        <w:t>W1808786</w:t>
+                      </w:r>
+                      <w:r>
+                        <w:rPr>
+                          <w:sz w:val="16"/>
+                          <w:szCs w:val="16"/>
+                          <w:lang w:val="en-GB"/>
+                        </w:rPr>
+                        <w:t>.</w:t>
                       </w:r>
                       <w:r>
                         <w:rPr>
@@ -3372,11 +3809,19 @@
                       </w:pPr>
                       <w:r>
                         <w:rPr>
+                          <w:sz w:val="16"/>
+                          <w:szCs w:val="16"/>
+                          <w:lang w:val="en-GB"/>
+                        </w:rPr>
+                        <w:t>W1808786</w:t>
+                      </w:r>
+                      <w:r>
+                        <w:rPr>
                           <w:sz w:val="18"/>
                           <w:szCs w:val="18"/>
                           <w:lang w:val="en-GB"/>
                         </w:rPr>
-                        <w:t>W1370.</w:t>
+                        <w:t>.</w:t>
                       </w:r>
                       <w:r>
                         <w:rPr>
@@ -3419,7 +3864,7 @@
         <mc:AlternateContent>
           <mc:Choice Requires="wps">
             <w:drawing>
-              <wp:anchor distT="0" distB="0" distL="114300" distR="114300" simplePos="0" relativeHeight="251677696" behindDoc="0" locked="0" layoutInCell="1" allowOverlap="1" wp14:anchorId="18736CC5" wp14:editId="1F208C1F">
+              <wp:anchor distT="0" distB="0" distL="114300" distR="114300" simplePos="0" relativeHeight="251677696" behindDoc="0" locked="0" layoutInCell="1" allowOverlap="1" wp14:anchorId="5C81974B" wp14:editId="7295FEF8">
                 <wp:simplePos x="0" y="0"/>
                 <wp:positionH relativeFrom="column">
                   <wp:posOffset>2162908</wp:posOffset>
@@ -3501,7 +3946,7 @@
         <mc:AlternateContent>
           <mc:Choice Requires="wps">
             <w:drawing>
-              <wp:anchor distT="0" distB="0" distL="114300" distR="114300" simplePos="0" relativeHeight="251703296" behindDoc="0" locked="0" layoutInCell="1" allowOverlap="1" wp14:anchorId="3EAC50D6" wp14:editId="73A5F7D5">
+              <wp:anchor distT="0" distB="0" distL="114300" distR="114300" simplePos="0" relativeHeight="251703296" behindDoc="0" locked="0" layoutInCell="1" allowOverlap="1" wp14:anchorId="7F63716B" wp14:editId="2503037E">
                 <wp:simplePos x="0" y="0"/>
                 <wp:positionH relativeFrom="column">
                   <wp:posOffset>-175847</wp:posOffset>
@@ -3566,7 +4011,15 @@
                                 <w:szCs w:val="16"/>
                                 <w:lang w:val="en-GB"/>
                               </w:rPr>
-                              <w:t>W1370.</w:t>
+                              <w:t>W1808786</w:t>
+                            </w:r>
+                            <w:r>
+                              <w:rPr>
+                                <w:sz w:val="16"/>
+                                <w:szCs w:val="16"/>
+                                <w:lang w:val="en-GB"/>
+                              </w:rPr>
+                              <w:t>.</w:t>
                             </w:r>
                             <w:r>
                               <w:rPr>
@@ -3607,7 +4060,15 @@
                                 <w:szCs w:val="16"/>
                                 <w:lang w:val="en-GB"/>
                               </w:rPr>
-                              <w:t>W1370.</w:t>
+                              <w:t>W1808786</w:t>
+                            </w:r>
+                            <w:r>
+                              <w:rPr>
+                                <w:sz w:val="16"/>
+                                <w:szCs w:val="16"/>
+                                <w:lang w:val="en-GB"/>
+                              </w:rPr>
+                              <w:t>.</w:t>
                             </w:r>
                             <w:r>
                               <w:rPr>
@@ -3632,7 +4093,15 @@
                                 <w:szCs w:val="16"/>
                                 <w:lang w:val="en-GB"/>
                               </w:rPr>
-                              <w:t>W1370.</w:t>
+                              <w:t>W1808786</w:t>
+                            </w:r>
+                            <w:r>
+                              <w:rPr>
+                                <w:sz w:val="16"/>
+                                <w:szCs w:val="16"/>
+                                <w:lang w:val="en-GB"/>
+                              </w:rPr>
+                              <w:t>.</w:t>
                             </w:r>
                             <w:r>
                               <w:rPr>
@@ -3674,7 +4143,7 @@
           </mc:Choice>
           <mc:Fallback>
             <w:pict>
-              <v:shape w14:anchorId="3EAC50D6" id="Text Box 37" o:spid="_x0000_s1034" type="#_x0000_t202" style="position:absolute;margin-left:-13.85pt;margin-top:224.3pt;width:128.1pt;height:73.35pt;z-index:251703296;visibility:visible;mso-wrap-style:square;mso-width-percent:0;mso-height-percent:0;mso-wrap-distance-left:9pt;mso-wrap-distance-top:0;mso-wrap-distance-right:9pt;mso-wrap-distance-bottom:0;mso-position-horizontal:absolute;mso-position-horizontal-relative:text;mso-position-vertical:absolute;mso-position-vertical-relative:text;mso-width-percent:0;mso-height-percent:0;mso-width-relative:margin;mso-height-relative:margin;v-text-anchor:top" o:gfxdata="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" fillcolor="white [3201]" strokeweight=".5pt">
+              <v:shape w14:anchorId="7F63716B" id="Text Box 37" o:spid="_x0000_s1035" type="#_x0000_t202" style="position:absolute;margin-left:-13.85pt;margin-top:224.3pt;width:128.1pt;height:73.35pt;z-index:251703296;visibility:visible;mso-wrap-style:square;mso-width-percent:0;mso-height-percent:0;mso-wrap-distance-left:9pt;mso-wrap-distance-top:0;mso-wrap-distance-right:9pt;mso-wrap-distance-bottom:0;mso-position-horizontal:absolute;mso-position-horizontal-relative:text;mso-position-vertical:absolute;mso-position-vertical-relative:text;mso-width-percent:0;mso-height-percent:0;mso-width-relative:margin;mso-height-relative:margin;v-text-anchor:top" o:gfxdata="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" fillcolor="white [3201]" strokeweight=".5pt">
                 <v:textbox>
                   <w:txbxContent>
                     <w:p>
@@ -3691,7 +4160,15 @@
                           <w:szCs w:val="16"/>
                           <w:lang w:val="en-GB"/>
                         </w:rPr>
-                        <w:t>W1370.</w:t>
+                        <w:t>W1808786</w:t>
+                      </w:r>
+                      <w:r>
+                        <w:rPr>
+                          <w:sz w:val="16"/>
+                          <w:szCs w:val="16"/>
+                          <w:lang w:val="en-GB"/>
+                        </w:rPr>
+                        <w:t>.</w:t>
                       </w:r>
                       <w:r>
                         <w:rPr>
@@ -3732,7 +4209,15 @@
                           <w:szCs w:val="16"/>
                           <w:lang w:val="en-GB"/>
                         </w:rPr>
-                        <w:t>W1370.</w:t>
+                        <w:t>W1808786</w:t>
+                      </w:r>
+                      <w:r>
+                        <w:rPr>
+                          <w:sz w:val="16"/>
+                          <w:szCs w:val="16"/>
+                          <w:lang w:val="en-GB"/>
+                        </w:rPr>
+                        <w:t>.</w:t>
                       </w:r>
                       <w:r>
                         <w:rPr>
@@ -3757,7 +4242,15 @@
                           <w:szCs w:val="16"/>
                           <w:lang w:val="en-GB"/>
                         </w:rPr>
-                        <w:t>W1370.</w:t>
+                        <w:t>W1808786</w:t>
+                      </w:r>
+                      <w:r>
+                        <w:rPr>
+                          <w:sz w:val="16"/>
+                          <w:szCs w:val="16"/>
+                          <w:lang w:val="en-GB"/>
+                        </w:rPr>
+                        <w:t>.</w:t>
                       </w:r>
                       <w:r>
                         <w:rPr>
@@ -3793,7 +4286,7 @@
         <mc:AlternateContent>
           <mc:Choice Requires="wps">
             <w:drawing>
-              <wp:anchor distT="0" distB="0" distL="114300" distR="114300" simplePos="0" relativeHeight="251675648" behindDoc="0" locked="0" layoutInCell="1" allowOverlap="1" wp14:anchorId="41219B44" wp14:editId="414E6754">
+              <wp:anchor distT="0" distB="0" distL="114300" distR="114300" simplePos="0" relativeHeight="251675648" behindDoc="0" locked="0" layoutInCell="1" allowOverlap="1" wp14:anchorId="7FA9C8B8" wp14:editId="2F8633C8">
                 <wp:simplePos x="0" y="0"/>
                 <wp:positionH relativeFrom="column">
                   <wp:posOffset>-729763</wp:posOffset>
@@ -3875,7 +4368,7 @@
         <mc:AlternateContent>
           <mc:Choice Requires="wps">
             <w:drawing>
-              <wp:anchor distT="0" distB="0" distL="114300" distR="114300" simplePos="0" relativeHeight="251685888" behindDoc="0" locked="0" layoutInCell="1" allowOverlap="1" wp14:anchorId="77DEE35E" wp14:editId="3CC595E5">
+              <wp:anchor distT="0" distB="0" distL="114300" distR="114300" simplePos="0" relativeHeight="251685888" behindDoc="0" locked="0" layoutInCell="1" allowOverlap="1" wp14:anchorId="4A7D39BA" wp14:editId="411C65A5">
                 <wp:simplePos x="0" y="0"/>
                 <wp:positionH relativeFrom="column">
                   <wp:posOffset>5926015</wp:posOffset>
@@ -4032,7 +4525,7 @@
         <mc:AlternateContent>
           <mc:Choice Requires="wps">
             <w:drawing>
-              <wp:anchor distT="0" distB="0" distL="114300" distR="114300" simplePos="0" relativeHeight="251667456" behindDoc="0" locked="0" layoutInCell="1" allowOverlap="1" wp14:anchorId="031438B4" wp14:editId="39D001F2">
+              <wp:anchor distT="0" distB="0" distL="114300" distR="114300" simplePos="0" relativeHeight="251667456" behindDoc="0" locked="0" layoutInCell="1" allowOverlap="1" wp14:anchorId="797432F2" wp14:editId="79D35D1B">
                 <wp:simplePos x="0" y="0"/>
                 <wp:positionH relativeFrom="margin">
                   <wp:posOffset>6594231</wp:posOffset>
@@ -4079,11 +4572,19 @@
                             </w:pPr>
                             <w:r>
                               <w:rPr>
-                                <w:sz w:val="18"/>
-                                <w:szCs w:val="18"/>
-                                <w:lang w:val="en-GB"/>
-                              </w:rPr>
-                              <w:t>W1370.</w:t>
+                                <w:sz w:val="16"/>
+                                <w:szCs w:val="16"/>
+                                <w:lang w:val="en-GB"/>
+                              </w:rPr>
+                              <w:t>W1808786</w:t>
+                            </w:r>
+                            <w:r>
+                              <w:rPr>
+                                <w:sz w:val="16"/>
+                                <w:szCs w:val="16"/>
+                                <w:lang w:val="en-GB"/>
+                              </w:rPr>
+                              <w:t>.</w:t>
                             </w:r>
                             <w:r>
                               <w:rPr>
@@ -4104,11 +4605,19 @@
                             </w:pPr>
                             <w:r>
                               <w:rPr>
-                                <w:sz w:val="18"/>
-                                <w:szCs w:val="18"/>
-                                <w:lang w:val="en-GB"/>
-                              </w:rPr>
-                              <w:t>W1370.</w:t>
+                                <w:sz w:val="16"/>
+                                <w:szCs w:val="16"/>
+                                <w:lang w:val="en-GB"/>
+                              </w:rPr>
+                              <w:t>W1808786</w:t>
+                            </w:r>
+                            <w:r>
+                              <w:rPr>
+                                <w:sz w:val="16"/>
+                                <w:szCs w:val="16"/>
+                                <w:lang w:val="en-GB"/>
+                              </w:rPr>
+                              <w:t>.</w:t>
                             </w:r>
                             <w:r>
                               <w:rPr>
@@ -4129,11 +4638,19 @@
                             </w:pPr>
                             <w:r>
                               <w:rPr>
+                                <w:sz w:val="16"/>
+                                <w:szCs w:val="16"/>
+                                <w:lang w:val="en-GB"/>
+                              </w:rPr>
+                              <w:t>W1808786</w:t>
+                            </w:r>
+                            <w:r>
+                              <w:rPr>
                                 <w:sz w:val="18"/>
                                 <w:szCs w:val="18"/>
                                 <w:lang w:val="en-GB"/>
                               </w:rPr>
-                              <w:t>W1370.</w:t>
+                              <w:t>.</w:t>
                             </w:r>
                             <w:r>
                               <w:rPr>
@@ -4154,11 +4671,19 @@
                             </w:pPr>
                             <w:r>
                               <w:rPr>
+                                <w:sz w:val="16"/>
+                                <w:szCs w:val="16"/>
+                                <w:lang w:val="en-GB"/>
+                              </w:rPr>
+                              <w:t>W1808786</w:t>
+                            </w:r>
+                            <w:r>
+                              <w:rPr>
                                 <w:sz w:val="18"/>
                                 <w:szCs w:val="18"/>
                                 <w:lang w:val="en-GB"/>
                               </w:rPr>
-                              <w:t>W1370.</w:t>
+                              <w:t>.</w:t>
                             </w:r>
                             <w:r>
                               <w:rPr>
@@ -4179,11 +4704,19 @@
                             </w:pPr>
                             <w:r>
                               <w:rPr>
+                                <w:sz w:val="16"/>
+                                <w:szCs w:val="16"/>
+                                <w:lang w:val="en-GB"/>
+                              </w:rPr>
+                              <w:t>W1808786</w:t>
+                            </w:r>
+                            <w:r>
+                              <w:rPr>
                                 <w:sz w:val="18"/>
                                 <w:szCs w:val="18"/>
                                 <w:lang w:val="en-GB"/>
                               </w:rPr>
-                              <w:t>W1370.</w:t>
+                              <w:t>.</w:t>
                             </w:r>
                             <w:r>
                               <w:rPr>
@@ -4208,7 +4741,33 @@
                                 <w:szCs w:val="16"/>
                                 <w:lang w:val="en-GB"/>
                               </w:rPr>
-                              <w:t>studioTelNo VARCHAR(255)</w:t>
+                              <w:t>W1808786</w:t>
+                            </w:r>
+                            <w:r>
+                              <w:rPr>
+                                <w:sz w:val="16"/>
+                                <w:szCs w:val="16"/>
+                                <w:lang w:val="en-GB"/>
+                              </w:rPr>
+                              <w:t>.</w:t>
+                            </w:r>
+                            <w:r>
+                              <w:rPr>
+                                <w:sz w:val="16"/>
+                                <w:szCs w:val="16"/>
+                                <w:lang w:val="en-GB"/>
+                              </w:rPr>
+                              <w:t>stud</w:t>
+                            </w:r>
+                            <w:bookmarkStart w:id="0" w:name="_GoBack"/>
+                            <w:bookmarkEnd w:id="0"/>
+                            <w:r>
+                              <w:rPr>
+                                <w:sz w:val="16"/>
+                                <w:szCs w:val="16"/>
+                                <w:lang w:val="en-GB"/>
+                              </w:rPr>
+                              <w:t>ioTelNo VARCHAR(255)</w:t>
                             </w:r>
                           </w:p>
                         </w:txbxContent>
@@ -4233,7 +4792,7 @@
           </mc:Choice>
           <mc:Fallback>
             <w:pict>
-              <v:shape w14:anchorId="031438B4" id="Text Box 6" o:spid="_x0000_s1036" type="#_x0000_t202" style="position:absolute;margin-left:519.25pt;margin-top:-4.85pt;width:182.1pt;height:121.15pt;z-index:251667456;visibility:visible;mso-wrap-style:square;mso-width-percent:0;mso-height-percent:0;mso-wrap-distance-left:9pt;mso-wrap-distance-top:0;mso-wrap-distance-right:9pt;mso-wrap-distance-bottom:0;mso-position-horizontal:absolute;mso-position-horizontal-relative:margin;mso-position-vertical:absolute;mso-position-vertical-relative:text;mso-width-percent:0;mso-height-percent:0;mso-width-relative:margin;mso-height-relative:margin;v-text-anchor:top" o:gfxdata="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" fillcolor="window" strokeweight=".5pt">
+              <v:shape w14:anchorId="797432F2" id="Text Box 6" o:spid="_x0000_s1037" type="#_x0000_t202" style="position:absolute;margin-left:519.25pt;margin-top:-4.85pt;width:182.1pt;height:121.15pt;z-index:251667456;visibility:visible;mso-wrap-style:square;mso-width-percent:0;mso-height-percent:0;mso-wrap-distance-left:9pt;mso-wrap-distance-top:0;mso-wrap-distance-right:9pt;mso-wrap-distance-bottom:0;mso-position-horizontal:absolute;mso-position-horizontal-relative:margin;mso-position-vertical:absolute;mso-position-vertical-relative:text;mso-width-percent:0;mso-height-percent:0;mso-width-relative:margin;mso-height-relative:margin;v-text-anchor:top" o:gfxdata="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" fillcolor="window" strokeweight=".5pt">
                 <v:textbox>
                   <w:txbxContent>
                     <w:p>
@@ -4246,11 +4805,19 @@
                       </w:pPr>
                       <w:r>
                         <w:rPr>
-                          <w:sz w:val="18"/>
-                          <w:szCs w:val="18"/>
-                          <w:lang w:val="en-GB"/>
-                        </w:rPr>
-                        <w:t>W1370.</w:t>
+                          <w:sz w:val="16"/>
+                          <w:szCs w:val="16"/>
+                          <w:lang w:val="en-GB"/>
+                        </w:rPr>
+                        <w:t>W1808786</w:t>
+                      </w:r>
+                      <w:r>
+                        <w:rPr>
+                          <w:sz w:val="16"/>
+                          <w:szCs w:val="16"/>
+                          <w:lang w:val="en-GB"/>
+                        </w:rPr>
+                        <w:t>.</w:t>
                       </w:r>
                       <w:r>
                         <w:rPr>
@@ -4271,11 +4838,19 @@
                       </w:pPr>
                       <w:r>
                         <w:rPr>
-                          <w:sz w:val="18"/>
-                          <w:szCs w:val="18"/>
-                          <w:lang w:val="en-GB"/>
-                        </w:rPr>
-                        <w:t>W1370.</w:t>
+                          <w:sz w:val="16"/>
+                          <w:szCs w:val="16"/>
+                          <w:lang w:val="en-GB"/>
+                        </w:rPr>
+                        <w:t>W1808786</w:t>
+                      </w:r>
+                      <w:r>
+                        <w:rPr>
+                          <w:sz w:val="16"/>
+                          <w:szCs w:val="16"/>
+                          <w:lang w:val="en-GB"/>
+                        </w:rPr>
+                        <w:t>.</w:t>
                       </w:r>
                       <w:r>
                         <w:rPr>
@@ -4296,27 +4871,27 @@
                       </w:pPr>
                       <w:r>
                         <w:rPr>
+                          <w:sz w:val="16"/>
+                          <w:szCs w:val="16"/>
+                          <w:lang w:val="en-GB"/>
+                        </w:rPr>
+                        <w:t>W1808786</w:t>
+                      </w:r>
+                      <w:r>
+                        <w:rPr>
                           <w:sz w:val="18"/>
                           <w:szCs w:val="18"/>
                           <w:lang w:val="en-GB"/>
                         </w:rPr>
-                        <w:t>W1370.</w:t>
-                      </w:r>
-                      <w:r>
-                        <w:rPr>
-                          <w:sz w:val="16"/>
-                          <w:szCs w:val="16"/>
-                          <w:lang w:val="en-GB"/>
-                        </w:rPr>
-                        <w:t xml:space="preserve">studioName </w:t>
-                      </w:r>
-                      <w:r>
-                        <w:rPr>
-                          <w:sz w:val="16"/>
-                          <w:szCs w:val="16"/>
-                          <w:lang w:val="en-GB"/>
-                        </w:rPr>
-                        <w:t>VARCHAR(255)</w:t>
+                        <w:t>.</w:t>
+                      </w:r>
+                      <w:r>
+                        <w:rPr>
+                          <w:sz w:val="16"/>
+                          <w:szCs w:val="16"/>
+                          <w:lang w:val="en-GB"/>
+                        </w:rPr>
+                        <w:t>studioName VARCHAR(255)</w:t>
                       </w:r>
                     </w:p>
                     <w:p>
@@ -4329,27 +4904,27 @@
                       </w:pPr>
                       <w:r>
                         <w:rPr>
+                          <w:sz w:val="16"/>
+                          <w:szCs w:val="16"/>
+                          <w:lang w:val="en-GB"/>
+                        </w:rPr>
+                        <w:t>W1808786</w:t>
+                      </w:r>
+                      <w:r>
+                        <w:rPr>
                           <w:sz w:val="18"/>
                           <w:szCs w:val="18"/>
                           <w:lang w:val="en-GB"/>
                         </w:rPr>
-                        <w:t>W1370.</w:t>
-                      </w:r>
-                      <w:r>
-                        <w:rPr>
-                          <w:sz w:val="16"/>
-                          <w:szCs w:val="16"/>
-                          <w:lang w:val="en-GB"/>
-                        </w:rPr>
-                        <w:t xml:space="preserve">studioAddress </w:t>
-                      </w:r>
-                      <w:r>
-                        <w:rPr>
-                          <w:sz w:val="16"/>
-                          <w:szCs w:val="16"/>
-                          <w:lang w:val="en-GB"/>
-                        </w:rPr>
-                        <w:t>VARCHAR(255)</w:t>
+                        <w:t>.</w:t>
+                      </w:r>
+                      <w:r>
+                        <w:rPr>
+                          <w:sz w:val="16"/>
+                          <w:szCs w:val="16"/>
+                          <w:lang w:val="en-GB"/>
+                        </w:rPr>
+                        <w:t>studioAddress VARCHAR(255)</w:t>
                       </w:r>
                     </w:p>
                     <w:p>
@@ -4362,27 +4937,27 @@
                       </w:pPr>
                       <w:r>
                         <w:rPr>
+                          <w:sz w:val="16"/>
+                          <w:szCs w:val="16"/>
+                          <w:lang w:val="en-GB"/>
+                        </w:rPr>
+                        <w:t>W1808786</w:t>
+                      </w:r>
+                      <w:r>
+                        <w:rPr>
                           <w:sz w:val="18"/>
                           <w:szCs w:val="18"/>
                           <w:lang w:val="en-GB"/>
                         </w:rPr>
-                        <w:t>W1370.</w:t>
-                      </w:r>
-                      <w:r>
-                        <w:rPr>
-                          <w:sz w:val="16"/>
-                          <w:szCs w:val="16"/>
-                          <w:lang w:val="en-GB"/>
-                        </w:rPr>
-                        <w:t xml:space="preserve">studioPCode </w:t>
-                      </w:r>
-                      <w:r>
-                        <w:rPr>
-                          <w:sz w:val="16"/>
-                          <w:szCs w:val="16"/>
-                          <w:lang w:val="en-GB"/>
-                        </w:rPr>
-                        <w:t>VARCHAR(255)</w:t>
+                        <w:t>.</w:t>
+                      </w:r>
+                      <w:r>
+                        <w:rPr>
+                          <w:sz w:val="16"/>
+                          <w:szCs w:val="16"/>
+                          <w:lang w:val="en-GB"/>
+                        </w:rPr>
+                        <w:t>studioPCode VARCHAR(255)</w:t>
                       </w:r>
                     </w:p>
                     <w:p>
@@ -4399,15 +4974,33 @@
                           <w:szCs w:val="16"/>
                           <w:lang w:val="en-GB"/>
                         </w:rPr>
-                        <w:t xml:space="preserve">studioTelNo </w:t>
-                      </w:r>
-                      <w:r>
-                        <w:rPr>
-                          <w:sz w:val="16"/>
-                          <w:szCs w:val="16"/>
-                          <w:lang w:val="en-GB"/>
-                        </w:rPr>
-                        <w:t>VARCHAR(255)</w:t>
+                        <w:t>W1808786</w:t>
+                      </w:r>
+                      <w:r>
+                        <w:rPr>
+                          <w:sz w:val="16"/>
+                          <w:szCs w:val="16"/>
+                          <w:lang w:val="en-GB"/>
+                        </w:rPr>
+                        <w:t>.</w:t>
+                      </w:r>
+                      <w:r>
+                        <w:rPr>
+                          <w:sz w:val="16"/>
+                          <w:szCs w:val="16"/>
+                          <w:lang w:val="en-GB"/>
+                        </w:rPr>
+                        <w:t>stud</w:t>
+                      </w:r>
+                      <w:bookmarkStart w:id="1" w:name="_GoBack"/>
+                      <w:bookmarkEnd w:id="1"/>
+                      <w:r>
+                        <w:rPr>
+                          <w:sz w:val="16"/>
+                          <w:szCs w:val="16"/>
+                          <w:lang w:val="en-GB"/>
+                        </w:rPr>
+                        <w:t>ioTelNo VARCHAR(255)</w:t>
                       </w:r>
                     </w:p>
                   </w:txbxContent>
@@ -4427,7 +5020,7 @@
         <mc:AlternateContent>
           <mc:Choice Requires="wps">
             <w:drawing>
-              <wp:anchor distT="0" distB="0" distL="114300" distR="114300" simplePos="0" relativeHeight="251662336" behindDoc="0" locked="0" layoutInCell="1" allowOverlap="1" wp14:anchorId="7BE76F5D" wp14:editId="78A83A71">
+              <wp:anchor distT="0" distB="0" distL="114300" distR="114300" simplePos="0" relativeHeight="251662336" behindDoc="0" locked="0" layoutInCell="1" allowOverlap="1" wp14:anchorId="3CA7C3EE" wp14:editId="0B144354">
                 <wp:simplePos x="0" y="0"/>
                 <wp:positionH relativeFrom="column">
                   <wp:posOffset>5811714</wp:posOffset>
@@ -4509,7 +5102,7 @@
         <mc:AlternateContent>
           <mc:Choice Requires="wps">
             <w:drawing>
-              <wp:anchor distT="0" distB="0" distL="114300" distR="114300" simplePos="0" relativeHeight="251684864" behindDoc="0" locked="0" layoutInCell="1" allowOverlap="1" wp14:anchorId="68D70466" wp14:editId="1BD0A6EE">
+              <wp:anchor distT="0" distB="0" distL="114300" distR="114300" simplePos="0" relativeHeight="251684864" behindDoc="0" locked="0" layoutInCell="1" allowOverlap="1" wp14:anchorId="23679408" wp14:editId="57A6B851">
                 <wp:simplePos x="0" y="0"/>
                 <wp:positionH relativeFrom="column">
                   <wp:posOffset>131885</wp:posOffset>
@@ -4666,7 +5259,7 @@
         <mc:AlternateContent>
           <mc:Choice Requires="wps">
             <w:drawing>
-              <wp:anchor distT="0" distB="0" distL="114300" distR="114300" simplePos="0" relativeHeight="251663360" behindDoc="0" locked="0" layoutInCell="1" allowOverlap="1" wp14:anchorId="2EA0C530" wp14:editId="68B99C46">
+              <wp:anchor distT="0" distB="0" distL="114300" distR="114300" simplePos="0" relativeHeight="251663360" behindDoc="0" locked="0" layoutInCell="1" allowOverlap="1" wp14:anchorId="31F9EB38" wp14:editId="5BC19D7B">
                 <wp:simplePos x="0" y="0"/>
                 <wp:positionH relativeFrom="column">
                   <wp:posOffset>650631</wp:posOffset>
@@ -4727,11 +5320,19 @@
                             </w:pPr>
                             <w:r>
                               <w:rPr>
-                                <w:sz w:val="18"/>
-                                <w:szCs w:val="18"/>
-                                <w:lang w:val="en-GB"/>
-                              </w:rPr>
-                              <w:t>W1370.</w:t>
+                                <w:sz w:val="16"/>
+                                <w:szCs w:val="16"/>
+                                <w:lang w:val="en-GB"/>
+                              </w:rPr>
+                              <w:t>W1808786</w:t>
+                            </w:r>
+                            <w:r>
+                              <w:rPr>
+                                <w:sz w:val="16"/>
+                                <w:szCs w:val="16"/>
+                                <w:lang w:val="en-GB"/>
+                              </w:rPr>
+                              <w:t>.</w:t>
                             </w:r>
                             <w:r>
                               <w:rPr>
@@ -4752,11 +5353,19 @@
                             </w:pPr>
                             <w:r>
                               <w:rPr>
-                                <w:sz w:val="18"/>
-                                <w:szCs w:val="18"/>
-                                <w:lang w:val="en-GB"/>
-                              </w:rPr>
-                              <w:t>W1370.</w:t>
+                                <w:sz w:val="16"/>
+                                <w:szCs w:val="16"/>
+                                <w:lang w:val="en-GB"/>
+                              </w:rPr>
+                              <w:t>W1808786</w:t>
+                            </w:r>
+                            <w:r>
+                              <w:rPr>
+                                <w:sz w:val="16"/>
+                                <w:szCs w:val="16"/>
+                                <w:lang w:val="en-GB"/>
+                              </w:rPr>
+                              <w:t>.</w:t>
                             </w:r>
                             <w:r>
                               <w:rPr>
@@ -4777,11 +5386,19 @@
                             </w:pPr>
                             <w:r>
                               <w:rPr>
-                                <w:sz w:val="18"/>
-                                <w:szCs w:val="18"/>
-                                <w:lang w:val="en-GB"/>
-                              </w:rPr>
-                              <w:t>W1370.</w:t>
+                                <w:sz w:val="16"/>
+                                <w:szCs w:val="16"/>
+                                <w:lang w:val="en-GB"/>
+                              </w:rPr>
+                              <w:t>W1808786</w:t>
+                            </w:r>
+                            <w:r>
+                              <w:rPr>
+                                <w:sz w:val="16"/>
+                                <w:szCs w:val="16"/>
+                                <w:lang w:val="en-GB"/>
+                              </w:rPr>
+                              <w:t>.</w:t>
                             </w:r>
                             <w:r>
                               <w:rPr>
@@ -4802,11 +5419,11 @@
                             </w:pPr>
                             <w:r>
                               <w:rPr>
-                                <w:sz w:val="18"/>
-                                <w:szCs w:val="18"/>
-                                <w:lang w:val="en-GB"/>
-                              </w:rPr>
-                              <w:t>W1370.</w:t>
+                                <w:sz w:val="16"/>
+                                <w:szCs w:val="16"/>
+                                <w:lang w:val="en-GB"/>
+                              </w:rPr>
+                              <w:t>W1808786.</w:t>
                             </w:r>
                             <w:r>
                               <w:rPr>
@@ -4827,11 +5444,11 @@
                             </w:pPr>
                             <w:r>
                               <w:rPr>
-                                <w:sz w:val="18"/>
-                                <w:szCs w:val="18"/>
-                                <w:lang w:val="en-GB"/>
-                              </w:rPr>
-                              <w:t>W1370.</w:t>
+                                <w:sz w:val="16"/>
+                                <w:szCs w:val="16"/>
+                                <w:lang w:val="en-GB"/>
+                              </w:rPr>
+                              <w:t>W1808786.</w:t>
                             </w:r>
                             <w:r>
                               <w:rPr>
@@ -4852,11 +5469,11 @@
                             </w:pPr>
                             <w:r>
                               <w:rPr>
-                                <w:sz w:val="18"/>
-                                <w:szCs w:val="18"/>
-                                <w:lang w:val="en-GB"/>
-                              </w:rPr>
-                              <w:t>W1370.</w:t>
+                                <w:sz w:val="16"/>
+                                <w:szCs w:val="16"/>
+                                <w:lang w:val="en-GB"/>
+                              </w:rPr>
+                              <w:t>W1808786.</w:t>
                             </w:r>
                             <w:r>
                               <w:rPr>
@@ -4885,27 +5502,19 @@
                             </w:pPr>
                             <w:r>
                               <w:rPr>
-                                <w:sz w:val="18"/>
-                                <w:szCs w:val="18"/>
-                                <w:lang w:val="en-GB"/>
-                              </w:rPr>
-                              <w:t>W1370.</w:t>
-                            </w:r>
-                            <w:r>
-                              <w:rPr>
-                                <w:sz w:val="16"/>
-                                <w:szCs w:val="16"/>
-                                <w:lang w:val="en-GB"/>
-                              </w:rPr>
-                              <w:t>staffEmail VARCHAR(255</w:t>
-                            </w:r>
-                            <w:r>
-                              <w:rPr>
-                                <w:sz w:val="16"/>
-                                <w:szCs w:val="16"/>
-                                <w:lang w:val="en-GB"/>
-                              </w:rPr>
-                              <w:t>)</w:t>
+                                <w:sz w:val="16"/>
+                                <w:szCs w:val="16"/>
+                                <w:lang w:val="en-GB"/>
+                              </w:rPr>
+                              <w:t>W1808786.</w:t>
+                            </w:r>
+                            <w:r>
+                              <w:rPr>
+                                <w:sz w:val="16"/>
+                                <w:szCs w:val="16"/>
+                                <w:lang w:val="en-GB"/>
+                              </w:rPr>
+                              <w:t>staffEmail VARCHAR(255)</w:t>
                             </w:r>
                           </w:p>
                           <w:p>
@@ -4916,6 +5525,14 @@
                                 <w:lang w:val="en-GB"/>
                               </w:rPr>
                             </w:pPr>
+                            <w:r>
+                              <w:rPr>
+                                <w:sz w:val="16"/>
+                                <w:szCs w:val="16"/>
+                                <w:lang w:val="en-GB"/>
+                              </w:rPr>
+                              <w:t>W1808786.</w:t>
+                            </w:r>
                             <w:r>
                               <w:rPr>
                                 <w:sz w:val="16"/>
@@ -4947,7 +5564,7 @@
           </mc:Choice>
           <mc:Fallback>
             <w:pict>
-              <v:shape w14:anchorId="2EA0C530" id="Text Box 4" o:spid="_x0000_s1038" type="#_x0000_t202" style="position:absolute;margin-left:51.25pt;margin-top:-27pt;width:141.2pt;height:182pt;z-index:251663360;visibility:visible;mso-wrap-style:square;mso-width-percent:0;mso-height-percent:0;mso-wrap-distance-left:9pt;mso-wrap-distance-top:0;mso-wrap-distance-right:9pt;mso-wrap-distance-bottom:0;mso-position-horizontal:absolute;mso-position-horizontal-relative:text;mso-position-vertical:absolute;mso-position-vertical-relative:text;mso-width-percent:0;mso-height-percent:0;mso-width-relative:margin;mso-height-relative:margin;v-text-anchor:top" o:gfxdata="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" fillcolor="white [3201]" strokeweight=".5pt">
+              <v:shape w14:anchorId="31F9EB38" id="Text Box 4" o:spid="_x0000_s1039" type="#_x0000_t202" style="position:absolute;margin-left:51.25pt;margin-top:-27pt;width:141.2pt;height:182pt;z-index:251663360;visibility:visible;mso-wrap-style:square;mso-width-percent:0;mso-height-percent:0;mso-wrap-distance-left:9pt;mso-wrap-distance-top:0;mso-wrap-distance-right:9pt;mso-wrap-distance-bottom:0;mso-position-horizontal:absolute;mso-position-horizontal-relative:text;mso-position-vertical:absolute;mso-position-vertical-relative:text;mso-width-percent:0;mso-height-percent:0;mso-width-relative:margin;mso-height-relative:margin;v-text-anchor:top" o:gfxdata="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" fillcolor="white [3201]" strokeweight=".5pt">
                 <v:textbox>
                   <w:txbxContent>
                     <w:p>
@@ -4960,11 +5577,19 @@
                       </w:pPr>
                       <w:r>
                         <w:rPr>
-                          <w:sz w:val="18"/>
-                          <w:szCs w:val="18"/>
-                          <w:lang w:val="en-GB"/>
-                        </w:rPr>
-                        <w:t>W1370.</w:t>
+                          <w:sz w:val="16"/>
+                          <w:szCs w:val="16"/>
+                          <w:lang w:val="en-GB"/>
+                        </w:rPr>
+                        <w:t>W1808786</w:t>
+                      </w:r>
+                      <w:r>
+                        <w:rPr>
+                          <w:sz w:val="16"/>
+                          <w:szCs w:val="16"/>
+                          <w:lang w:val="en-GB"/>
+                        </w:rPr>
+                        <w:t>.</w:t>
                       </w:r>
                       <w:r>
                         <w:rPr>
@@ -4985,11 +5610,19 @@
                       </w:pPr>
                       <w:r>
                         <w:rPr>
-                          <w:sz w:val="18"/>
-                          <w:szCs w:val="18"/>
-                          <w:lang w:val="en-GB"/>
-                        </w:rPr>
-                        <w:t>W1370.</w:t>
+                          <w:sz w:val="16"/>
+                          <w:szCs w:val="16"/>
+                          <w:lang w:val="en-GB"/>
+                        </w:rPr>
+                        <w:t>W1808786</w:t>
+                      </w:r>
+                      <w:r>
+                        <w:rPr>
+                          <w:sz w:val="16"/>
+                          <w:szCs w:val="16"/>
+                          <w:lang w:val="en-GB"/>
+                        </w:rPr>
+                        <w:t>.</w:t>
                       </w:r>
                       <w:r>
                         <w:rPr>
@@ -5010,11 +5643,19 @@
                       </w:pPr>
                       <w:r>
                         <w:rPr>
-                          <w:sz w:val="18"/>
-                          <w:szCs w:val="18"/>
-                          <w:lang w:val="en-GB"/>
-                        </w:rPr>
-                        <w:t>W1370.</w:t>
+                          <w:sz w:val="16"/>
+                          <w:szCs w:val="16"/>
+                          <w:lang w:val="en-GB"/>
+                        </w:rPr>
+                        <w:t>W1808786</w:t>
+                      </w:r>
+                      <w:r>
+                        <w:rPr>
+                          <w:sz w:val="16"/>
+                          <w:szCs w:val="16"/>
+                          <w:lang w:val="en-GB"/>
+                        </w:rPr>
+                        <w:t>.</w:t>
                       </w:r>
                       <w:r>
                         <w:rPr>
@@ -5035,27 +5676,19 @@
                       </w:pPr>
                       <w:r>
                         <w:rPr>
-                          <w:sz w:val="18"/>
-                          <w:szCs w:val="18"/>
-                          <w:lang w:val="en-GB"/>
-                        </w:rPr>
-                        <w:t>W1370.</w:t>
-                      </w:r>
-                      <w:r>
-                        <w:rPr>
-                          <w:sz w:val="16"/>
-                          <w:szCs w:val="16"/>
-                          <w:lang w:val="en-GB"/>
-                        </w:rPr>
-                        <w:t xml:space="preserve">staffPosition </w:t>
-                      </w:r>
-                      <w:r>
-                        <w:rPr>
-                          <w:sz w:val="16"/>
-                          <w:szCs w:val="16"/>
-                          <w:lang w:val="en-GB"/>
-                        </w:rPr>
-                        <w:t>VARCHAR(255)</w:t>
+                          <w:sz w:val="16"/>
+                          <w:szCs w:val="16"/>
+                          <w:lang w:val="en-GB"/>
+                        </w:rPr>
+                        <w:t>W1808786.</w:t>
+                      </w:r>
+                      <w:r>
+                        <w:rPr>
+                          <w:sz w:val="16"/>
+                          <w:szCs w:val="16"/>
+                          <w:lang w:val="en-GB"/>
+                        </w:rPr>
+                        <w:t>staffPosition VARCHAR(255)</w:t>
                       </w:r>
                     </w:p>
                     <w:p>
@@ -5068,11 +5701,11 @@
                       </w:pPr>
                       <w:r>
                         <w:rPr>
-                          <w:sz w:val="18"/>
-                          <w:szCs w:val="18"/>
-                          <w:lang w:val="en-GB"/>
-                        </w:rPr>
-                        <w:t>W1370.</w:t>
+                          <w:sz w:val="16"/>
+                          <w:szCs w:val="16"/>
+                          <w:lang w:val="en-GB"/>
+                        </w:rPr>
+                        <w:t>W1808786.</w:t>
                       </w:r>
                       <w:r>
                         <w:rPr>
@@ -5093,11 +5726,11 @@
                       </w:pPr>
                       <w:r>
                         <w:rPr>
-                          <w:sz w:val="18"/>
-                          <w:szCs w:val="18"/>
-                          <w:lang w:val="en-GB"/>
-                        </w:rPr>
-                        <w:t>W1370.</w:t>
+                          <w:sz w:val="16"/>
+                          <w:szCs w:val="16"/>
+                          <w:lang w:val="en-GB"/>
+                        </w:rPr>
+                        <w:t>W1808786.</w:t>
                       </w:r>
                       <w:r>
                         <w:rPr>
@@ -5126,35 +5759,19 @@
                       </w:pPr>
                       <w:r>
                         <w:rPr>
-                          <w:sz w:val="18"/>
-                          <w:szCs w:val="18"/>
-                          <w:lang w:val="en-GB"/>
-                        </w:rPr>
-                        <w:t>W1370.</w:t>
-                      </w:r>
-                      <w:r>
-                        <w:rPr>
-                          <w:sz w:val="16"/>
-                          <w:szCs w:val="16"/>
-                          <w:lang w:val="en-GB"/>
-                        </w:rPr>
-                        <w:t xml:space="preserve">staffEmail </w:t>
-                      </w:r>
-                      <w:r>
-                        <w:rPr>
-                          <w:sz w:val="16"/>
-                          <w:szCs w:val="16"/>
-                          <w:lang w:val="en-GB"/>
-                        </w:rPr>
-                        <w:t>VARCHAR(255</w:t>
-                      </w:r>
-                      <w:r>
-                        <w:rPr>
-                          <w:sz w:val="16"/>
-                          <w:szCs w:val="16"/>
-                          <w:lang w:val="en-GB"/>
-                        </w:rPr>
-                        <w:t>)</w:t>
+                          <w:sz w:val="16"/>
+                          <w:szCs w:val="16"/>
+                          <w:lang w:val="en-GB"/>
+                        </w:rPr>
+                        <w:t>W1808786.</w:t>
+                      </w:r>
+                      <w:r>
+                        <w:rPr>
+                          <w:sz w:val="16"/>
+                          <w:szCs w:val="16"/>
+                          <w:lang w:val="en-GB"/>
+                        </w:rPr>
+                        <w:t>staffEmail VARCHAR(255)</w:t>
                       </w:r>
                     </w:p>
                     <w:p>
@@ -5171,15 +5788,15 @@
                           <w:szCs w:val="16"/>
                           <w:lang w:val="en-GB"/>
                         </w:rPr>
-                        <w:t xml:space="preserve">staffMobNo </w:t>
-                      </w:r>
-                      <w:r>
-                        <w:rPr>
-                          <w:sz w:val="16"/>
-                          <w:szCs w:val="16"/>
-                          <w:lang w:val="en-GB"/>
-                        </w:rPr>
-                        <w:t>VARCHAR(255)</w:t>
+                        <w:t>W1808786.</w:t>
+                      </w:r>
+                      <w:r>
+                        <w:rPr>
+                          <w:sz w:val="16"/>
+                          <w:szCs w:val="16"/>
+                          <w:lang w:val="en-GB"/>
+                        </w:rPr>
+                        <w:t>staffMobNo VARCHAR(255)</w:t>
                       </w:r>
                     </w:p>
                   </w:txbxContent>
@@ -5198,7 +5815,7 @@
         <mc:AlternateContent>
           <mc:Choice Requires="wps">
             <w:drawing>
-              <wp:anchor distT="0" distB="0" distL="114300" distR="114300" simplePos="0" relativeHeight="251659264" behindDoc="0" locked="0" layoutInCell="1" allowOverlap="1" wp14:anchorId="33AD2177" wp14:editId="13E9AB9F">
+              <wp:anchor distT="0" distB="0" distL="114300" distR="114300" simplePos="0" relativeHeight="251659264" behindDoc="0" locked="0" layoutInCell="1" allowOverlap="1" wp14:anchorId="2DC3653B" wp14:editId="3C0F5157">
                 <wp:simplePos x="0" y="0"/>
                 <wp:positionH relativeFrom="margin">
                   <wp:align>left</wp:align>
@@ -5282,7 +5899,7 @@
         <mc:AlternateContent>
           <mc:Choice Requires="wps">
             <w:drawing>
-              <wp:anchor distT="0" distB="0" distL="114300" distR="114300" simplePos="0" relativeHeight="251660288" behindDoc="0" locked="0" layoutInCell="1" allowOverlap="1" wp14:anchorId="0669C0FE" wp14:editId="221D75AA">
+              <wp:anchor distT="0" distB="0" distL="114300" distR="114300" simplePos="0" relativeHeight="251660288" behindDoc="0" locked="0" layoutInCell="1" allowOverlap="1" wp14:anchorId="32B04655" wp14:editId="2F86E88C">
                 <wp:simplePos x="0" y="0"/>
                 <wp:positionH relativeFrom="column">
                   <wp:posOffset>193089</wp:posOffset>
@@ -5393,7 +6010,7 @@
           </mc:Choice>
           <mc:Fallback>
             <w:pict>
-              <v:shape w14:anchorId="0669C0FE" id="Text Box 2" o:spid="_x0000_s1039" type="#_x0000_t202" style="position:absolute;margin-left:15.2pt;margin-top:-51.9pt;width:142.6pt;height:21.45pt;z-index:251660288;visibility:visible;mso-wrap-style:square;mso-width-percent:0;mso-wrap-distance-left:9pt;mso-wrap-distance-top:0;mso-wrap-distance-right:9pt;mso-wrap-distance-bottom:0;mso-position-horizontal:absolute;mso-position-horizontal-relative:text;mso-position-vertical:absolute;mso-position-vertical-relative:text;mso-width-percent:0;mso-width-relative:margin;v-text-anchor:top" o:gfxdata="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" fillcolor="#c9c9c9 [1942]" strokeweight=".5pt">
+              <v:shape w14:anchorId="32B04655" id="Text Box 2" o:spid="_x0000_s1040" type="#_x0000_t202" style="position:absolute;margin-left:15.2pt;margin-top:-51.9pt;width:142.6pt;height:21.45pt;z-index:251660288;visibility:visible;mso-wrap-style:square;mso-width-percent:0;mso-wrap-distance-left:9pt;mso-wrap-distance-top:0;mso-wrap-distance-right:9pt;mso-wrap-distance-bottom:0;mso-position-horizontal:absolute;mso-position-horizontal-relative:text;mso-position-vertical:absolute;mso-position-vertical-relative:text;mso-width-percent:0;mso-width-relative:margin;v-text-anchor:top" o:gfxdata="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" fillcolor="#c9c9c9 [1942]" strokeweight=".5pt">
                 <v:textbox>
                   <w:txbxContent>
                     <w:p>
@@ -5450,7 +6067,7 @@
         <mc:AlternateContent>
           <mc:Choice Requires="wps">
             <w:drawing>
-              <wp:anchor distT="0" distB="0" distL="114300" distR="114300" simplePos="0" relativeHeight="251747328" behindDoc="0" locked="0" layoutInCell="1" allowOverlap="1" wp14:anchorId="5F37C6BC" wp14:editId="79CFFB2D">
+              <wp:anchor distT="0" distB="0" distL="114300" distR="114300" simplePos="0" relativeHeight="251747328" behindDoc="0" locked="0" layoutInCell="1" allowOverlap="1" wp14:anchorId="65940924" wp14:editId="7B2F9273">
                 <wp:simplePos x="0" y="0"/>
                 <wp:positionH relativeFrom="column">
                   <wp:posOffset>7139354</wp:posOffset>
@@ -5564,7 +6181,7 @@
         <mc:AlternateContent>
           <mc:Choice Requires="wps">
             <w:drawing>
-              <wp:anchor distT="0" distB="0" distL="114300" distR="114300" simplePos="0" relativeHeight="251745280" behindDoc="0" locked="0" layoutInCell="1" allowOverlap="1" wp14:anchorId="3AE3E83B" wp14:editId="5450F513">
+              <wp:anchor distT="0" distB="0" distL="114300" distR="114300" simplePos="0" relativeHeight="251745280" behindDoc="0" locked="0" layoutInCell="1" allowOverlap="1" wp14:anchorId="6B1246F4" wp14:editId="3738DE2D">
                 <wp:simplePos x="0" y="0"/>
                 <wp:positionH relativeFrom="leftMargin">
                   <wp:align>right</wp:align>
@@ -5679,7 +6296,7 @@
         <mc:AlternateContent>
           <mc:Choice Requires="wps">
             <w:drawing>
-              <wp:anchor distT="0" distB="0" distL="114300" distR="114300" simplePos="0" relativeHeight="251717632" behindDoc="0" locked="0" layoutInCell="1" allowOverlap="1" wp14:anchorId="40D6CB58" wp14:editId="0B43C8F6">
+              <wp:anchor distT="0" distB="0" distL="114300" distR="114300" simplePos="0" relativeHeight="251717632" behindDoc="0" locked="0" layoutInCell="1" allowOverlap="1" wp14:anchorId="1BB02E9B" wp14:editId="50F8A402">
                 <wp:simplePos x="0" y="0"/>
                 <wp:positionH relativeFrom="column">
                   <wp:posOffset>6321668</wp:posOffset>
@@ -5755,7 +6372,7 @@
         <mc:AlternateContent>
           <mc:Choice Requires="wps">
             <w:drawing>
-              <wp:anchor distT="0" distB="0" distL="114300" distR="114300" simplePos="0" relativeHeight="251739136" behindDoc="0" locked="0" layoutInCell="1" allowOverlap="1" wp14:anchorId="42813E9D" wp14:editId="734BDE2E">
+              <wp:anchor distT="0" distB="0" distL="114300" distR="114300" simplePos="0" relativeHeight="251739136" behindDoc="0" locked="0" layoutInCell="1" allowOverlap="1" wp14:anchorId="6DB8C74D" wp14:editId="64C2C85C">
                 <wp:simplePos x="0" y="0"/>
                 <wp:positionH relativeFrom="column">
                   <wp:posOffset>272073</wp:posOffset>
@@ -5889,7 +6506,7 @@
         <mc:AlternateContent>
           <mc:Choice Requires="wps">
             <w:drawing>
-              <wp:anchor distT="0" distB="0" distL="114300" distR="114300" simplePos="0" relativeHeight="251737088" behindDoc="0" locked="0" layoutInCell="1" allowOverlap="1" wp14:anchorId="4097800D" wp14:editId="0F183796">
+              <wp:anchor distT="0" distB="0" distL="114300" distR="114300" simplePos="0" relativeHeight="251737088" behindDoc="0" locked="0" layoutInCell="1" allowOverlap="1" wp14:anchorId="1F8D6723" wp14:editId="0EBA6AE8">
                 <wp:simplePos x="0" y="0"/>
                 <wp:positionH relativeFrom="column">
                   <wp:posOffset>5151755</wp:posOffset>
@@ -6015,7 +6632,7 @@
         <mc:AlternateContent>
           <mc:Choice Requires="wps">
             <w:drawing>
-              <wp:anchor distT="0" distB="0" distL="114300" distR="114300" simplePos="0" relativeHeight="251735040" behindDoc="0" locked="0" layoutInCell="1" allowOverlap="1" wp14:anchorId="2F192632" wp14:editId="72DB288C">
+              <wp:anchor distT="0" distB="0" distL="114300" distR="114300" simplePos="0" relativeHeight="251735040" behindDoc="0" locked="0" layoutInCell="1" allowOverlap="1" wp14:anchorId="20A3FACF" wp14:editId="4DD99756">
                 <wp:simplePos x="0" y="0"/>
                 <wp:positionH relativeFrom="column">
                   <wp:posOffset>2848072</wp:posOffset>
@@ -6141,7 +6758,7 @@
         <mc:AlternateContent>
           <mc:Choice Requires="wps">
             <w:drawing>
-              <wp:anchor distT="0" distB="0" distL="114300" distR="114300" simplePos="0" relativeHeight="251743232" behindDoc="0" locked="0" layoutInCell="1" allowOverlap="1" wp14:anchorId="5CAF81A3" wp14:editId="540D30F1">
+              <wp:anchor distT="0" distB="0" distL="114300" distR="114300" simplePos="0" relativeHeight="251743232" behindDoc="0" locked="0" layoutInCell="1" allowOverlap="1" wp14:anchorId="2F8FAAAA" wp14:editId="35930F3B">
                 <wp:simplePos x="0" y="0"/>
                 <wp:positionH relativeFrom="column">
                   <wp:posOffset>6048082</wp:posOffset>
@@ -6251,7 +6868,7 @@
           <w:szCs w:val="16"/>
         </w:rPr>
         <w:drawing>
-          <wp:inline distT="0" distB="0" distL="0" distR="0" wp14:anchorId="191B6884" wp14:editId="4B85570F">
+          <wp:inline distT="0" distB="0" distL="0" distR="0" wp14:anchorId="65BC0B3F" wp14:editId="7A084E4B">
             <wp:extent cx="553720" cy="272415"/>
             <wp:effectExtent l="0" t="0" r="0" b="0"/>
             <wp:docPr id="77" name="Picture 77"/>
@@ -6308,7 +6925,7 @@
         <mc:AlternateContent>
           <mc:Choice Requires="wps">
             <w:drawing>
-              <wp:anchor distT="0" distB="0" distL="114300" distR="114300" simplePos="0" relativeHeight="251741184" behindDoc="0" locked="0" layoutInCell="1" allowOverlap="1" wp14:anchorId="5569C2C0" wp14:editId="55611398">
+              <wp:anchor distT="0" distB="0" distL="114300" distR="114300" simplePos="0" relativeHeight="251741184" behindDoc="0" locked="0" layoutInCell="1" allowOverlap="1" wp14:anchorId="2BB08E5B" wp14:editId="2F51FD52">
                 <wp:simplePos x="0" y="0"/>
                 <wp:positionH relativeFrom="column">
                   <wp:posOffset>2004646</wp:posOffset>
@@ -6442,7 +7059,7 @@
         <mc:AlternateContent>
           <mc:Choice Requires="wps">
             <w:drawing>
-              <wp:anchor distT="0" distB="0" distL="114300" distR="114300" simplePos="0" relativeHeight="251734016" behindDoc="0" locked="0" layoutInCell="1" allowOverlap="1" wp14:anchorId="083991E1" wp14:editId="239E082E">
+              <wp:anchor distT="0" distB="0" distL="114300" distR="114300" simplePos="0" relativeHeight="251734016" behindDoc="0" locked="0" layoutInCell="1" allowOverlap="1" wp14:anchorId="776FF878" wp14:editId="1D9C10F4">
                 <wp:simplePos x="0" y="0"/>
                 <wp:positionH relativeFrom="column">
                   <wp:posOffset>4246685</wp:posOffset>
@@ -6554,7 +7171,7 @@
         <mc:AlternateContent>
           <mc:Choice Requires="wps">
             <w:drawing>
-              <wp:anchor distT="0" distB="0" distL="114300" distR="114300" simplePos="0" relativeHeight="251700224" behindDoc="0" locked="0" layoutInCell="1" allowOverlap="1" wp14:anchorId="00ACA355" wp14:editId="7A02A674">
+              <wp:anchor distT="0" distB="0" distL="114300" distR="114300" simplePos="0" relativeHeight="251700224" behindDoc="0" locked="0" layoutInCell="1" allowOverlap="1" wp14:anchorId="07430FC6" wp14:editId="32C0DC13">
                 <wp:simplePos x="0" y="0"/>
                 <wp:positionH relativeFrom="column">
                   <wp:posOffset>1345223</wp:posOffset>
@@ -6711,7 +7328,7 @@
         <mc:AlternateContent>
           <mc:Choice Requires="wps">
             <w:drawing>
-              <wp:anchor distT="0" distB="0" distL="114300" distR="114300" simplePos="0" relativeHeight="251732992" behindDoc="0" locked="0" layoutInCell="1" allowOverlap="1" wp14:anchorId="52B8A148" wp14:editId="1010372D">
+              <wp:anchor distT="0" distB="0" distL="114300" distR="114300" simplePos="0" relativeHeight="251732992" behindDoc="0" locked="0" layoutInCell="1" allowOverlap="1" wp14:anchorId="2BC780C6" wp14:editId="1FA3E46E">
                 <wp:simplePos x="0" y="0"/>
                 <wp:positionH relativeFrom="column">
                   <wp:posOffset>2496820</wp:posOffset>
@@ -6798,7 +7415,7 @@
         <mc:AlternateContent>
           <mc:Choice Requires="wps">
             <w:drawing>
-              <wp:anchor distT="0" distB="0" distL="114300" distR="114300" simplePos="0" relativeHeight="251671552" behindDoc="0" locked="0" layoutInCell="1" allowOverlap="1" wp14:anchorId="59218207" wp14:editId="758627B9">
+              <wp:anchor distT="0" distB="0" distL="114300" distR="114300" simplePos="0" relativeHeight="251671552" behindDoc="0" locked="0" layoutInCell="1" allowOverlap="1" wp14:anchorId="6D7F01C9" wp14:editId="3C747434">
                 <wp:simplePos x="0" y="0"/>
                 <wp:positionH relativeFrom="page">
                   <wp:align>right</wp:align>
@@ -6882,7 +7499,7 @@
         <mc:AlternateContent>
           <mc:Choice Requires="wps">
             <w:drawing>
-              <wp:anchor distT="0" distB="0" distL="114300" distR="114300" simplePos="0" relativeHeight="251712512" behindDoc="0" locked="0" layoutInCell="1" allowOverlap="1" wp14:anchorId="36AED49A" wp14:editId="6C1EDD1A">
+              <wp:anchor distT="0" distB="0" distL="114300" distR="114300" simplePos="0" relativeHeight="251712512" behindDoc="0" locked="0" layoutInCell="1" allowOverlap="1" wp14:anchorId="5A9AD637" wp14:editId="0118E855">
                 <wp:simplePos x="0" y="0"/>
                 <wp:positionH relativeFrom="column">
                   <wp:posOffset>7754815</wp:posOffset>
@@ -6947,6 +7564,22 @@
                                 <w:szCs w:val="16"/>
                                 <w:lang w:val="en-GB"/>
                               </w:rPr>
+                              <w:t>W1808786</w:t>
+                            </w:r>
+                            <w:r>
+                              <w:rPr>
+                                <w:sz w:val="16"/>
+                                <w:szCs w:val="16"/>
+                                <w:lang w:val="en-GB"/>
+                              </w:rPr>
+                              <w:t>.</w:t>
+                            </w:r>
+                            <w:r>
+                              <w:rPr>
+                                <w:sz w:val="16"/>
+                                <w:szCs w:val="16"/>
+                                <w:lang w:val="en-GB"/>
+                              </w:rPr>
                               <w:t>EquipcODE</w:t>
                             </w:r>
                             <w:r>
@@ -6966,6 +7599,22 @@
                                 <w:lang w:val="en-GB"/>
                               </w:rPr>
                             </w:pPr>
+                            <w:r>
+                              <w:rPr>
+                                <w:sz w:val="16"/>
+                                <w:szCs w:val="16"/>
+                                <w:lang w:val="en-GB"/>
+                              </w:rPr>
+                              <w:t>W1808786</w:t>
+                            </w:r>
+                            <w:r>
+                              <w:rPr>
+                                <w:sz w:val="16"/>
+                                <w:szCs w:val="16"/>
+                                <w:lang w:val="en-GB"/>
+                              </w:rPr>
+                              <w:t>.</w:t>
+                            </w:r>
                             <w:r>
                               <w:rPr>
                                 <w:sz w:val="16"/>
@@ -7015,7 +7664,7 @@
           </mc:Choice>
           <mc:Fallback>
             <w:pict>
-              <v:shape w14:anchorId="36AED49A" id="Text Box 46" o:spid="_x0000_s1049" type="#_x0000_t202" style="position:absolute;margin-left:610.6pt;margin-top:378pt;width:105.15pt;height:38.05pt;z-index:251712512;visibility:visible;mso-wrap-style:square;mso-width-percent:0;mso-height-percent:0;mso-wrap-distance-left:9pt;mso-wrap-distance-top:0;mso-wrap-distance-right:9pt;mso-wrap-distance-bottom:0;mso-position-horizontal:absolute;mso-position-horizontal-relative:text;mso-position-vertical:absolute;mso-position-vertical-relative:text;mso-width-percent:0;mso-height-percent:0;mso-width-relative:margin;mso-height-relative:margin;v-text-anchor:top" o:gfxdata="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" fillcolor="white [3201]" strokeweight=".5pt">
+              <v:shape w14:anchorId="5A9AD637" id="Text Box 46" o:spid="_x0000_s1050" type="#_x0000_t202" style="position:absolute;margin-left:610.6pt;margin-top:378pt;width:105.15pt;height:38.05pt;z-index:251712512;visibility:visible;mso-wrap-style:square;mso-width-percent:0;mso-height-percent:0;mso-wrap-distance-left:9pt;mso-wrap-distance-top:0;mso-wrap-distance-right:9pt;mso-wrap-distance-bottom:0;mso-position-horizontal:absolute;mso-position-horizontal-relative:text;mso-position-vertical:absolute;mso-position-vertical-relative:text;mso-width-percent:0;mso-height-percent:0;mso-width-relative:margin;mso-height-relative:margin;v-text-anchor:top" o:gfxdata="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" fillcolor="white [3201]" strokeweight=".5pt">
                 <v:textbox>
                   <w:txbxContent>
                     <w:p>
@@ -7032,6 +7681,22 @@
                           <w:szCs w:val="16"/>
                           <w:lang w:val="en-GB"/>
                         </w:rPr>
+                        <w:t>W1808786</w:t>
+                      </w:r>
+                      <w:r>
+                        <w:rPr>
+                          <w:sz w:val="16"/>
+                          <w:szCs w:val="16"/>
+                          <w:lang w:val="en-GB"/>
+                        </w:rPr>
+                        <w:t>.</w:t>
+                      </w:r>
+                      <w:r>
+                        <w:rPr>
+                          <w:sz w:val="16"/>
+                          <w:szCs w:val="16"/>
+                          <w:lang w:val="en-GB"/>
+                        </w:rPr>
                         <w:t>EquipcODE</w:t>
                       </w:r>
                       <w:r>
@@ -7051,6 +7716,22 @@
                           <w:lang w:val="en-GB"/>
                         </w:rPr>
                       </w:pPr>
+                      <w:r>
+                        <w:rPr>
+                          <w:sz w:val="16"/>
+                          <w:szCs w:val="16"/>
+                          <w:lang w:val="en-GB"/>
+                        </w:rPr>
+                        <w:t>W1808786</w:t>
+                      </w:r>
+                      <w:r>
+                        <w:rPr>
+                          <w:sz w:val="16"/>
+                          <w:szCs w:val="16"/>
+                          <w:lang w:val="en-GB"/>
+                        </w:rPr>
+                        <w:t>.</w:t>
+                      </w:r>
                       <w:r>
                         <w:rPr>
                           <w:sz w:val="16"/>
@@ -7094,7 +7775,7 @@
         <mc:AlternateContent>
           <mc:Choice Requires="wps">
             <w:drawing>
-              <wp:anchor distT="0" distB="0" distL="114300" distR="114300" simplePos="0" relativeHeight="251713536" behindDoc="0" locked="0" layoutInCell="1" allowOverlap="1" wp14:anchorId="77152162" wp14:editId="00AE9F05">
+              <wp:anchor distT="0" distB="0" distL="114300" distR="114300" simplePos="0" relativeHeight="251713536" behindDoc="0" locked="0" layoutInCell="1" allowOverlap="1" wp14:anchorId="3395AB05" wp14:editId="0FCEA3C1">
                 <wp:simplePos x="0" y="0"/>
                 <wp:positionH relativeFrom="column">
                   <wp:posOffset>7297615</wp:posOffset>
@@ -7254,7 +7935,7 @@
         <mc:AlternateContent>
           <mc:Choice Requires="wps">
             <w:drawing>
-              <wp:anchor distT="0" distB="0" distL="114300" distR="114300" simplePos="0" relativeHeight="251711488" behindDoc="0" locked="0" layoutInCell="1" allowOverlap="1" wp14:anchorId="46174461" wp14:editId="05A7149C">
+              <wp:anchor distT="0" distB="0" distL="114300" distR="114300" simplePos="0" relativeHeight="251711488" behindDoc="0" locked="0" layoutInCell="1" allowOverlap="1" wp14:anchorId="056CE64A" wp14:editId="3DCB656F">
                 <wp:simplePos x="0" y="0"/>
                 <wp:positionH relativeFrom="column">
                   <wp:posOffset>7341235</wp:posOffset>
@@ -7367,7 +8048,7 @@
           </mc:Choice>
           <mc:Fallback>
             <w:pict>
-              <v:shape w14:anchorId="46174461" id="Text Box 45" o:spid="_x0000_s1051" type="#_x0000_t202" style="position:absolute;margin-left:578.05pt;margin-top:358.6pt;width:116.3pt;height:18.65pt;z-index:251711488;visibility:visible;mso-wrap-style:square;mso-width-percent:0;mso-height-percent:0;mso-wrap-distance-left:9pt;mso-wrap-distance-top:0;mso-wrap-distance-right:9pt;mso-wrap-distance-bottom:0;mso-position-horizontal:absolute;mso-position-horizontal-relative:text;mso-position-vertical:absolute;mso-position-vertical-relative:text;mso-width-percent:0;mso-height-percent:0;mso-width-relative:margin;mso-height-relative:margin;v-text-anchor:top" o:gfxdata="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" fillcolor="#c9c9c9 [1942]" strokeweight=".5pt">
+              <v:shape w14:anchorId="056CE64A" id="Text Box 45" o:spid="_x0000_s1052" type="#_x0000_t202" style="position:absolute;margin-left:578.05pt;margin-top:358.6pt;width:116.3pt;height:18.65pt;z-index:251711488;visibility:visible;mso-wrap-style:square;mso-width-percent:0;mso-height-percent:0;mso-wrap-distance-left:9pt;mso-wrap-distance-top:0;mso-wrap-distance-right:9pt;mso-wrap-distance-bottom:0;mso-position-horizontal:absolute;mso-position-horizontal-relative:text;mso-position-vertical:absolute;mso-position-vertical-relative:text;mso-width-percent:0;mso-height-percent:0;mso-width-relative:margin;mso-height-relative:margin;v-text-anchor:top" o:gfxdata="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" fillcolor="#c9c9c9 [1942]" strokeweight=".5pt">
                 <v:textbox>
                   <w:txbxContent>
                     <w:p>
@@ -7423,7 +8104,7 @@
         <mc:AlternateContent>
           <mc:Choice Requires="wps">
             <w:drawing>
-              <wp:anchor distT="0" distB="0" distL="114300" distR="114300" simplePos="0" relativeHeight="251665408" behindDoc="0" locked="0" layoutInCell="1" allowOverlap="1" wp14:anchorId="75CE5BAB" wp14:editId="089F9567">
+              <wp:anchor distT="0" distB="0" distL="114300" distR="114300" simplePos="0" relativeHeight="251665408" behindDoc="0" locked="0" layoutInCell="1" allowOverlap="1" wp14:anchorId="3EFF2C87" wp14:editId="5E5C0711">
                 <wp:simplePos x="0" y="0"/>
                 <wp:positionH relativeFrom="column">
                   <wp:posOffset>5978525</wp:posOffset>
@@ -7533,7 +8214,7 @@
           </mc:Choice>
           <mc:Fallback>
             <w:pict>
-              <v:shape w14:anchorId="75CE5BAB" id="Text Box 5" o:spid="_x0000_s1052" type="#_x0000_t202" style="position:absolute;margin-left:470.75pt;margin-top:-27pt;width:144.7pt;height:21.45pt;z-index:251665408;visibility:visible;mso-wrap-style:square;mso-width-percent:0;mso-wrap-distance-left:9pt;mso-wrap-distance-top:0;mso-wrap-distance-right:9pt;mso-wrap-distance-bottom:0;mso-position-horizontal:absolute;mso-position-horizontal-relative:text;mso-position-vertical:absolute;mso-position-vertical-relative:text;mso-width-percent:0;mso-width-relative:margin;v-text-anchor:top" o:gfxdata="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" fillcolor="#c9c9c9 [1942]" strokeweight=".5pt">
+              <v:shape w14:anchorId="3EFF2C87" id="Text Box 5" o:spid="_x0000_s1053" type="#_x0000_t202" style="position:absolute;margin-left:470.75pt;margin-top:-27pt;width:144.7pt;height:21.45pt;z-index:251665408;visibility:visible;mso-wrap-style:square;mso-width-percent:0;mso-wrap-distance-left:9pt;mso-wrap-distance-top:0;mso-wrap-distance-right:9pt;mso-wrap-distance-bottom:0;mso-position-horizontal:absolute;mso-position-horizontal-relative:text;mso-position-vertical:absolute;mso-position-vertical-relative:text;mso-width-percent:0;mso-width-relative:margin;v-text-anchor:top" o:gfxdata="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" fillcolor="#c9c9c9 [1942]" strokeweight=".5pt">
                 <v:textbox>
                   <w:txbxContent>
                     <w:p>
@@ -7589,7 +8270,7 @@
         <mc:AlternateContent>
           <mc:Choice Requires="wps">
             <w:drawing>
-              <wp:anchor distT="0" distB="0" distL="114300" distR="114300" simplePos="0" relativeHeight="251708416" behindDoc="0" locked="0" layoutInCell="1" allowOverlap="1" wp14:anchorId="6D3341A5" wp14:editId="626A3DBE">
+              <wp:anchor distT="0" distB="0" distL="114300" distR="114300" simplePos="0" relativeHeight="251708416" behindDoc="0" locked="0" layoutInCell="1" allowOverlap="1" wp14:anchorId="0B87F0B8" wp14:editId="792A78A4">
                 <wp:simplePos x="0" y="0"/>
                 <wp:positionH relativeFrom="column">
                   <wp:posOffset>2250831</wp:posOffset>
@@ -7746,7 +8427,7 @@
         <mc:AlternateContent>
           <mc:Choice Requires="wps">
             <w:drawing>
-              <wp:anchor distT="0" distB="0" distL="114300" distR="114300" simplePos="0" relativeHeight="251731968" behindDoc="0" locked="0" layoutInCell="1" allowOverlap="1" wp14:anchorId="20CF83F5" wp14:editId="540610FD">
+              <wp:anchor distT="0" distB="0" distL="114300" distR="114300" simplePos="0" relativeHeight="251731968" behindDoc="0" locked="0" layoutInCell="1" allowOverlap="1" wp14:anchorId="6D631573" wp14:editId="0D3ACFF2">
                 <wp:simplePos x="0" y="0"/>
                 <wp:positionH relativeFrom="column">
                   <wp:posOffset>2162810</wp:posOffset>
@@ -7816,7 +8497,7 @@
         <mc:AlternateContent>
           <mc:Choice Requires="wps">
             <w:drawing>
-              <wp:anchor distT="0" distB="0" distL="114300" distR="114300" simplePos="0" relativeHeight="251730944" behindDoc="0" locked="0" layoutInCell="1" allowOverlap="1" wp14:anchorId="07C6A297" wp14:editId="6A5824D0">
+              <wp:anchor distT="0" distB="0" distL="114300" distR="114300" simplePos="0" relativeHeight="251730944" behindDoc="0" locked="0" layoutInCell="1" allowOverlap="1" wp14:anchorId="2448316F" wp14:editId="009D43D9">
                 <wp:simplePos x="0" y="0"/>
                 <wp:positionH relativeFrom="column">
                   <wp:posOffset>7183120</wp:posOffset>
@@ -7898,7 +8579,7 @@
         <mc:AlternateContent>
           <mc:Choice Requires="wps">
             <w:drawing>
-              <wp:anchor distT="0" distB="0" distL="114300" distR="114300" simplePos="0" relativeHeight="251729920" behindDoc="0" locked="0" layoutInCell="1" allowOverlap="1" wp14:anchorId="528934F9" wp14:editId="74C2267F">
+              <wp:anchor distT="0" distB="0" distL="114300" distR="114300" simplePos="0" relativeHeight="251729920" behindDoc="0" locked="0" layoutInCell="1" allowOverlap="1" wp14:anchorId="2C408B1D" wp14:editId="4325A29D">
                 <wp:simplePos x="0" y="0"/>
                 <wp:positionH relativeFrom="column">
                   <wp:posOffset>6022340</wp:posOffset>
@@ -7968,7 +8649,7 @@
         <mc:AlternateContent>
           <mc:Choice Requires="wps">
             <w:drawing>
-              <wp:anchor distT="0" distB="0" distL="114300" distR="114300" simplePos="0" relativeHeight="251669504" behindDoc="0" locked="0" layoutInCell="1" allowOverlap="1" wp14:anchorId="574BC182" wp14:editId="104B7D4F">
+              <wp:anchor distT="0" distB="0" distL="114300" distR="114300" simplePos="0" relativeHeight="251669504" behindDoc="0" locked="0" layoutInCell="1" allowOverlap="1" wp14:anchorId="15DC4687" wp14:editId="3E8A70F9">
                 <wp:simplePos x="0" y="0"/>
                 <wp:positionH relativeFrom="column">
                   <wp:posOffset>4053254</wp:posOffset>
@@ -8047,7 +8728,7 @@
         <mc:AlternateContent>
           <mc:Choice Requires="wps">
             <w:drawing>
-              <wp:anchor distT="0" distB="0" distL="114300" distR="114300" simplePos="0" relativeHeight="251727872" behindDoc="0" locked="0" layoutInCell="1" allowOverlap="1" wp14:anchorId="3B12F473" wp14:editId="6138B4D2">
+              <wp:anchor distT="0" distB="0" distL="114300" distR="114300" simplePos="0" relativeHeight="251727872" behindDoc="0" locked="0" layoutInCell="1" allowOverlap="1" wp14:anchorId="601CE8AE" wp14:editId="50174E73">
                 <wp:simplePos x="0" y="0"/>
                 <wp:positionH relativeFrom="column">
                   <wp:posOffset>4492869</wp:posOffset>
@@ -8108,7 +8789,6 @@
                             </w:pPr>
                             <w:r>
                               <w:rPr>
-                                <w:b/>
                                 <w:sz w:val="16"/>
                                 <w:szCs w:val="16"/>
                                 <w:lang w:val="en-GB"/>
@@ -8121,25 +8801,7 @@
                                 <w:szCs w:val="16"/>
                                 <w:lang w:val="en-GB"/>
                               </w:rPr>
-                              <w:t xml:space="preserve">StudioID </w:t>
-                            </w:r>
-                            <w:proofErr w:type="spellStart"/>
-                            <w:r>
-                              <w:rPr>
-                                <w:sz w:val="16"/>
-                                <w:szCs w:val="16"/>
-                                <w:lang w:val="en-GB"/>
-                              </w:rPr>
-                              <w:t>int</w:t>
-                            </w:r>
-                            <w:proofErr w:type="spellEnd"/>
-                            <w:r>
-                              <w:rPr>
-                                <w:sz w:val="16"/>
-                                <w:szCs w:val="16"/>
-                                <w:lang w:val="en-GB"/>
-                              </w:rPr>
-                              <w:t xml:space="preserve"> </w:t>
+                              <w:t xml:space="preserve">StudioID int </w:t>
                             </w:r>
                           </w:p>
                           <w:p>
@@ -8152,7 +8814,6 @@
                             </w:pPr>
                             <w:r>
                               <w:rPr>
-                                <w:b/>
                                 <w:sz w:val="16"/>
                                 <w:szCs w:val="16"/>
                                 <w:lang w:val="en-GB"/>
@@ -8195,7 +8856,7 @@
           </mc:Choice>
           <mc:Fallback>
             <w:pict>
-              <v:shape w14:anchorId="3B12F473" id="Text Box 64" o:spid="_x0000_s1054" type="#_x0000_t202" style="position:absolute;margin-left:353.75pt;margin-top:324.7pt;width:69.2pt;height:44.3pt;z-index:251727872;visibility:visible;mso-wrap-style:square;mso-height-percent:0;mso-wrap-distance-left:9pt;mso-wrap-distance-top:0;mso-wrap-distance-right:9pt;mso-wrap-distance-bottom:0;mso-position-horizontal:absolute;mso-position-horizontal-relative:text;mso-position-vertical:absolute;mso-position-vertical-relative:text;mso-height-percent:0;mso-height-relative:margin;v-text-anchor:top" o:gfxdata="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" fillcolor="white [3201]" strokeweight=".5pt">
+              <v:shape w14:anchorId="601CE8AE" id="Text Box 64" o:spid="_x0000_s1055" type="#_x0000_t202" style="position:absolute;margin-left:353.75pt;margin-top:324.7pt;width:69.2pt;height:44.3pt;z-index:251727872;visibility:visible;mso-wrap-style:square;mso-height-percent:0;mso-wrap-distance-left:9pt;mso-wrap-distance-top:0;mso-wrap-distance-right:9pt;mso-wrap-distance-bottom:0;mso-position-horizontal:absolute;mso-position-horizontal-relative:text;mso-position-vertical:absolute;mso-position-vertical-relative:text;mso-height-percent:0;mso-height-relative:margin;v-text-anchor:top" o:gfxdata="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" fillcolor="white [3201]" strokeweight=".5pt">
                 <v:textbox>
                   <w:txbxContent>
                     <w:p>
@@ -8208,7 +8869,6 @@
                       </w:pPr>
                       <w:r>
                         <w:rPr>
-                          <w:b/>
                           <w:sz w:val="16"/>
                           <w:szCs w:val="16"/>
                           <w:lang w:val="en-GB"/>
@@ -8221,25 +8881,7 @@
                           <w:szCs w:val="16"/>
                           <w:lang w:val="en-GB"/>
                         </w:rPr>
-                        <w:t xml:space="preserve">StudioID </w:t>
-                      </w:r>
-                      <w:proofErr w:type="spellStart"/>
-                      <w:r>
-                        <w:rPr>
-                          <w:sz w:val="16"/>
-                          <w:szCs w:val="16"/>
-                          <w:lang w:val="en-GB"/>
-                        </w:rPr>
-                        <w:t>int</w:t>
-                      </w:r>
-                      <w:proofErr w:type="spellEnd"/>
-                      <w:r>
-                        <w:rPr>
-                          <w:sz w:val="16"/>
-                          <w:szCs w:val="16"/>
-                          <w:lang w:val="en-GB"/>
-                        </w:rPr>
-                        <w:t xml:space="preserve"> </w:t>
+                        <w:t xml:space="preserve">StudioID int </w:t>
                       </w:r>
                     </w:p>
                     <w:p>
@@ -8252,7 +8894,6 @@
                       </w:pPr>
                       <w:r>
                         <w:rPr>
-                          <w:b/>
                           <w:sz w:val="16"/>
                           <w:szCs w:val="16"/>
                           <w:lang w:val="en-GB"/>
@@ -8292,7 +8933,7 @@
         <mc:AlternateContent>
           <mc:Choice Requires="wps">
             <w:drawing>
-              <wp:anchor distT="0" distB="0" distL="114300" distR="114300" simplePos="0" relativeHeight="251726848" behindDoc="0" locked="0" layoutInCell="1" allowOverlap="1" wp14:anchorId="577DBC59" wp14:editId="0DAF76EE">
+              <wp:anchor distT="0" distB="0" distL="114300" distR="114300" simplePos="0" relativeHeight="251726848" behindDoc="0" locked="0" layoutInCell="1" allowOverlap="1" wp14:anchorId="2929798E" wp14:editId="37290604">
                 <wp:simplePos x="0" y="0"/>
                 <wp:positionH relativeFrom="column">
                   <wp:posOffset>4088423</wp:posOffset>
@@ -8441,7 +9082,7 @@
         <mc:AlternateContent>
           <mc:Choice Requires="wps">
             <w:drawing>
-              <wp:anchor distT="0" distB="0" distL="114300" distR="114300" simplePos="0" relativeHeight="251728896" behindDoc="0" locked="0" layoutInCell="1" allowOverlap="1" wp14:anchorId="1F723EB6" wp14:editId="7CDC9312">
+              <wp:anchor distT="0" distB="0" distL="114300" distR="114300" simplePos="0" relativeHeight="251728896" behindDoc="0" locked="0" layoutInCell="1" allowOverlap="1" wp14:anchorId="3BD8A198" wp14:editId="00BC0B68">
                 <wp:simplePos x="0" y="0"/>
                 <wp:positionH relativeFrom="column">
                   <wp:posOffset>3411220</wp:posOffset>
@@ -8521,7 +9162,7 @@
         <mc:AlternateContent>
           <mc:Choice Requires="wps">
             <w:drawing>
-              <wp:anchor distT="0" distB="0" distL="114300" distR="114300" simplePos="0" relativeHeight="251721728" behindDoc="0" locked="0" layoutInCell="1" allowOverlap="1" wp14:anchorId="35031A44" wp14:editId="53137EF0">
+              <wp:anchor distT="0" distB="0" distL="114300" distR="114300" simplePos="0" relativeHeight="251721728" behindDoc="0" locked="0" layoutInCell="1" allowOverlap="1" wp14:anchorId="490E3753" wp14:editId="416D3AE1">
                 <wp:simplePos x="0" y="0"/>
                 <wp:positionH relativeFrom="column">
                   <wp:posOffset>69850</wp:posOffset>
@@ -8597,7 +9238,7 @@
         <mc:AlternateContent>
           <mc:Choice Requires="wps">
             <w:drawing>
-              <wp:anchor distT="0" distB="0" distL="114300" distR="114300" simplePos="0" relativeHeight="251714560" behindDoc="0" locked="0" layoutInCell="1" allowOverlap="1" wp14:anchorId="2DF9AE08" wp14:editId="5E963183">
+              <wp:anchor distT="0" distB="0" distL="114300" distR="114300" simplePos="0" relativeHeight="251714560" behindDoc="0" locked="0" layoutInCell="1" allowOverlap="1" wp14:anchorId="167892DF" wp14:editId="2AA73347">
                 <wp:simplePos x="0" y="0"/>
                 <wp:positionH relativeFrom="column">
                   <wp:posOffset>2813050</wp:posOffset>
@@ -8673,7 +9314,7 @@
         <mc:AlternateContent>
           <mc:Choice Requires="wps">
             <w:drawing>
-              <wp:anchor distT="0" distB="0" distL="114300" distR="114300" simplePos="0" relativeHeight="251716608" behindDoc="0" locked="0" layoutInCell="1" allowOverlap="1" wp14:anchorId="42F648CE" wp14:editId="7D53D4FC">
+              <wp:anchor distT="0" distB="0" distL="114300" distR="114300" simplePos="0" relativeHeight="251716608" behindDoc="0" locked="0" layoutInCell="1" allowOverlap="1" wp14:anchorId="6B670275" wp14:editId="69D63046">
                 <wp:simplePos x="0" y="0"/>
                 <wp:positionH relativeFrom="column">
                   <wp:posOffset>5617845</wp:posOffset>
@@ -8749,7 +9390,7 @@
         <mc:AlternateContent>
           <mc:Choice Requires="wps">
             <w:drawing>
-              <wp:anchor distT="0" distB="0" distL="114300" distR="114300" simplePos="0" relativeHeight="251674624" behindDoc="0" locked="0" layoutInCell="1" allowOverlap="1" wp14:anchorId="141EB2B3" wp14:editId="78BA26E9">
+              <wp:anchor distT="0" distB="0" distL="114300" distR="114300" simplePos="0" relativeHeight="251674624" behindDoc="0" locked="0" layoutInCell="1" allowOverlap="1" wp14:anchorId="5906CB50" wp14:editId="74B2ACC0">
                 <wp:simplePos x="0" y="0"/>
                 <wp:positionH relativeFrom="column">
                   <wp:posOffset>6277610</wp:posOffset>
@@ -8873,7 +9514,7 @@
         <mc:AlternateContent>
           <mc:Choice Requires="wps">
             <w:drawing>
-              <wp:anchor distT="0" distB="0" distL="114300" distR="114300" simplePos="0" relativeHeight="251681792" behindDoc="0" locked="0" layoutInCell="1" allowOverlap="1" wp14:anchorId="1873A717" wp14:editId="27DDED4E">
+              <wp:anchor distT="0" distB="0" distL="114300" distR="114300" simplePos="0" relativeHeight="251681792" behindDoc="0" locked="0" layoutInCell="1" allowOverlap="1" wp14:anchorId="059A4926" wp14:editId="0AF4F2FA">
                 <wp:simplePos x="0" y="0"/>
                 <wp:positionH relativeFrom="column">
                   <wp:posOffset>2408555</wp:posOffset>
@@ -9012,7 +9653,7 @@
         <mc:AlternateContent>
           <mc:Choice Requires="wps">
             <w:drawing>
-              <wp:anchor distT="0" distB="0" distL="114300" distR="114300" simplePos="0" relativeHeight="251725824" behindDoc="0" locked="0" layoutInCell="1" allowOverlap="1" wp14:anchorId="07E59BE9" wp14:editId="0E9AF391">
+              <wp:anchor distT="0" distB="0" distL="114300" distR="114300" simplePos="0" relativeHeight="251725824" behindDoc="0" locked="0" layoutInCell="1" allowOverlap="1" wp14:anchorId="721A0ED3" wp14:editId="6CB7A2B8">
                 <wp:simplePos x="0" y="0"/>
                 <wp:positionH relativeFrom="column">
                   <wp:posOffset>3393440</wp:posOffset>
@@ -9088,7 +9729,7 @@
         <mc:AlternateContent>
           <mc:Choice Requires="wps">
             <w:drawing>
-              <wp:anchor distT="0" distB="0" distL="114300" distR="114300" simplePos="0" relativeHeight="251697152" behindDoc="0" locked="0" layoutInCell="1" allowOverlap="1" wp14:anchorId="697EC4CF" wp14:editId="3F512FD0">
+              <wp:anchor distT="0" distB="0" distL="114300" distR="114300" simplePos="0" relativeHeight="251697152" behindDoc="0" locked="0" layoutInCell="1" allowOverlap="1" wp14:anchorId="5BEA669A" wp14:editId="4A6F023A">
                 <wp:simplePos x="0" y="0"/>
                 <wp:positionH relativeFrom="column">
                   <wp:posOffset>4131945</wp:posOffset>
@@ -9151,6 +9792,22 @@
                             </w:pPr>
                             <w:r>
                               <w:rPr>
+                                <w:sz w:val="16"/>
+                                <w:szCs w:val="16"/>
+                                <w:lang w:val="en-GB"/>
+                              </w:rPr>
+                              <w:t>W1808786</w:t>
+                            </w:r>
+                            <w:r>
+                              <w:rPr>
+                                <w:sz w:val="16"/>
+                                <w:szCs w:val="16"/>
+                                <w:lang w:val="en-GB"/>
+                              </w:rPr>
+                              <w:t>.</w:t>
+                            </w:r>
+                            <w:r>
+                              <w:rPr>
                                 <w:b/>
                                 <w:sz w:val="16"/>
                                 <w:szCs w:val="16"/>
@@ -9196,7 +9853,7 @@
           </mc:Choice>
           <mc:Fallback>
             <w:pict>
-              <v:shape w14:anchorId="697EC4CF" id="Text Box 31" o:spid="_x0000_s1058" type="#_x0000_t202" style="position:absolute;margin-left:325.35pt;margin-top:303.9pt;width:97.6pt;height:18.65pt;z-index:251697152;visibility:visible;mso-wrap-style:square;mso-height-percent:0;mso-wrap-distance-left:9pt;mso-wrap-distance-top:0;mso-wrap-distance-right:9pt;mso-wrap-distance-bottom:0;mso-position-horizontal:absolute;mso-position-horizontal-relative:text;mso-position-vertical:absolute;mso-position-vertical-relative:text;mso-height-percent:0;mso-height-relative:margin;v-text-anchor:top" o:gfxdata="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" fillcolor="#c9c9c9 [1942]" strokeweight=".5pt">
+              <v:shape w14:anchorId="5BEA669A" id="Text Box 31" o:spid="_x0000_s1059" type="#_x0000_t202" style="position:absolute;margin-left:325.35pt;margin-top:303.9pt;width:97.6pt;height:18.65pt;z-index:251697152;visibility:visible;mso-wrap-style:square;mso-height-percent:0;mso-wrap-distance-left:9pt;mso-wrap-distance-top:0;mso-wrap-distance-right:9pt;mso-wrap-distance-bottom:0;mso-position-horizontal:absolute;mso-position-horizontal-relative:text;mso-position-vertical:absolute;mso-position-vertical-relative:text;mso-height-percent:0;mso-height-relative:margin;v-text-anchor:top" o:gfxdata="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" fillcolor="#c9c9c9 [1942]" strokeweight=".5pt">
                 <v:textbox>
                   <w:txbxContent>
                     <w:p>
@@ -9206,6 +9863,22 @@
                           <w:lang w:val="en-GB"/>
                         </w:rPr>
                       </w:pPr>
+                      <w:r>
+                        <w:rPr>
+                          <w:sz w:val="16"/>
+                          <w:szCs w:val="16"/>
+                          <w:lang w:val="en-GB"/>
+                        </w:rPr>
+                        <w:t>W1808786</w:t>
+                      </w:r>
+                      <w:r>
+                        <w:rPr>
+                          <w:sz w:val="16"/>
+                          <w:szCs w:val="16"/>
+                          <w:lang w:val="en-GB"/>
+                        </w:rPr>
+                        <w:t>.</w:t>
+                      </w:r>
                       <w:r>
                         <w:rPr>
                           <w:b/>
@@ -9250,7 +9923,7 @@
         <mc:AlternateContent>
           <mc:Choice Requires="wps">
             <w:drawing>
-              <wp:anchor distT="0" distB="0" distL="114300" distR="114300" simplePos="0" relativeHeight="251694080" behindDoc="0" locked="0" layoutInCell="1" allowOverlap="1" wp14:anchorId="1B077371" wp14:editId="07E46509">
+              <wp:anchor distT="0" distB="0" distL="114300" distR="114300" simplePos="0" relativeHeight="251694080" behindDoc="0" locked="0" layoutInCell="1" allowOverlap="1" wp14:anchorId="1FB55492" wp14:editId="0A7A354A">
                 <wp:simplePos x="0" y="0"/>
                 <wp:positionH relativeFrom="column">
                   <wp:posOffset>4105910</wp:posOffset>
@@ -9364,7 +10037,7 @@
           </mc:Choice>
           <mc:Fallback>
             <w:pict>
-              <v:shape w14:anchorId="1B077371" id="Text Box 28" o:spid="_x0000_s1059" type="#_x0000_t202" style="position:absolute;margin-left:323.3pt;margin-top:401.5pt;width:130.15pt;height:17.95pt;z-index:251694080;visibility:visible;mso-wrap-style:square;mso-width-percent:0;mso-height-percent:0;mso-wrap-distance-left:9pt;mso-wrap-distance-top:0;mso-wrap-distance-right:9pt;mso-wrap-distance-bottom:0;mso-position-horizontal:absolute;mso-position-horizontal-relative:text;mso-position-vertical:absolute;mso-position-vertical-relative:text;mso-width-percent:0;mso-height-percent:0;mso-width-relative:margin;mso-height-relative:margin;v-text-anchor:top" o:gfxdata="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" fillcolor="#c9c9c9 [1942]" strokeweight=".5pt">
+              <v:shape w14:anchorId="1FB55492" id="Text Box 28" o:spid="_x0000_s1060" type="#_x0000_t202" style="position:absolute;margin-left:323.3pt;margin-top:401.5pt;width:130.15pt;height:17.95pt;z-index:251694080;visibility:visible;mso-wrap-style:square;mso-width-percent:0;mso-height-percent:0;mso-wrap-distance-left:9pt;mso-wrap-distance-top:0;mso-wrap-distance-right:9pt;mso-wrap-distance-bottom:0;mso-position-horizontal:absolute;mso-position-horizontal-relative:text;mso-position-vertical:absolute;mso-position-vertical-relative:text;mso-width-percent:0;mso-height-percent:0;mso-width-relative:margin;mso-height-relative:margin;v-text-anchor:top" o:gfxdata="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" fillcolor="#c9c9c9 [1942]" strokeweight=".5pt">
                 <v:textbox>
                   <w:txbxContent>
                     <w:p>
@@ -9421,7 +10094,7 @@
         <mc:AlternateContent>
           <mc:Choice Requires="wps">
             <w:drawing>
-              <wp:anchor distT="0" distB="0" distL="114300" distR="114300" simplePos="0" relativeHeight="251698176" behindDoc="0" locked="0" layoutInCell="1" allowOverlap="1" wp14:anchorId="6004B979" wp14:editId="304C416E">
+              <wp:anchor distT="0" distB="0" distL="114300" distR="114300" simplePos="0" relativeHeight="251698176" behindDoc="0" locked="0" layoutInCell="1" allowOverlap="1" wp14:anchorId="0D5B1FF8" wp14:editId="7BE61687">
                 <wp:simplePos x="0" y="0"/>
                 <wp:positionH relativeFrom="column">
                   <wp:posOffset>1344930</wp:posOffset>
@@ -9535,7 +10208,7 @@
           </mc:Choice>
           <mc:Fallback>
             <w:pict>
-              <v:shape w14:anchorId="6004B979" id="Text Box 32" o:spid="_x0000_s1060" type="#_x0000_t202" style="position:absolute;margin-left:105.9pt;margin-top:402.9pt;width:121.8pt;height:16.55pt;z-index:251698176;visibility:visible;mso-wrap-style:square;mso-width-percent:0;mso-height-percent:0;mso-wrap-distance-left:9pt;mso-wrap-distance-top:0;mso-wrap-distance-right:9pt;mso-wrap-distance-bottom:0;mso-position-horizontal:absolute;mso-position-horizontal-relative:text;mso-position-vertical:absolute;mso-position-vertical-relative:text;mso-width-percent:0;mso-height-percent:0;mso-width-relative:margin;mso-height-relative:margin;v-text-anchor:top" o:gfxdata="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" fillcolor="#c9c9c9 [1942]" strokeweight=".5pt">
+              <v:shape w14:anchorId="0D5B1FF8" id="Text Box 32" o:spid="_x0000_s1061" type="#_x0000_t202" style="position:absolute;margin-left:105.9pt;margin-top:402.9pt;width:121.8pt;height:16.55pt;z-index:251698176;visibility:visible;mso-wrap-style:square;mso-width-percent:0;mso-height-percent:0;mso-wrap-distance-left:9pt;mso-wrap-distance-top:0;mso-wrap-distance-right:9pt;mso-wrap-distance-bottom:0;mso-position-horizontal:absolute;mso-position-horizontal-relative:text;mso-position-vertical:absolute;mso-position-vertical-relative:text;mso-width-percent:0;mso-height-percent:0;mso-width-relative:margin;mso-height-relative:margin;v-text-anchor:top" o:gfxdata="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" fillcolor="#c9c9c9 [1942]" strokeweight=".5pt">
                 <v:textbox>
                   <w:txbxContent>
                     <w:p>
@@ -9592,7 +10265,7 @@
         <mc:AlternateContent>
           <mc:Choice Requires="wps">
             <w:drawing>
-              <wp:anchor distT="0" distB="0" distL="114300" distR="114300" simplePos="0" relativeHeight="251704320" behindDoc="0" locked="0" layoutInCell="1" allowOverlap="1" wp14:anchorId="7876F711" wp14:editId="06F14CC7">
+              <wp:anchor distT="0" distB="0" distL="114300" distR="114300" simplePos="0" relativeHeight="251704320" behindDoc="0" locked="0" layoutInCell="1" allowOverlap="1" wp14:anchorId="44FB240A" wp14:editId="71A27C28">
                 <wp:simplePos x="0" y="0"/>
                 <wp:positionH relativeFrom="column">
                   <wp:posOffset>-677545</wp:posOffset>
@@ -9699,7 +10372,7 @@
           </mc:Choice>
           <mc:Fallback>
             <w:pict>
-              <v:shape w14:anchorId="7876F711" id="Text Box 38" o:spid="_x0000_s1061" type="#_x0000_t202" style="position:absolute;margin-left:-53.35pt;margin-top:353.05pt;width:100.35pt;height:18pt;z-index:251704320;visibility:visible;mso-wrap-style:square;mso-height-percent:0;mso-wrap-distance-left:9pt;mso-wrap-distance-top:0;mso-wrap-distance-right:9pt;mso-wrap-distance-bottom:0;mso-position-horizontal:absolute;mso-position-horizontal-relative:text;mso-position-vertical:absolute;mso-position-vertical-relative:text;mso-height-percent:0;mso-height-relative:margin;v-text-anchor:top" o:gfxdata="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" fillcolor="#c9c9c9 [1942]" strokeweight=".5pt">
+              <v:shape w14:anchorId="44FB240A" id="Text Box 38" o:spid="_x0000_s1062" type="#_x0000_t202" style="position:absolute;margin-left:-53.35pt;margin-top:353.05pt;width:100.35pt;height:18pt;z-index:251704320;visibility:visible;mso-wrap-style:square;mso-height-percent:0;mso-wrap-distance-left:9pt;mso-wrap-distance-top:0;mso-wrap-distance-right:9pt;mso-wrap-distance-bottom:0;mso-position-horizontal:absolute;mso-position-horizontal-relative:text;mso-position-vertical:absolute;mso-position-vertical-relative:text;mso-height-percent:0;mso-height-relative:margin;v-text-anchor:top" o:gfxdata="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" fillcolor="#c9c9c9 [1942]" strokeweight=".5pt">
                 <v:textbox>
                   <w:txbxContent>
                     <w:p>
@@ -9752,7 +10425,7 @@
         <mc:AlternateContent>
           <mc:Choice Requires="wps">
             <w:drawing>
-              <wp:anchor distT="0" distB="0" distL="114300" distR="114300" simplePos="0" relativeHeight="251679744" behindDoc="0" locked="0" layoutInCell="1" allowOverlap="1" wp14:anchorId="721B1CAC" wp14:editId="1527DD09">
+              <wp:anchor distT="0" distB="0" distL="114300" distR="114300" simplePos="0" relativeHeight="251679744" behindDoc="0" locked="0" layoutInCell="1" allowOverlap="1" wp14:anchorId="0181F349" wp14:editId="715EE898">
                 <wp:simplePos x="0" y="0"/>
                 <wp:positionH relativeFrom="column">
                   <wp:posOffset>-729762</wp:posOffset>
@@ -9834,7 +10507,7 @@
         <mc:AlternateContent>
           <mc:Choice Requires="wps">
             <w:drawing>
-              <wp:anchor distT="0" distB="0" distL="114300" distR="114300" simplePos="0" relativeHeight="251706368" behindDoc="0" locked="0" layoutInCell="1" allowOverlap="1" wp14:anchorId="35576123" wp14:editId="74363E66">
+              <wp:anchor distT="0" distB="0" distL="114300" distR="114300" simplePos="0" relativeHeight="251706368" behindDoc="0" locked="0" layoutInCell="1" allowOverlap="1" wp14:anchorId="610E0E72" wp14:editId="734D2120">
                 <wp:simplePos x="0" y="0"/>
                 <wp:positionH relativeFrom="column">
                   <wp:posOffset>-210429</wp:posOffset>
@@ -9899,6 +10572,14 @@
                                 <w:szCs w:val="16"/>
                                 <w:lang w:val="en-GB"/>
                               </w:rPr>
+                              <w:t>W1808786</w:t>
+                            </w:r>
+                            <w:r>
+                              <w:rPr>
+                                <w:sz w:val="16"/>
+                                <w:szCs w:val="16"/>
+                                <w:lang w:val="en-GB"/>
+                              </w:rPr>
                               <w:t>V</w:t>
                             </w:r>
                             <w:r>
@@ -9928,7 +10609,6 @@
                             </w:pPr>
                             <w:r>
                               <w:rPr>
-                                <w:b/>
                                 <w:sz w:val="16"/>
                                 <w:szCs w:val="16"/>
                                 <w:lang w:val="en-GB"/>
@@ -9958,6 +10638,22 @@
                                 <w:szCs w:val="16"/>
                                 <w:lang w:val="en-GB"/>
                               </w:rPr>
+                              <w:t>W1808786</w:t>
+                            </w:r>
+                            <w:r>
+                              <w:rPr>
+                                <w:sz w:val="16"/>
+                                <w:szCs w:val="16"/>
+                                <w:lang w:val="en-GB"/>
+                              </w:rPr>
+                              <w:t>.</w:t>
+                            </w:r>
+                            <w:r>
+                              <w:rPr>
+                                <w:sz w:val="16"/>
+                                <w:szCs w:val="16"/>
+                                <w:lang w:val="en-GB"/>
+                              </w:rPr>
                               <w:t>V</w:t>
                             </w:r>
                             <w:r>
@@ -9991,6 +10687,14 @@
                                 <w:szCs w:val="16"/>
                                 <w:lang w:val="en-GB"/>
                               </w:rPr>
+                              <w:t>W1808786</w:t>
+                            </w:r>
+                            <w:r>
+                              <w:rPr>
+                                <w:sz w:val="16"/>
+                                <w:szCs w:val="16"/>
+                                <w:lang w:val="en-GB"/>
+                              </w:rPr>
                               <w:t>V</w:t>
                             </w:r>
                             <w:r>
@@ -10018,6 +10722,22 @@
                                 <w:lang w:val="en-GB"/>
                               </w:rPr>
                             </w:pPr>
+                            <w:r>
+                              <w:rPr>
+                                <w:sz w:val="16"/>
+                                <w:szCs w:val="16"/>
+                                <w:lang w:val="en-GB"/>
+                              </w:rPr>
+                              <w:t>W1808786</w:t>
+                            </w:r>
+                            <w:r>
+                              <w:rPr>
+                                <w:sz w:val="16"/>
+                                <w:szCs w:val="16"/>
+                                <w:lang w:val="en-GB"/>
+                              </w:rPr>
+                              <w:t>.</w:t>
+                            </w:r>
                             <w:r>
                               <w:rPr>
                                 <w:sz w:val="16"/>
@@ -10138,7 +10858,7 @@
           </mc:Choice>
           <mc:Fallback>
             <w:pict>
-              <v:shape w14:anchorId="35576123" id="Text Box 40" o:spid="_x0000_s1062" type="#_x0000_t202" style="position:absolute;margin-left:-16.55pt;margin-top:372.45pt;width:104.5pt;height:134.3pt;z-index:251706368;visibility:visible;mso-wrap-style:square;mso-width-percent:0;mso-height-percent:0;mso-wrap-distance-left:9pt;mso-wrap-distance-top:0;mso-wrap-distance-right:9pt;mso-wrap-distance-bottom:0;mso-position-horizontal:absolute;mso-position-horizontal-relative:text;mso-position-vertical:absolute;mso-position-vertical-relative:text;mso-width-percent:0;mso-height-percent:0;mso-width-relative:margin;mso-height-relative:margin;v-text-anchor:top" o:gfxdata="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" fillcolor="white [3201]" strokeweight=".5pt">
+              <v:shape w14:anchorId="610E0E72" id="Text Box 40" o:spid="_x0000_s1063" type="#_x0000_t202" style="position:absolute;margin-left:-16.55pt;margin-top:372.45pt;width:104.5pt;height:134.3pt;z-index:251706368;visibility:visible;mso-wrap-style:square;mso-width-percent:0;mso-height-percent:0;mso-wrap-distance-left:9pt;mso-wrap-distance-top:0;mso-wrap-distance-right:9pt;mso-wrap-distance-bottom:0;mso-position-horizontal:absolute;mso-position-horizontal-relative:text;mso-position-vertical:absolute;mso-position-vertical-relative:text;mso-width-percent:0;mso-height-percent:0;mso-width-relative:margin;mso-height-relative:margin;v-text-anchor:top" o:gfxdata="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" fillcolor="white [3201]" strokeweight=".5pt">
                 <v:textbox>
                   <w:txbxContent>
                     <w:p>
@@ -10155,6 +10875,14 @@
                           <w:szCs w:val="16"/>
                           <w:lang w:val="en-GB"/>
                         </w:rPr>
+                        <w:t>W1808786</w:t>
+                      </w:r>
+                      <w:r>
+                        <w:rPr>
+                          <w:sz w:val="16"/>
+                          <w:szCs w:val="16"/>
+                          <w:lang w:val="en-GB"/>
+                        </w:rPr>
                         <w:t>V</w:t>
                       </w:r>
                       <w:r>
@@ -10184,7 +10912,6 @@
                       </w:pPr>
                       <w:r>
                         <w:rPr>
-                          <w:b/>
                           <w:sz w:val="16"/>
                           <w:szCs w:val="16"/>
                           <w:lang w:val="en-GB"/>
@@ -10214,6 +10941,22 @@
                           <w:szCs w:val="16"/>
                           <w:lang w:val="en-GB"/>
                         </w:rPr>
+                        <w:t>W1808786</w:t>
+                      </w:r>
+                      <w:r>
+                        <w:rPr>
+                          <w:sz w:val="16"/>
+                          <w:szCs w:val="16"/>
+                          <w:lang w:val="en-GB"/>
+                        </w:rPr>
+                        <w:t>.</w:t>
+                      </w:r>
+                      <w:r>
+                        <w:rPr>
+                          <w:sz w:val="16"/>
+                          <w:szCs w:val="16"/>
+                          <w:lang w:val="en-GB"/>
+                        </w:rPr>
                         <w:t>V</w:t>
                       </w:r>
                       <w:r>
@@ -10247,6 +10990,14 @@
                           <w:szCs w:val="16"/>
                           <w:lang w:val="en-GB"/>
                         </w:rPr>
+                        <w:t>W1808786</w:t>
+                      </w:r>
+                      <w:r>
+                        <w:rPr>
+                          <w:sz w:val="16"/>
+                          <w:szCs w:val="16"/>
+                          <w:lang w:val="en-GB"/>
+                        </w:rPr>
                         <w:t>V</w:t>
                       </w:r>
                       <w:r>
@@ -10274,6 +11025,22 @@
                           <w:lang w:val="en-GB"/>
                         </w:rPr>
                       </w:pPr>
+                      <w:r>
+                        <w:rPr>
+                          <w:sz w:val="16"/>
+                          <w:szCs w:val="16"/>
+                          <w:lang w:val="en-GB"/>
+                        </w:rPr>
+                        <w:t>W1808786</w:t>
+                      </w:r>
+                      <w:r>
+                        <w:rPr>
+                          <w:sz w:val="16"/>
+                          <w:szCs w:val="16"/>
+                          <w:lang w:val="en-GB"/>
+                        </w:rPr>
+                        <w:t>.</w:t>
+                      </w:r>
                       <w:r>
                         <w:rPr>
                           <w:sz w:val="16"/>
@@ -10388,7 +11155,7 @@
         <mc:AlternateContent>
           <mc:Choice Requires="wps">
             <w:drawing>
-              <wp:anchor distT="0" distB="0" distL="114300" distR="114300" simplePos="0" relativeHeight="251722752" behindDoc="0" locked="0" layoutInCell="1" allowOverlap="1" wp14:anchorId="7FF6F3E4" wp14:editId="3FF77122">
+              <wp:anchor distT="0" distB="0" distL="114300" distR="114300" simplePos="0" relativeHeight="251722752" behindDoc="0" locked="0" layoutInCell="1" allowOverlap="1" wp14:anchorId="70FCB02C" wp14:editId="28FF8963">
                 <wp:simplePos x="0" y="0"/>
                 <wp:positionH relativeFrom="column">
                   <wp:posOffset>465455</wp:posOffset>
@@ -10458,7 +11225,7 @@
         <mc:AlternateContent>
           <mc:Choice Requires="wps">
             <w:drawing>
-              <wp:anchor distT="0" distB="0" distL="114300" distR="114300" simplePos="0" relativeHeight="251702272" behindDoc="0" locked="0" layoutInCell="1" allowOverlap="1" wp14:anchorId="12BBF035" wp14:editId="4EFAE656">
+              <wp:anchor distT="0" distB="0" distL="114300" distR="114300" simplePos="0" relativeHeight="251702272" behindDoc="0" locked="0" layoutInCell="1" allowOverlap="1" wp14:anchorId="6E46691D" wp14:editId="1E3B68AF">
                 <wp:simplePos x="0" y="0"/>
                 <wp:positionH relativeFrom="column">
                   <wp:posOffset>-650631</wp:posOffset>
@@ -10652,7 +11419,7 @@
         <mc:AlternateContent>
           <mc:Choice Requires="wps">
             <w:drawing>
-              <wp:anchor distT="0" distB="0" distL="114300" distR="114300" simplePos="0" relativeHeight="251724800" behindDoc="0" locked="0" layoutInCell="1" allowOverlap="1" wp14:anchorId="0A635D38" wp14:editId="20FBD702">
+              <wp:anchor distT="0" distB="0" distL="114300" distR="114300" simplePos="0" relativeHeight="251724800" behindDoc="0" locked="0" layoutInCell="1" allowOverlap="1" wp14:anchorId="682BD1D2" wp14:editId="741D53BB">
                 <wp:simplePos x="0" y="0"/>
                 <wp:positionH relativeFrom="column">
                   <wp:posOffset>1301262</wp:posOffset>
@@ -10717,7 +11484,7 @@
         <mc:AlternateContent>
           <mc:Choice Requires="wps">
             <w:drawing>
-              <wp:anchor distT="0" distB="0" distL="114300" distR="114300" simplePos="0" relativeHeight="251723776" behindDoc="0" locked="0" layoutInCell="1" allowOverlap="1" wp14:anchorId="78741AE6" wp14:editId="1938EC15">
+              <wp:anchor distT="0" distB="0" distL="114300" distR="114300" simplePos="0" relativeHeight="251723776" behindDoc="0" locked="0" layoutInCell="1" allowOverlap="1" wp14:anchorId="24222319" wp14:editId="4CA93ACA">
                 <wp:simplePos x="0" y="0"/>
                 <wp:positionH relativeFrom="column">
                   <wp:posOffset>1274445</wp:posOffset>
@@ -10793,7 +11560,7 @@
         <mc:AlternateContent>
           <mc:Choice Requires="wps">
             <w:drawing>
-              <wp:anchor distT="0" distB="0" distL="114300" distR="114300" simplePos="0" relativeHeight="251720704" behindDoc="0" locked="0" layoutInCell="1" allowOverlap="1" wp14:anchorId="37C5A54A" wp14:editId="3462E28C">
+              <wp:anchor distT="0" distB="0" distL="114300" distR="114300" simplePos="0" relativeHeight="251720704" behindDoc="0" locked="0" layoutInCell="1" allowOverlap="1" wp14:anchorId="134146E1" wp14:editId="4A48E401">
                 <wp:simplePos x="0" y="0"/>
                 <wp:positionH relativeFrom="column">
                   <wp:posOffset>-440055</wp:posOffset>
@@ -10863,7 +11630,7 @@
         <mc:AlternateContent>
           <mc:Choice Requires="wps">
             <w:drawing>
-              <wp:anchor distT="0" distB="0" distL="114300" distR="114300" simplePos="0" relativeHeight="251705344" behindDoc="0" locked="0" layoutInCell="1" allowOverlap="1" wp14:anchorId="5099E675" wp14:editId="3B2AE8ED">
+              <wp:anchor distT="0" distB="0" distL="114300" distR="114300" simplePos="0" relativeHeight="251705344" behindDoc="0" locked="0" layoutInCell="1" allowOverlap="1" wp14:anchorId="695FD207" wp14:editId="1C094451">
                 <wp:simplePos x="0" y="0"/>
                 <wp:positionH relativeFrom="column">
                   <wp:posOffset>-694592</wp:posOffset>
@@ -11020,7 +11787,7 @@
         <mc:AlternateContent>
           <mc:Choice Requires="wps">
             <w:drawing>
-              <wp:anchor distT="0" distB="0" distL="114300" distR="114300" simplePos="0" relativeHeight="251701248" behindDoc="0" locked="0" layoutInCell="1" allowOverlap="1" wp14:anchorId="78369E71" wp14:editId="626946CA">
+              <wp:anchor distT="0" distB="0" distL="114300" distR="114300" simplePos="0" relativeHeight="251701248" behindDoc="0" locked="0" layoutInCell="1" allowOverlap="1" wp14:anchorId="2A8E8EE0" wp14:editId="3A0BEABC">
                 <wp:simplePos x="0" y="0"/>
                 <wp:positionH relativeFrom="column">
                   <wp:posOffset>-633095</wp:posOffset>
@@ -11129,7 +11896,7 @@
           </mc:Choice>
           <mc:Fallback>
             <w:pict>
-              <v:shape w14:anchorId="78369E71" id="Text Box 35" o:spid="_x0000_s1065" type="#_x0000_t202" style="position:absolute;margin-left:-49.85pt;margin-top:204.9pt;width:105.2pt;height:18.65pt;z-index:251701248;visibility:visible;mso-wrap-style:square;mso-width-percent:0;mso-height-percent:0;mso-wrap-distance-left:9pt;mso-wrap-distance-top:0;mso-wrap-distance-right:9pt;mso-wrap-distance-bottom:0;mso-position-horizontal:absolute;mso-position-horizontal-relative:text;mso-position-vertical:absolute;mso-position-vertical-relative:text;mso-width-percent:0;mso-height-percent:0;mso-width-relative:margin;mso-height-relative:margin;v-text-anchor:top" o:gfxdata="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" fillcolor="#c9c9c9 [1942]" strokeweight=".5pt">
+              <v:shape w14:anchorId="2A8E8EE0" id="Text Box 35" o:spid="_x0000_s1066" type="#_x0000_t202" style="position:absolute;margin-left:-49.85pt;margin-top:204.9pt;width:105.2pt;height:18.65pt;z-index:251701248;visibility:visible;mso-wrap-style:square;mso-width-percent:0;mso-height-percent:0;mso-wrap-distance-left:9pt;mso-wrap-distance-top:0;mso-wrap-distance-right:9pt;mso-wrap-distance-bottom:0;mso-position-horizontal:absolute;mso-position-horizontal-relative:text;mso-position-vertical:absolute;mso-position-vertical-relative:text;mso-width-percent:0;mso-height-percent:0;mso-width-relative:margin;mso-height-relative:margin;v-text-anchor:top" o:gfxdata="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" fillcolor="#c9c9c9 [1942]" strokeweight=".5pt">
                 <v:textbox>
                   <w:txbxContent>
                     <w:p>
@@ -11181,7 +11948,7 @@
         <mc:AlternateContent>
           <mc:Choice Requires="wps">
             <w:drawing>
-              <wp:anchor distT="0" distB="0" distL="114300" distR="114300" simplePos="0" relativeHeight="251718656" behindDoc="0" locked="0" layoutInCell="1" allowOverlap="1" wp14:anchorId="7BCDA964" wp14:editId="1BE864C1">
+              <wp:anchor distT="0" distB="0" distL="114300" distR="114300" simplePos="0" relativeHeight="251718656" behindDoc="0" locked="0" layoutInCell="1" allowOverlap="1" wp14:anchorId="76391372" wp14:editId="06AC04DD">
                 <wp:simplePos x="0" y="0"/>
                 <wp:positionH relativeFrom="column">
                   <wp:posOffset>6303645</wp:posOffset>
@@ -11251,7 +12018,7 @@
         <mc:AlternateContent>
           <mc:Choice Requires="wps">
             <w:drawing>
-              <wp:anchor distT="0" distB="0" distL="114300" distR="114300" simplePos="0" relativeHeight="251715584" behindDoc="0" locked="0" layoutInCell="1" allowOverlap="1" wp14:anchorId="3D6E0AAB" wp14:editId="419C11B2">
+              <wp:anchor distT="0" distB="0" distL="114300" distR="114300" simplePos="0" relativeHeight="251715584" behindDoc="0" locked="0" layoutInCell="1" allowOverlap="1" wp14:anchorId="10433CEC" wp14:editId="7E84EAC5">
                 <wp:simplePos x="0" y="0"/>
                 <wp:positionH relativeFrom="column">
                   <wp:posOffset>7068820</wp:posOffset>
@@ -11305,131 +12072,12 @@
           </mc:Choice>
           <mc:Fallback>
             <w:pict>
-              <v:shape w14:anchorId="512A7FEE" id="Straight Arrow Connector 50" o:spid="_x0000_s1026" type="#_x0000_t32" style="position:absolute;margin-left:556.6pt;margin-top:119.05pt;width:.65pt;height:36.7pt;z-index:251715584;visibility:visible;mso-wrap-style:square;mso-wrap-distance-left:9pt;mso-wrap-distance-top:0;mso-wrap-distance-right:9pt;mso-wrap-distance-bottom:0;mso-position-horizontal:absolute;mso-position-horizontal-relative:text;mso-position-vertical:absolute;mso-position-vertical-relative:text" o:gfxdata="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" strokecolor="black [3200]" strokeweight="1.5pt">
+              <v:shapetype w14:anchorId="0A061F00" id="_x0000_t32" coordsize="21600,21600" o:spt="32" o:oned="t" path="m,l21600,21600e" filled="f">
+                <v:path arrowok="t" fillok="f" o:connecttype="none"/>
+                <o:lock v:ext="edit" shapetype="t"/>
+              </v:shapetype>
+              <v:shape id="Straight Arrow Connector 50" o:spid="_x0000_s1026" type="#_x0000_t32" style="position:absolute;margin-left:556.6pt;margin-top:119.05pt;width:.65pt;height:36.7pt;z-index:251715584;visibility:visible;mso-wrap-style:square;mso-wrap-distance-left:9pt;mso-wrap-distance-top:0;mso-wrap-distance-right:9pt;mso-wrap-distance-bottom:0;mso-position-horizontal:absolute;mso-position-horizontal-relative:text;mso-position-vertical:absolute;mso-position-vertical-relative:text" o:gfxdata="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" strokecolor="black [3200]" strokeweight="1.5pt">
                 <v:stroke dashstyle="3 1" startarrow="block" endarrow="block" joinstyle="miter"/>
-              </v:shape>
-            </w:pict>
-          </mc:Fallback>
-        </mc:AlternateContent>
-      </w:r>
-      <w:r>
-        <w:rPr>
-          <w:noProof/>
-          <w:sz w:val="18"/>
-          <w:szCs w:val="18"/>
-        </w:rPr>
-        <mc:AlternateContent>
-          <mc:Choice Requires="wps">
-            <w:drawing>
-              <wp:anchor distT="0" distB="0" distL="114300" distR="114300" simplePos="0" relativeHeight="251692032" behindDoc="0" locked="0" layoutInCell="1" allowOverlap="1" wp14:anchorId="1B5FAFC2" wp14:editId="40E67400">
-                <wp:simplePos x="0" y="0"/>
-                <wp:positionH relativeFrom="column">
-                  <wp:posOffset>7491046</wp:posOffset>
-                </wp:positionH>
-                <wp:positionV relativeFrom="paragraph">
-                  <wp:posOffset>5653454</wp:posOffset>
-                </wp:positionV>
-                <wp:extent cx="334108" cy="1072515"/>
-                <wp:effectExtent l="0" t="0" r="27940" b="13335"/>
-                <wp:wrapNone/>
-                <wp:docPr id="26" name="Text Box 26"/>
-                <wp:cNvGraphicFramePr/>
-                <a:graphic xmlns:a="http://schemas.openxmlformats.org/drawingml/2006/main">
-                  <a:graphicData uri="http://schemas.microsoft.com/office/word/2010/wordprocessingShape">
-                    <wps:wsp>
-                      <wps:cNvSpPr txBox="1"/>
-                      <wps:spPr>
-                        <a:xfrm>
-                          <a:off x="0" y="0"/>
-                          <a:ext cx="334108" cy="1072515"/>
-                        </a:xfrm>
-                        <a:prstGeom prst="rect">
-                          <a:avLst/>
-                        </a:prstGeom>
-                        <a:solidFill>
-                          <a:schemeClr val="lt1"/>
-                        </a:solidFill>
-                        <a:ln w="6350">
-                          <a:solidFill>
-                            <a:prstClr val="black"/>
-                          </a:solidFill>
-                        </a:ln>
-                        <a:effectLst/>
-                      </wps:spPr>
-                      <wps:style>
-                        <a:lnRef idx="0">
-                          <a:schemeClr val="accent1"/>
-                        </a:lnRef>
-                        <a:fillRef idx="0">
-                          <a:schemeClr val="accent1"/>
-                        </a:fillRef>
-                        <a:effectRef idx="0">
-                          <a:schemeClr val="accent1"/>
-                        </a:effectRef>
-                        <a:fontRef idx="minor">
-                          <a:schemeClr val="dk1"/>
-                        </a:fontRef>
-                      </wps:style>
-                      <wps:txbx>
-                        <w:txbxContent>
-                          <w:p>
-                            <w:pPr>
-                              <w:rPr>
-                                <w:sz w:val="16"/>
-                                <w:szCs w:val="16"/>
-                                <w:lang w:val="en-GB"/>
-                              </w:rPr>
-                            </w:pPr>
-                            <w:r>
-                              <w:rPr>
-                                <w:sz w:val="16"/>
-                                <w:szCs w:val="16"/>
-                                <w:lang w:val="en-GB"/>
-                              </w:rPr>
-                              <w:t>PK</w:t>
-                            </w:r>
-                          </w:p>
-                        </w:txbxContent>
-                      </wps:txbx>
-                      <wps:bodyPr rot="0" spcFirstLastPara="0" vertOverflow="overflow" horzOverflow="overflow" vert="horz" wrap="square" lIns="91440" tIns="45720" rIns="91440" bIns="45720" numCol="1" spcCol="0" rtlCol="0" fromWordArt="0" anchor="t" anchorCtr="0" forceAA="0" compatLnSpc="1">
-                        <a:prstTxWarp prst="textNoShape">
-                          <a:avLst/>
-                        </a:prstTxWarp>
-                        <a:noAutofit/>
-                      </wps:bodyPr>
-                    </wps:wsp>
-                  </a:graphicData>
-                </a:graphic>
-                <wp14:sizeRelH relativeFrom="margin">
-                  <wp14:pctWidth>0</wp14:pctWidth>
-                </wp14:sizeRelH>
-              </wp:anchor>
-            </w:drawing>
-          </mc:Choice>
-          <mc:Fallback>
-            <w:pict>
-              <v:shape w14:anchorId="1B5FAFC2" id="Text Box 26" o:spid="_x0000_s1066" type="#_x0000_t202" style="position:absolute;margin-left:589.85pt;margin-top:445.15pt;width:26.3pt;height:84.45pt;z-index:251692032;visibility:visible;mso-wrap-style:square;mso-width-percent:0;mso-wrap-distance-left:9pt;mso-wrap-distance-top:0;mso-wrap-distance-right:9pt;mso-wrap-distance-bottom:0;mso-position-horizontal:absolute;mso-position-horizontal-relative:text;mso-position-vertical:absolute;mso-position-vertical-relative:text;mso-width-percent:0;mso-width-relative:margin;v-text-anchor:top" o:gfxdata="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" fillcolor="white [3201]" strokeweight=".5pt">
-                <v:textbox>
-                  <w:txbxContent>
-                    <w:p>
-                      <w:pPr>
-                        <w:rPr>
-                          <w:sz w:val="16"/>
-                          <w:szCs w:val="16"/>
-                          <w:lang w:val="en-GB"/>
-                        </w:rPr>
-                      </w:pPr>
-                      <w:r>
-                        <w:rPr>
-                          <w:sz w:val="16"/>
-                          <w:szCs w:val="16"/>
-                          <w:lang w:val="en-GB"/>
-                        </w:rPr>
-                        <w:t>PK</w:t>
-                      </w:r>
-                    </w:p>
-                  </w:txbxContent>
-                </v:textbox>
               </v:shape>
             </w:pict>
           </mc:Fallback>
@@ -12474,7 +13122,7 @@
 </file>
 
 <file path=customXml/itemProps1.xml><?xml version="1.0" encoding="utf-8"?>
-<ds:datastoreItem xmlns:ds="http://schemas.openxmlformats.org/officeDocument/2006/customXml" ds:itemID="{2D930A47-38F6-416C-9A94-01968C1B9FF6}">
+<ds:datastoreItem xmlns:ds="http://schemas.openxmlformats.org/officeDocument/2006/customXml" ds:itemID="{188ECCA0-83C2-4C1B-8471-C25E5E341F19}">
   <ds:schemaRefs>
     <ds:schemaRef ds:uri="http://schemas.openxmlformats.org/officeDocument/2006/bibliography"/>
   </ds:schemaRefs>

</xml_diff>